<commit_message>
Update THESIS - Learning from different punishments in various contexts.docx
</commit_message>
<xml_diff>
--- a/THESIS - Learning from different punishments in various contexts.docx
+++ b/THESIS - Learning from different punishments in various contexts.docx
@@ -1041,7 +1041,39 @@
           <w:sz w:val="24"/>
           <w:szCs w:val="24"/>
         </w:rPr>
-        <w:t>used for a deeper understanding</w:t>
+        <w:t>used for a</w:t>
+      </w:r>
+      <w:r>
+        <w:rPr>
+          <w:rFonts w:asciiTheme="minorBidi" w:hAnsiTheme="minorBidi" w:cstheme="minorBidi"/>
+          <w:sz w:val="24"/>
+          <w:szCs w:val="24"/>
+        </w:rPr>
+        <w:t>n</w:t>
+      </w:r>
+      <w:r>
+        <w:rPr>
+          <w:rFonts w:asciiTheme="minorBidi" w:hAnsiTheme="minorBidi" w:cstheme="minorBidi"/>
+          <w:sz w:val="24"/>
+          <w:szCs w:val="24"/>
+        </w:rPr>
+        <w:t xml:space="preserve"> </w:t>
+      </w:r>
+      <w:r>
+        <w:rPr>
+          <w:rFonts w:asciiTheme="minorBidi" w:hAnsiTheme="minorBidi" w:cstheme="minorBidi"/>
+          <w:sz w:val="24"/>
+          <w:szCs w:val="24"/>
+        </w:rPr>
+        <w:t>interactive</w:t>
+      </w:r>
+      <w:r>
+        <w:rPr>
+          <w:rFonts w:asciiTheme="minorBidi" w:hAnsiTheme="minorBidi" w:cstheme="minorBidi"/>
+          <w:sz w:val="24"/>
+          <w:szCs w:val="24"/>
+        </w:rPr>
+        <w:t xml:space="preserve"> understanding</w:t>
       </w:r>
       <w:r>
         <w:rPr>
@@ -1065,6 +1097,30 @@
           <w:sz w:val="24"/>
           <w:szCs w:val="24"/>
         </w:rPr>
+        <w:t>The agent learns associations between behavior and its consequences (</w:t>
+      </w:r>
+      <w:r>
+        <w:rPr>
+          <w:rFonts w:asciiTheme="minorBidi" w:hAnsiTheme="minorBidi" w:cstheme="minorBidi"/>
+          <w:sz w:val="24"/>
+          <w:szCs w:val="24"/>
+        </w:rPr>
+        <w:t>Franzoi, S. L. 2015</w:t>
+      </w:r>
+      <w:r>
+        <w:rPr>
+          <w:rFonts w:asciiTheme="minorBidi" w:hAnsiTheme="minorBidi" w:cstheme="minorBidi"/>
+          <w:sz w:val="24"/>
+          <w:szCs w:val="24"/>
+        </w:rPr>
+        <w:t xml:space="preserve">). </w:t>
+      </w:r>
+      <w:r>
+        <w:rPr>
+          <w:rFonts w:asciiTheme="minorBidi" w:hAnsiTheme="minorBidi" w:cstheme="minorBidi"/>
+          <w:sz w:val="24"/>
+          <w:szCs w:val="24"/>
+        </w:rPr>
         <w:t xml:space="preserve">In </w:t>
       </w:r>
       <w:r>
@@ -1410,47 +1466,31 @@
           <w:sz w:val="24"/>
           <w:szCs w:val="24"/>
         </w:rPr>
-        <w:t xml:space="preserve"> we can have better choices and more rewarding interaction</w:t>
-      </w:r>
-      <w:r>
-        <w:rPr>
-          <w:rFonts w:asciiTheme="minorBidi" w:hAnsiTheme="minorBidi" w:cstheme="minorBidi"/>
-          <w:sz w:val="24"/>
-          <w:szCs w:val="24"/>
-        </w:rPr>
-        <w:t>s</w:t>
-      </w:r>
-      <w:r>
-        <w:rPr>
-          <w:rFonts w:asciiTheme="minorBidi" w:hAnsiTheme="minorBidi" w:cstheme="minorBidi"/>
-          <w:sz w:val="24"/>
-          <w:szCs w:val="24"/>
-        </w:rPr>
-        <w:t xml:space="preserve"> in the future. </w:t>
-      </w:r>
-      <w:r>
-        <w:rPr>
-          <w:rFonts w:asciiTheme="minorBidi" w:hAnsiTheme="minorBidi" w:cstheme="minorBidi"/>
-          <w:sz w:val="24"/>
-          <w:szCs w:val="24"/>
-        </w:rPr>
-        <w:t>A well-established way</w:t>
-      </w:r>
-      <w:r>
-        <w:rPr>
-          <w:rFonts w:asciiTheme="minorBidi" w:hAnsiTheme="minorBidi" w:cstheme="minorBidi"/>
-          <w:sz w:val="24"/>
-          <w:szCs w:val="24"/>
-        </w:rPr>
-        <w:t xml:space="preserve"> </w:t>
-      </w:r>
-      <w:r>
-        <w:rPr>
-          <w:rFonts w:asciiTheme="minorBidi" w:hAnsiTheme="minorBidi" w:cstheme="minorBidi"/>
-          <w:sz w:val="24"/>
-          <w:szCs w:val="24"/>
-        </w:rPr>
-        <w:t>to describe this process is</w:t>
+        <w:t xml:space="preserve"> we can </w:t>
+      </w:r>
+      <w:r>
+        <w:rPr>
+          <w:rFonts w:asciiTheme="minorBidi" w:hAnsiTheme="minorBidi" w:cstheme="minorBidi"/>
+          <w:sz w:val="24"/>
+          <w:szCs w:val="24"/>
+        </w:rPr>
+        <w:t>obtain more beneficial behaviors</w:t>
+      </w:r>
+      <w:r>
+        <w:rPr>
+          <w:rFonts w:asciiTheme="minorBidi" w:hAnsiTheme="minorBidi" w:cstheme="minorBidi"/>
+          <w:sz w:val="24"/>
+          <w:szCs w:val="24"/>
+        </w:rPr>
+        <w:t xml:space="preserve"> in the future</w:t>
+      </w:r>
+      <w:r>
+        <w:rPr>
+          <w:rFonts w:asciiTheme="minorBidi" w:hAnsiTheme="minorBidi" w:cstheme="minorBidi"/>
+          <w:sz w:val="24"/>
+          <w:szCs w:val="24"/>
+        </w:rPr>
+        <w:t>. In order to learn these connections we use</w:t>
       </w:r>
       <w:r>
         <w:rPr>
@@ -1514,31 +1554,57 @@
           <w:sz w:val="24"/>
           <w:szCs w:val="24"/>
         </w:rPr>
-        <w:t>evaluate the outcomes obtained by those actions</w:t>
-      </w:r>
-      <w:r>
-        <w:rPr>
-          <w:rFonts w:asciiTheme="minorBidi" w:hAnsiTheme="minorBidi" w:cstheme="minorBidi"/>
-          <w:sz w:val="24"/>
-          <w:szCs w:val="24"/>
-        </w:rPr>
-        <w:t xml:space="preserve"> and reevaluate </w:t>
-      </w:r>
-      <w:r>
-        <w:rPr>
-          <w:rFonts w:asciiTheme="minorBidi" w:hAnsiTheme="minorBidi" w:cstheme="minorBidi"/>
-          <w:sz w:val="24"/>
-          <w:szCs w:val="24"/>
-        </w:rPr>
-        <w:t>our</w:t>
-      </w:r>
-      <w:r>
-        <w:rPr>
-          <w:rFonts w:asciiTheme="minorBidi" w:hAnsiTheme="minorBidi" w:cstheme="minorBidi"/>
-          <w:sz w:val="24"/>
-          <w:szCs w:val="24"/>
-        </w:rPr>
-        <w:t xml:space="preserve"> prior </w:t>
+        <w:t xml:space="preserve">see the </w:t>
+      </w:r>
+      <w:r>
+        <w:rPr>
+          <w:rFonts w:asciiTheme="minorBidi" w:hAnsiTheme="minorBidi" w:cstheme="minorBidi"/>
+          <w:sz w:val="24"/>
+          <w:szCs w:val="24"/>
+        </w:rPr>
+        <w:t xml:space="preserve">consequences (reward, punishment or </w:t>
+      </w:r>
+      <w:proofErr w:type="spellStart"/>
+      <w:r>
+        <w:rPr>
+          <w:rFonts w:asciiTheme="minorBidi" w:hAnsiTheme="minorBidi" w:cstheme="minorBidi"/>
+          <w:sz w:val="24"/>
+          <w:szCs w:val="24"/>
+        </w:rPr>
+        <w:t>neautral</w:t>
+      </w:r>
+      <w:proofErr w:type="spellEnd"/>
+      <w:r>
+        <w:rPr>
+          <w:rFonts w:asciiTheme="minorBidi" w:hAnsiTheme="minorBidi" w:cstheme="minorBidi"/>
+          <w:sz w:val="24"/>
+          <w:szCs w:val="24"/>
+        </w:rPr>
+        <w:t>)</w:t>
+      </w:r>
+      <w:r>
+        <w:rPr>
+          <w:rFonts w:asciiTheme="minorBidi" w:hAnsiTheme="minorBidi" w:cstheme="minorBidi"/>
+          <w:sz w:val="24"/>
+          <w:szCs w:val="24"/>
+        </w:rPr>
+        <w:t xml:space="preserve"> obtained by those actions</w:t>
+      </w:r>
+      <w:r>
+        <w:rPr>
+          <w:rFonts w:asciiTheme="minorBidi" w:hAnsiTheme="minorBidi" w:cstheme="minorBidi"/>
+          <w:sz w:val="24"/>
+          <w:szCs w:val="24"/>
+        </w:rPr>
+        <w:t xml:space="preserve"> and </w:t>
+      </w:r>
+      <w:r>
+        <w:rPr>
+          <w:rFonts w:asciiTheme="minorBidi" w:hAnsiTheme="minorBidi" w:cstheme="minorBidi"/>
+          <w:sz w:val="24"/>
+          <w:szCs w:val="24"/>
+        </w:rPr>
+        <w:t xml:space="preserve">correct our </w:t>
       </w:r>
       <w:r>
         <w:rPr>
@@ -1547,15 +1613,7 @@
           <w:szCs w:val="24"/>
         </w:rPr>
         <w:lastRenderedPageBreak/>
-        <w:t>conditioned beliefs</w:t>
-      </w:r>
-      <w:r>
-        <w:rPr>
-          <w:rFonts w:asciiTheme="minorBidi" w:hAnsiTheme="minorBidi" w:cstheme="minorBidi"/>
-          <w:sz w:val="24"/>
-          <w:szCs w:val="24"/>
-        </w:rPr>
-        <w:t xml:space="preserve"> (posteriors)</w:t>
+        <w:t>behavior accordingly</w:t>
       </w:r>
       <w:r>
         <w:rPr>
@@ -2005,26 +2063,8 @@
           <w:sz w:val="24"/>
           <w:szCs w:val="24"/>
         </w:rPr>
-        <w:t xml:space="preserve"> steps, a steady and "good enough" evaluation of the state-action is expected</w:t>
-      </w:r>
-      <w:proofErr w:type="gramStart"/>
-      <w:r>
-        <w:rPr>
-          <w:rFonts w:asciiTheme="minorBidi" w:hAnsiTheme="minorBidi" w:cstheme="minorBidi"/>
-          <w:sz w:val="24"/>
-          <w:szCs w:val="24"/>
-        </w:rPr>
-        <w:t xml:space="preserve">. </w:t>
-      </w:r>
-      <w:r>
-        <w:rPr>
-          <w:rFonts w:asciiTheme="minorBidi" w:hAnsiTheme="minorBidi" w:cstheme="minorBidi"/>
-          <w:sz w:val="24"/>
-          <w:szCs w:val="24"/>
-        </w:rPr>
-        <w:t>]</w:t>
-      </w:r>
-      <w:proofErr w:type="gramEnd"/>
+        <w:t xml:space="preserve"> steps, a steady and "good enough" evaluation of the state-action is expected. </w:t>
+      </w:r>
     </w:p>
     <w:p>
       <w:pPr>
@@ -2175,6 +2215,16 @@
           <w:sz w:val="24"/>
           <w:szCs w:val="24"/>
         </w:rPr>
+        <w:t xml:space="preserve">Eldar et al. 2016a; </w:t>
+      </w:r>
+      <w:r>
+        <w:rPr>
+          <w:rFonts w:asciiTheme="minorBidi" w:hAnsiTheme="minorBidi" w:cstheme="minorBidi"/>
+          <w:i/>
+          <w:iCs/>
+          <w:sz w:val="24"/>
+          <w:szCs w:val="24"/>
+        </w:rPr>
         <w:t>Toshikazu et al. 2018</w:t>
       </w:r>
       <w:r>
@@ -4176,7 +4226,7 @@
           <w:szCs w:val="24"/>
           <w:lang w:bidi="he-IL"/>
         </w:rPr>
-        <w:t xml:space="preserve">The psychological literature </w:t>
+        <w:t>The psychological literature</w:t>
       </w:r>
       <w:r>
         <w:rPr>
@@ -4187,7 +4237,7 @@
           <w:szCs w:val="24"/>
           <w:lang w:bidi="he-IL"/>
         </w:rPr>
-        <w:t>a few types of punishers. One distinction is between</w:t>
+        <w:t xml:space="preserve"> presents</w:t>
       </w:r>
       <w:r>
         <w:rPr>
@@ -4203,31 +4253,13 @@
       <w:r>
         <w:rPr>
           <w:rFonts w:asciiTheme="minorBidi" w:hAnsiTheme="minorBidi" w:cstheme="minorBidi"/>
-          <w:sz w:val="24"/>
-          <w:szCs w:val="24"/>
-          <w:lang w:bidi="he-IL"/>
-        </w:rPr>
-        <w:t>positive</w:t>
-      </w:r>
-      <w:r>
-        <w:rPr>
-          <w:rFonts w:asciiTheme="minorBidi" w:hAnsiTheme="minorBidi" w:cstheme="minorBidi"/>
           <w:b w:val="0"/>
           <w:bCs/>
           <w:sz w:val="24"/>
           <w:szCs w:val="24"/>
           <w:lang w:bidi="he-IL"/>
         </w:rPr>
-        <w:t xml:space="preserve"> and </w:t>
-      </w:r>
-      <w:r>
-        <w:rPr>
-          <w:rFonts w:asciiTheme="minorBidi" w:hAnsiTheme="minorBidi" w:cstheme="minorBidi"/>
-          <w:sz w:val="24"/>
-          <w:szCs w:val="24"/>
-          <w:lang w:bidi="he-IL"/>
-        </w:rPr>
-        <w:t>negative</w:t>
+        <w:t>a few types of punishers. One distinction is between</w:t>
       </w:r>
       <w:r>
         <w:rPr>
@@ -4238,16 +4270,36 @@
           <w:szCs w:val="24"/>
           <w:lang w:bidi="he-IL"/>
         </w:rPr>
-        <w:t xml:space="preserve"> punishment.</w:t>
+        <w:t xml:space="preserve"> </w:t>
+      </w:r>
+      <w:r>
+        <w:rPr>
+          <w:rFonts w:asciiTheme="minorBidi" w:hAnsiTheme="minorBidi" w:cstheme="minorBidi"/>
+          <w:sz w:val="24"/>
+          <w:szCs w:val="24"/>
+          <w:lang w:bidi="he-IL"/>
+        </w:rPr>
+        <w:t>positive</w:t>
       </w:r>
       <w:r>
         <w:rPr>
           <w:rFonts w:asciiTheme="minorBidi" w:hAnsiTheme="minorBidi" w:cstheme="minorBidi"/>
           <w:b w:val="0"/>
           <w:bCs/>
-          <w:lang w:bidi="he-IL"/>
-        </w:rPr>
-        <w:t xml:space="preserve">  </w:t>
+          <w:sz w:val="24"/>
+          <w:szCs w:val="24"/>
+          <w:lang w:bidi="he-IL"/>
+        </w:rPr>
+        <w:t xml:space="preserve"> and </w:t>
+      </w:r>
+      <w:r>
+        <w:rPr>
+          <w:rFonts w:asciiTheme="minorBidi" w:hAnsiTheme="minorBidi" w:cstheme="minorBidi"/>
+          <w:sz w:val="24"/>
+          <w:szCs w:val="24"/>
+          <w:lang w:bidi="he-IL"/>
+        </w:rPr>
+        <w:t>negative</w:t>
       </w:r>
       <w:r>
         <w:rPr>
@@ -4255,74 +4307,22 @@
           <w:b w:val="0"/>
           <w:bCs/>
           <w:sz w:val="24"/>
-          <w:szCs w:val="22"/>
-          <w:lang w:bidi="he-IL"/>
-        </w:rPr>
-        <w:t>A positive</w:t>
+          <w:szCs w:val="24"/>
+          <w:lang w:bidi="he-IL"/>
+        </w:rPr>
+        <w:t xml:space="preserve"> punishment</w:t>
       </w:r>
       <w:r>
         <w:rPr>
           <w:rFonts w:asciiTheme="minorBidi" w:hAnsiTheme="minorBidi" w:cstheme="minorBidi"/>
           <w:b w:val="0"/>
           <w:bCs/>
-          <w:lang w:bidi="he-IL"/>
-        </w:rPr>
-        <w:t xml:space="preserve"> </w:t>
-      </w:r>
-      <w:r>
-        <w:rPr>
-          <w:rFonts w:asciiTheme="minorBidi" w:hAnsiTheme="minorBidi" w:cstheme="minorBidi"/>
-          <w:b w:val="0"/>
-          <w:bCs/>
-          <w:sz w:val="24"/>
-          <w:szCs w:val="22"/>
-          <w:lang w:bidi="he-IL"/>
-        </w:rPr>
-        <w:t>punisher is the appearance of an undesirable or aversive stimulus contingently after an operant response. Some examples in research of positive punishers will be the delivery of an air puff, electric shock, and loud noise. Conversely</w:t>
-      </w:r>
-      <w:r>
-        <w:rPr>
-          <w:rFonts w:asciiTheme="minorBidi" w:hAnsiTheme="minorBidi" w:cstheme="minorBidi"/>
-          <w:b w:val="0"/>
-          <w:bCs/>
-          <w:lang w:bidi="he-IL"/>
-        </w:rPr>
-        <w:t xml:space="preserve">, </w:t>
-      </w:r>
-      <w:r>
-        <w:rPr>
-          <w:rFonts w:asciiTheme="minorBidi" w:hAnsiTheme="minorBidi" w:cstheme="minorBidi"/>
-          <w:b w:val="0"/>
-          <w:bCs/>
-          <w:sz w:val="24"/>
-          <w:szCs w:val="24"/>
-          <w:lang w:bidi="he-IL"/>
-        </w:rPr>
-        <w:t xml:space="preserve">a negative punisher is the removal of </w:t>
-      </w:r>
-      <w:r>
-        <w:rPr>
-          <w:rFonts w:asciiTheme="minorBidi" w:hAnsiTheme="minorBidi" w:cstheme="minorBidi"/>
-          <w:b w:val="0"/>
-          <w:bCs/>
-          <w:sz w:val="24"/>
-          <w:szCs w:val="24"/>
-          <w:lang w:bidi="he-IL"/>
-        </w:rPr>
-        <w:t xml:space="preserve">an appetitive </w:t>
-      </w:r>
-      <w:r>
-        <w:rPr>
-          <w:rFonts w:asciiTheme="minorBidi" w:hAnsiTheme="minorBidi" w:cstheme="minorBidi"/>
-          <w:b w:val="0"/>
-          <w:bCs/>
-          <w:sz w:val="24"/>
-          <w:szCs w:val="24"/>
-          <w:lang w:bidi="he-IL"/>
-        </w:rPr>
-        <w:t>stimulus (a reward). Examples in research for negative punishers will be the removal of food and monetary loss (</w:t>
-      </w:r>
-      <w:bookmarkStart w:id="2" w:name="_Hlk67492751"/>
+          <w:sz w:val="24"/>
+          <w:szCs w:val="24"/>
+          <w:lang w:bidi="he-IL"/>
+        </w:rPr>
+        <w:t xml:space="preserve"> (</w:t>
+      </w:r>
       <w:r>
         <w:rPr>
           <w:rFonts w:asciiTheme="minorBidi" w:hAnsiTheme="minorBidi" w:cstheme="minorBidi"/>
@@ -4332,11 +4332,9 @@
           <w:iCs/>
           <w:sz w:val="24"/>
           <w:szCs w:val="24"/>
-          <w:lang w:bidi="he-IL"/>
-        </w:rPr>
-        <w:t>Jean-Richard-Dit-Bressel et al 2018</w:t>
-      </w:r>
-      <w:bookmarkEnd w:id="2"/>
+        </w:rPr>
+        <w:t>Franzoi, S. L. 2015</w:t>
+      </w:r>
       <w:r>
         <w:rPr>
           <w:rFonts w:asciiTheme="minorBidi" w:hAnsiTheme="minorBidi" w:cstheme="minorBidi"/>
@@ -4346,7 +4344,7 @@
           <w:szCs w:val="24"/>
           <w:lang w:bidi="he-IL"/>
         </w:rPr>
-        <w:t xml:space="preserve">). </w:t>
+        <w:t>)</w:t>
       </w:r>
       <w:r>
         <w:rPr>
@@ -4357,18 +4355,16 @@
           <w:szCs w:val="24"/>
           <w:lang w:bidi="he-IL"/>
         </w:rPr>
-        <w:t xml:space="preserve">In this context, an interesting question is whether </w:t>
+        <w:t>.</w:t>
       </w:r>
       <w:r>
         <w:rPr>
           <w:rFonts w:asciiTheme="minorBidi" w:hAnsiTheme="minorBidi" w:cstheme="minorBidi"/>
           <w:b w:val="0"/>
           <w:bCs/>
-          <w:sz w:val="24"/>
-          <w:szCs w:val="24"/>
-          <w:lang w:bidi="he-IL"/>
-        </w:rPr>
-        <w:t>the loss of an existing reward</w:t>
+          <w:lang w:bidi="he-IL"/>
+        </w:rPr>
+        <w:t xml:space="preserve">  </w:t>
       </w:r>
       <w:r>
         <w:rPr>
@@ -4376,21 +4372,19 @@
           <w:b w:val="0"/>
           <w:bCs/>
           <w:sz w:val="24"/>
-          <w:szCs w:val="24"/>
-          <w:lang w:bidi="he-IL"/>
-        </w:rPr>
-        <w:t xml:space="preserve"> (a negative punisher)</w:t>
+          <w:szCs w:val="22"/>
+          <w:lang w:bidi="he-IL"/>
+        </w:rPr>
+        <w:t>A positive</w:t>
       </w:r>
       <w:r>
         <w:rPr>
           <w:rFonts w:asciiTheme="minorBidi" w:hAnsiTheme="minorBidi" w:cstheme="minorBidi"/>
           <w:b w:val="0"/>
           <w:bCs/>
-          <w:sz w:val="24"/>
-          <w:szCs w:val="24"/>
-          <w:lang w:bidi="he-IL"/>
-        </w:rPr>
-        <w:t xml:space="preserve"> is equal to the loss of a potential </w:t>
+          <w:lang w:bidi="he-IL"/>
+        </w:rPr>
+        <w:t xml:space="preserve"> </w:t>
       </w:r>
       <w:r>
         <w:rPr>
@@ -4398,16 +4392,139 @@
           <w:b w:val="0"/>
           <w:bCs/>
           <w:sz w:val="24"/>
-          <w:szCs w:val="24"/>
-          <w:lang w:bidi="he-IL"/>
-        </w:rPr>
-        <w:t xml:space="preserve">future </w:t>
+          <w:szCs w:val="22"/>
+          <w:lang w:bidi="he-IL"/>
+        </w:rPr>
+        <w:t>punisher is the appearance of an undesirable or aversive stimulus contingently after an operant response. Some examples in research of positive punishers will be the delivery of an air puff, electric shock, and loud noise. Conversely</w:t>
       </w:r>
       <w:r>
         <w:rPr>
           <w:rFonts w:asciiTheme="minorBidi" w:hAnsiTheme="minorBidi" w:cstheme="minorBidi"/>
           <w:b w:val="0"/>
           <w:bCs/>
+          <w:lang w:bidi="he-IL"/>
+        </w:rPr>
+        <w:t xml:space="preserve">, </w:t>
+      </w:r>
+      <w:r>
+        <w:rPr>
+          <w:rFonts w:asciiTheme="minorBidi" w:hAnsiTheme="minorBidi" w:cstheme="minorBidi"/>
+          <w:b w:val="0"/>
+          <w:bCs/>
+          <w:sz w:val="24"/>
+          <w:szCs w:val="24"/>
+          <w:lang w:bidi="he-IL"/>
+        </w:rPr>
+        <w:t xml:space="preserve">a negative punisher is the removal of </w:t>
+      </w:r>
+      <w:r>
+        <w:rPr>
+          <w:rFonts w:asciiTheme="minorBidi" w:hAnsiTheme="minorBidi" w:cstheme="minorBidi"/>
+          <w:b w:val="0"/>
+          <w:bCs/>
+          <w:sz w:val="24"/>
+          <w:szCs w:val="24"/>
+          <w:lang w:bidi="he-IL"/>
+        </w:rPr>
+        <w:t xml:space="preserve">an appetitive </w:t>
+      </w:r>
+      <w:r>
+        <w:rPr>
+          <w:rFonts w:asciiTheme="minorBidi" w:hAnsiTheme="minorBidi" w:cstheme="minorBidi"/>
+          <w:b w:val="0"/>
+          <w:bCs/>
+          <w:sz w:val="24"/>
+          <w:szCs w:val="24"/>
+          <w:lang w:bidi="he-IL"/>
+        </w:rPr>
+        <w:t>stimulus (a reward). Examples in research for negative punishers will be the removal of food and monetary loss (</w:t>
+      </w:r>
+      <w:bookmarkStart w:id="2" w:name="_Hlk67492751"/>
+      <w:r>
+        <w:rPr>
+          <w:rFonts w:asciiTheme="minorBidi" w:hAnsiTheme="minorBidi" w:cstheme="minorBidi"/>
+          <w:b w:val="0"/>
+          <w:bCs/>
+          <w:i/>
+          <w:iCs/>
+          <w:sz w:val="24"/>
+          <w:szCs w:val="24"/>
+          <w:lang w:bidi="he-IL"/>
+        </w:rPr>
+        <w:t>Jean-Richard-Dit-Bressel et al 2018</w:t>
+      </w:r>
+      <w:bookmarkEnd w:id="2"/>
+      <w:r>
+        <w:rPr>
+          <w:rFonts w:asciiTheme="minorBidi" w:hAnsiTheme="minorBidi" w:cstheme="minorBidi"/>
+          <w:b w:val="0"/>
+          <w:bCs/>
+          <w:sz w:val="24"/>
+          <w:szCs w:val="24"/>
+          <w:lang w:bidi="he-IL"/>
+        </w:rPr>
+        <w:t xml:space="preserve">). </w:t>
+      </w:r>
+      <w:r>
+        <w:rPr>
+          <w:rFonts w:asciiTheme="minorBidi" w:hAnsiTheme="minorBidi" w:cstheme="minorBidi"/>
+          <w:b w:val="0"/>
+          <w:bCs/>
+          <w:sz w:val="24"/>
+          <w:szCs w:val="24"/>
+          <w:lang w:bidi="he-IL"/>
+        </w:rPr>
+        <w:t xml:space="preserve">In this context, an interesting question is whether </w:t>
+      </w:r>
+      <w:r>
+        <w:rPr>
+          <w:rFonts w:asciiTheme="minorBidi" w:hAnsiTheme="minorBidi" w:cstheme="minorBidi"/>
+          <w:b w:val="0"/>
+          <w:bCs/>
+          <w:sz w:val="24"/>
+          <w:szCs w:val="24"/>
+          <w:lang w:bidi="he-IL"/>
+        </w:rPr>
+        <w:t>the loss of an existing reward</w:t>
+      </w:r>
+      <w:r>
+        <w:rPr>
+          <w:rFonts w:asciiTheme="minorBidi" w:hAnsiTheme="minorBidi" w:cstheme="minorBidi"/>
+          <w:b w:val="0"/>
+          <w:bCs/>
+          <w:sz w:val="24"/>
+          <w:szCs w:val="24"/>
+          <w:lang w:bidi="he-IL"/>
+        </w:rPr>
+        <w:t xml:space="preserve"> (a negative punisher)</w:t>
+      </w:r>
+      <w:r>
+        <w:rPr>
+          <w:rFonts w:asciiTheme="minorBidi" w:hAnsiTheme="minorBidi" w:cstheme="minorBidi"/>
+          <w:b w:val="0"/>
+          <w:bCs/>
+          <w:sz w:val="24"/>
+          <w:szCs w:val="24"/>
+          <w:lang w:bidi="he-IL"/>
+        </w:rPr>
+        <w:t xml:space="preserve"> is equal to the loss of a potential </w:t>
+      </w:r>
+      <w:r>
+        <w:rPr>
+          <w:rFonts w:asciiTheme="minorBidi" w:hAnsiTheme="minorBidi" w:cstheme="minorBidi"/>
+          <w:b w:val="0"/>
+          <w:bCs/>
+          <w:sz w:val="24"/>
+          <w:szCs w:val="24"/>
+          <w:lang w:bidi="he-IL"/>
+        </w:rPr>
+        <w:t xml:space="preserve">future </w:t>
+      </w:r>
+      <w:r>
+        <w:rPr>
+          <w:rFonts w:asciiTheme="minorBidi" w:hAnsiTheme="minorBidi" w:cstheme="minorBidi"/>
+          <w:b w:val="0"/>
+          <w:bCs/>
           <w:sz w:val="24"/>
           <w:szCs w:val="24"/>
           <w:lang w:bidi="he-IL"/>
@@ -4477,7 +4594,7 @@
           <w:szCs w:val="22"/>
           <w:lang w:bidi="he-IL"/>
         </w:rPr>
-        <w:t xml:space="preserve"> aversive stimulus. The primary punisher is one that the agent instantaneously perceives as aversive and unpleasant without the need for learning or conditioning. </w:t>
+        <w:t xml:space="preserve"> aversive stimulus</w:t>
       </w:r>
       <w:r>
         <w:rPr>
@@ -4488,7 +4605,7 @@
           <w:szCs w:val="22"/>
           <w:lang w:bidi="he-IL"/>
         </w:rPr>
-        <w:t>Examples</w:t>
+        <w:t xml:space="preserve"> </w:t>
       </w:r>
       <w:r>
         <w:rPr>
@@ -4496,21 +4613,22 @@
           <w:b w:val="0"/>
           <w:bCs/>
           <w:sz w:val="24"/>
-          <w:szCs w:val="22"/>
-          <w:lang w:bidi="he-IL"/>
-        </w:rPr>
-        <w:t xml:space="preserve"> of this </w:t>
+          <w:szCs w:val="24"/>
+          <w:lang w:bidi="he-IL"/>
+        </w:rPr>
+        <w:t>(</w:t>
       </w:r>
       <w:r>
         <w:rPr>
           <w:rFonts w:asciiTheme="minorBidi" w:hAnsiTheme="minorBidi" w:cstheme="minorBidi"/>
           <w:b w:val="0"/>
           <w:bCs/>
-          <w:sz w:val="24"/>
-          <w:szCs w:val="22"/>
-          <w:lang w:bidi="he-IL"/>
-        </w:rPr>
-        <w:t>type</w:t>
+          <w:i/>
+          <w:iCs/>
+          <w:sz w:val="24"/>
+          <w:szCs w:val="24"/>
+        </w:rPr>
+        <w:t>Franzoi, S. L. 2015</w:t>
       </w:r>
       <w:r>
         <w:rPr>
@@ -4518,10 +4636,10 @@
           <w:b w:val="0"/>
           <w:bCs/>
           <w:sz w:val="24"/>
-          <w:szCs w:val="22"/>
-          <w:lang w:bidi="he-IL"/>
-        </w:rPr>
-        <w:t xml:space="preserve"> </w:t>
+          <w:szCs w:val="24"/>
+          <w:lang w:bidi="he-IL"/>
+        </w:rPr>
+        <w:t>)</w:t>
       </w:r>
       <w:r>
         <w:rPr>
@@ -4532,7 +4650,7 @@
           <w:szCs w:val="22"/>
           <w:lang w:bidi="he-IL"/>
         </w:rPr>
-        <w:t>are the</w:t>
+        <w:t xml:space="preserve">. The primary punisher is one that the agent instantaneously perceives as </w:t>
       </w:r>
       <w:r>
         <w:rPr>
@@ -4543,7 +4661,8 @@
           <w:szCs w:val="22"/>
           <w:lang w:bidi="he-IL"/>
         </w:rPr>
-        <w:t xml:space="preserve"> </w:t>
+        <w:lastRenderedPageBreak/>
+        <w:t xml:space="preserve">aversive and unpleasant without the need for learning or conditioning. </w:t>
       </w:r>
       <w:r>
         <w:rPr>
@@ -4554,8 +4673,7 @@
           <w:szCs w:val="22"/>
           <w:lang w:bidi="he-IL"/>
         </w:rPr>
-        <w:lastRenderedPageBreak/>
-        <w:t xml:space="preserve">delivery of an air puff, electric shock, and loud noise that create an immediate repulsion when encountered. Conversely, a secondary punisher is one that needs to be conditioned and learned. </w:t>
+        <w:t>Examples</w:t>
       </w:r>
       <w:r>
         <w:rPr>
@@ -4566,7 +4684,7 @@
           <w:szCs w:val="22"/>
           <w:lang w:bidi="he-IL"/>
         </w:rPr>
-        <w:t>For</w:t>
+        <w:t xml:space="preserve"> of this </w:t>
       </w:r>
       <w:r>
         <w:rPr>
@@ -4577,7 +4695,7 @@
           <w:szCs w:val="22"/>
           <w:lang w:bidi="he-IL"/>
         </w:rPr>
-        <w:t xml:space="preserve"> example</w:t>
+        <w:t>type</w:t>
       </w:r>
       <w:r>
         <w:rPr>
@@ -4588,7 +4706,7 @@
           <w:szCs w:val="22"/>
           <w:lang w:bidi="he-IL"/>
         </w:rPr>
-        <w:t xml:space="preserve">, </w:t>
+        <w:t xml:space="preserve"> </w:t>
       </w:r>
       <w:r>
         <w:rPr>
@@ -4599,6 +4717,61 @@
           <w:szCs w:val="22"/>
           <w:lang w:bidi="he-IL"/>
         </w:rPr>
+        <w:t>are the</w:t>
+      </w:r>
+      <w:r>
+        <w:rPr>
+          <w:rFonts w:asciiTheme="minorBidi" w:hAnsiTheme="minorBidi" w:cstheme="minorBidi"/>
+          <w:b w:val="0"/>
+          <w:bCs/>
+          <w:sz w:val="24"/>
+          <w:szCs w:val="22"/>
+          <w:lang w:bidi="he-IL"/>
+        </w:rPr>
+        <w:t xml:space="preserve"> delivery of an air puff, electric shock, and loud noise that create an immediate repulsion when encountered. Conversely, a secondary punisher is one that needs to be conditioned and learned. </w:t>
+      </w:r>
+      <w:r>
+        <w:rPr>
+          <w:rFonts w:asciiTheme="minorBidi" w:hAnsiTheme="minorBidi" w:cstheme="minorBidi"/>
+          <w:b w:val="0"/>
+          <w:bCs/>
+          <w:sz w:val="24"/>
+          <w:szCs w:val="22"/>
+          <w:lang w:bidi="he-IL"/>
+        </w:rPr>
+        <w:t>For</w:t>
+      </w:r>
+      <w:r>
+        <w:rPr>
+          <w:rFonts w:asciiTheme="minorBidi" w:hAnsiTheme="minorBidi" w:cstheme="minorBidi"/>
+          <w:b w:val="0"/>
+          <w:bCs/>
+          <w:sz w:val="24"/>
+          <w:szCs w:val="22"/>
+          <w:lang w:bidi="he-IL"/>
+        </w:rPr>
+        <w:t xml:space="preserve"> example</w:t>
+      </w:r>
+      <w:r>
+        <w:rPr>
+          <w:rFonts w:asciiTheme="minorBidi" w:hAnsiTheme="minorBidi" w:cstheme="minorBidi"/>
+          <w:b w:val="0"/>
+          <w:bCs/>
+          <w:sz w:val="24"/>
+          <w:szCs w:val="22"/>
+          <w:lang w:bidi="he-IL"/>
+        </w:rPr>
+        <w:t xml:space="preserve">, </w:t>
+      </w:r>
+      <w:r>
+        <w:rPr>
+          <w:rFonts w:asciiTheme="minorBidi" w:hAnsiTheme="minorBidi" w:cstheme="minorBidi"/>
+          <w:b w:val="0"/>
+          <w:bCs/>
+          <w:sz w:val="24"/>
+          <w:szCs w:val="22"/>
+          <w:lang w:bidi="he-IL"/>
+        </w:rPr>
         <w:t>a parking ticket, an increase of product price and social punishments like an angry or disapproving face.</w:t>
       </w:r>
     </w:p>
@@ -5233,7 +5406,17 @@
           <w:szCs w:val="24"/>
           <w:lang w:bidi="he-IL"/>
         </w:rPr>
-        <w:t xml:space="preserve"> Following Sperl et al we used a Loud White Noise of between 92 DB to 95 </w:t>
+        <w:t xml:space="preserve"> Following Sperl et al we used a Loud White Noise of between 92 </w:t>
+      </w:r>
+      <w:r>
+        <w:rPr>
+          <w:rFonts w:asciiTheme="minorBidi" w:hAnsiTheme="minorBidi" w:cstheme="minorBidi"/>
+          <w:sz w:val="24"/>
+          <w:szCs w:val="24"/>
+          <w:lang w:bidi="he-IL"/>
+        </w:rPr>
+        <w:lastRenderedPageBreak/>
+        <w:t xml:space="preserve">DB to 95 </w:t>
       </w:r>
       <w:r>
         <w:rPr>
@@ -5269,17 +5452,7 @@
           <w:szCs w:val="24"/>
           <w:lang w:bidi="he-IL"/>
         </w:rPr>
-        <w:t xml:space="preserve"> for participants. </w:t>
-      </w:r>
-      <w:r>
-        <w:rPr>
-          <w:rFonts w:asciiTheme="minorBidi" w:hAnsiTheme="minorBidi" w:cstheme="minorBidi"/>
-          <w:sz w:val="24"/>
-          <w:szCs w:val="24"/>
-          <w:lang w:bidi="he-IL"/>
-        </w:rPr>
-        <w:lastRenderedPageBreak/>
-        <w:t xml:space="preserve">It is worth mentioning that other studies, like Muller et al, delivered </w:t>
+        <w:t xml:space="preserve"> for participants. It is worth mentioning that other studies, like Muller et al, delivered </w:t>
       </w:r>
       <w:r>
         <w:rPr>
@@ -6331,6 +6504,7 @@
           <w:szCs w:val="24"/>
           <w:lang w:bidi="he-IL"/>
         </w:rPr>
+        <w:lastRenderedPageBreak/>
         <w:t xml:space="preserve">Hence, there is only punishment prediction error. </w:t>
       </w:r>
       <w:r>
@@ -6340,17 +6514,7 @@
           <w:szCs w:val="24"/>
           <w:lang w:bidi="he-IL"/>
         </w:rPr>
-        <w:t xml:space="preserve">Importantly, the subject's choice is to avoid </w:t>
-      </w:r>
-      <w:r>
-        <w:rPr>
-          <w:rFonts w:asciiTheme="minorBidi" w:hAnsiTheme="minorBidi" w:cstheme="minorBidi"/>
-          <w:sz w:val="24"/>
-          <w:szCs w:val="24"/>
-          <w:lang w:bidi="he-IL"/>
-        </w:rPr>
-        <w:lastRenderedPageBreak/>
-        <w:t>the stimulus</w:t>
+        <w:t>Importantly, the subject's choice is to avoid the stimulus</w:t>
       </w:r>
       <w:r>
         <w:rPr>
@@ -6377,34 +6541,43 @@
           <w:szCs w:val="24"/>
           <w:lang w:bidi="he-IL"/>
         </w:rPr>
-        <w:t xml:space="preserve">by </w:t>
-      </w:r>
-      <w:r>
-        <w:rPr>
-          <w:rFonts w:asciiTheme="minorBidi" w:hAnsiTheme="minorBidi" w:cstheme="minorBidi"/>
-          <w:sz w:val="24"/>
-          <w:szCs w:val="24"/>
-          <w:lang w:bidi="he-IL"/>
-        </w:rPr>
-        <w:t xml:space="preserve">a </w:t>
-      </w:r>
-      <w:r>
-        <w:rPr>
-          <w:rFonts w:asciiTheme="minorBidi" w:hAnsiTheme="minorBidi" w:cstheme="minorBidi"/>
-          <w:sz w:val="24"/>
-          <w:szCs w:val="24"/>
-          <w:lang w:bidi="he-IL"/>
-        </w:rPr>
-        <w:t xml:space="preserve">withdraw </w:t>
-      </w:r>
-      <w:r>
-        <w:rPr>
-          <w:rFonts w:asciiTheme="minorBidi" w:hAnsiTheme="minorBidi" w:cstheme="minorBidi"/>
-          <w:sz w:val="24"/>
-          <w:szCs w:val="24"/>
-          <w:lang w:bidi="he-IL"/>
-        </w:rPr>
-        <w:t xml:space="preserve">action </w:t>
+        <w:t>by</w:t>
+      </w:r>
+      <w:r>
+        <w:rPr>
+          <w:rFonts w:asciiTheme="minorBidi" w:hAnsiTheme="minorBidi" w:cstheme="minorBidi"/>
+          <w:sz w:val="24"/>
+          <w:szCs w:val="24"/>
+          <w:lang w:bidi="he-IL"/>
+        </w:rPr>
+        <w:t xml:space="preserve"> </w:t>
+      </w:r>
+      <w:r>
+        <w:rPr>
+          <w:rFonts w:asciiTheme="minorBidi" w:hAnsiTheme="minorBidi" w:cstheme="minorBidi"/>
+          <w:sz w:val="24"/>
+          <w:szCs w:val="24"/>
+          <w:lang w:bidi="he-IL"/>
+        </w:rPr>
+        <w:t>withdraw</w:t>
+      </w:r>
+      <w:r>
+        <w:rPr>
+          <w:rFonts w:asciiTheme="minorBidi" w:hAnsiTheme="minorBidi" w:cstheme="minorBidi"/>
+          <w:sz w:val="24"/>
+          <w:szCs w:val="24"/>
+          <w:lang w:bidi="he-IL"/>
+        </w:rPr>
+        <w:t>ing their finger from it</w:t>
+      </w:r>
+      <w:r>
+        <w:rPr>
+          <w:rFonts w:asciiTheme="minorBidi" w:hAnsiTheme="minorBidi" w:cstheme="minorBidi"/>
+          <w:sz w:val="24"/>
+          <w:szCs w:val="24"/>
+          <w:lang w:bidi="he-IL"/>
+        </w:rPr>
+        <w:t xml:space="preserve"> </w:t>
       </w:r>
       <w:r>
         <w:rPr>
@@ -6494,7 +6667,25 @@
           <w:szCs w:val="24"/>
           <w:lang w:bidi="he-IL"/>
         </w:rPr>
-        <w:t xml:space="preserve"> a scenario in which the agent can only lose, there is nothing to gain by avoiding the bad stimulus. It simulates a situation of running away from a threat</w:t>
+        <w:t xml:space="preserve"> a scenario in which the agent can only lose, there is nothing to gain by avoiding the bad stimulus</w:t>
+      </w:r>
+      <w:r>
+        <w:rPr>
+          <w:rFonts w:asciiTheme="minorBidi" w:hAnsiTheme="minorBidi" w:cstheme="minorBidi"/>
+          <w:sz w:val="24"/>
+          <w:szCs w:val="24"/>
+          <w:lang w:bidi="he-IL"/>
+        </w:rPr>
+        <w:t xml:space="preserve"> except avoiding punishments</w:t>
+      </w:r>
+      <w:r>
+        <w:rPr>
+          <w:rFonts w:asciiTheme="minorBidi" w:hAnsiTheme="minorBidi" w:cstheme="minorBidi"/>
+          <w:sz w:val="24"/>
+          <w:szCs w:val="24"/>
+          <w:lang w:bidi="he-IL"/>
+        </w:rPr>
+        <w:t>. It simulates a situation of running away from a threat</w:t>
       </w:r>
       <w:r>
         <w:rPr>
@@ -6521,6 +6712,15 @@
           <w:szCs w:val="24"/>
           <w:lang w:bidi="he-IL"/>
         </w:rPr>
+        <w:t xml:space="preserve">choosing the least dangerous choice, </w:t>
+      </w:r>
+      <w:r>
+        <w:rPr>
+          <w:rFonts w:asciiTheme="minorBidi" w:hAnsiTheme="minorBidi" w:cstheme="minorBidi"/>
+          <w:sz w:val="24"/>
+          <w:szCs w:val="24"/>
+          <w:lang w:bidi="he-IL"/>
+        </w:rPr>
         <w:t>t</w:t>
       </w:r>
       <w:r>
@@ -6548,7 +6748,25 @@
           <w:szCs w:val="24"/>
           <w:lang w:bidi="he-IL"/>
         </w:rPr>
-        <w:t xml:space="preserve"> to capture more precisely the effect of punishment and its unique features</w:t>
+        <w:t xml:space="preserve"> to capture </w:t>
+      </w:r>
+      <w:r>
+        <w:rPr>
+          <w:rFonts w:asciiTheme="minorBidi" w:hAnsiTheme="minorBidi" w:cstheme="minorBidi"/>
+          <w:sz w:val="24"/>
+          <w:szCs w:val="24"/>
+          <w:lang w:bidi="he-IL"/>
+        </w:rPr>
+        <w:t>solely</w:t>
+      </w:r>
+      <w:r>
+        <w:rPr>
+          <w:rFonts w:asciiTheme="minorBidi" w:hAnsiTheme="minorBidi" w:cstheme="minorBidi"/>
+          <w:sz w:val="24"/>
+          <w:szCs w:val="24"/>
+          <w:lang w:bidi="he-IL"/>
+        </w:rPr>
+        <w:t xml:space="preserve"> the effect of punishment and its unique features</w:t>
       </w:r>
       <w:r>
         <w:rPr>
@@ -6814,7 +7032,51 @@
           <w:szCs w:val="24"/>
           <w:lang w:bidi="he-IL"/>
         </w:rPr>
-        <w:t xml:space="preserve">, it is a between subject design which gives a cleaner effect to the US punisher, as we avoid the noise caused by switching the settings. </w:t>
+        <w:t xml:space="preserve">, it is a between subject design which gives a cleaner effect to the US punisher, as we avoid the </w:t>
+      </w:r>
+      <w:r>
+        <w:rPr>
+          <w:rFonts w:asciiTheme="minorBidi" w:hAnsiTheme="minorBidi" w:cstheme="minorBidi"/>
+          <w:sz w:val="24"/>
+          <w:szCs w:val="24"/>
+          <w:lang w:bidi="he-IL"/>
+        </w:rPr>
+        <w:t>confounds that a within design might obtain</w:t>
+      </w:r>
+      <w:r>
+        <w:rPr>
+          <w:rFonts w:asciiTheme="minorBidi" w:hAnsiTheme="minorBidi" w:cstheme="minorBidi"/>
+          <w:sz w:val="24"/>
+          <w:szCs w:val="24"/>
+          <w:lang w:bidi="he-IL"/>
+        </w:rPr>
+        <w:t xml:space="preserve"> (</w:t>
+      </w:r>
+      <w:r>
+        <w:rPr>
+          <w:rFonts w:asciiTheme="minorBidi" w:hAnsiTheme="minorBidi" w:cstheme="minorBidi"/>
+          <w:sz w:val="24"/>
+          <w:szCs w:val="24"/>
+        </w:rPr>
+        <w:t>Charness</w:t>
+      </w:r>
+      <w:r>
+        <w:rPr>
+          <w:rFonts w:asciiTheme="minorBidi" w:hAnsiTheme="minorBidi" w:cstheme="minorBidi"/>
+          <w:sz w:val="24"/>
+          <w:szCs w:val="24"/>
+          <w:lang w:bidi="he-IL"/>
+        </w:rPr>
+        <w:t xml:space="preserve"> et al 2012)</w:t>
+      </w:r>
+      <w:r>
+        <w:rPr>
+          <w:rFonts w:asciiTheme="minorBidi" w:hAnsiTheme="minorBidi" w:cstheme="minorBidi"/>
+          <w:sz w:val="24"/>
+          <w:szCs w:val="24"/>
+          <w:lang w:bidi="he-IL"/>
+        </w:rPr>
+        <w:t xml:space="preserve">. </w:t>
       </w:r>
       <w:r>
         <w:rPr>
@@ -6995,7 +7257,25 @@
           <w:szCs w:val="24"/>
           <w:lang w:bidi="he-IL"/>
         </w:rPr>
-        <w:t xml:space="preserve">running throw a novel mobile platform design and conducted </w:t>
+        <w:t xml:space="preserve">running </w:t>
+      </w:r>
+      <w:r>
+        <w:rPr>
+          <w:rFonts w:asciiTheme="minorBidi" w:hAnsiTheme="minorBidi" w:cstheme="minorBidi"/>
+          <w:sz w:val="24"/>
+          <w:szCs w:val="24"/>
+          <w:lang w:bidi="he-IL"/>
+        </w:rPr>
+        <w:t>through</w:t>
+      </w:r>
+      <w:r>
+        <w:rPr>
+          <w:rFonts w:asciiTheme="minorBidi" w:hAnsiTheme="minorBidi" w:cstheme="minorBidi"/>
+          <w:sz w:val="24"/>
+          <w:szCs w:val="24"/>
+          <w:lang w:bidi="he-IL"/>
+        </w:rPr>
+        <w:t xml:space="preserve"> a novel mobile platform design and conducted </w:t>
       </w:r>
       <w:r>
         <w:rPr>
@@ -7014,6 +7294,15 @@
           <w:lang w:bidi="he-IL"/>
         </w:rPr>
         <w:t xml:space="preserve"> natural environment of the subject</w:t>
+      </w:r>
+      <w:r>
+        <w:rPr>
+          <w:rFonts w:asciiTheme="minorBidi" w:hAnsiTheme="minorBidi" w:cstheme="minorBidi"/>
+          <w:sz w:val="24"/>
+          <w:szCs w:val="24"/>
+          <w:lang w:bidi="he-IL"/>
+        </w:rPr>
+        <w:t xml:space="preserve"> and not in a laboratory setting</w:t>
       </w:r>
       <w:r>
         <w:rPr>
@@ -7058,6 +7347,26 @@
         </w:rPr>
         <w:br/>
       </w:r>
+      <w:proofErr w:type="spellStart"/>
+      <w:r>
+        <w:rPr>
+          <w:rFonts w:asciiTheme="minorBidi" w:hAnsiTheme="minorBidi" w:cstheme="minorBidi"/>
+          <w:sz w:val="24"/>
+          <w:szCs w:val="24"/>
+          <w:lang w:bidi="he-IL"/>
+        </w:rPr>
+        <w:t>Notabl</w:t>
+      </w:r>
+      <w:proofErr w:type="spellEnd"/>
+      <w:r>
+        <w:rPr>
+          <w:rFonts w:asciiTheme="minorBidi" w:hAnsiTheme="minorBidi" w:cstheme="minorBidi"/>
+          <w:sz w:val="24"/>
+          <w:szCs w:val="24"/>
+          <w:lang w:bidi="he-IL"/>
+        </w:rPr>
+        <w:t xml:space="preserve">, </w:t>
+      </w:r>
       <w:r>
         <w:rPr>
           <w:rFonts w:asciiTheme="minorBidi" w:hAnsiTheme="minorBidi" w:cstheme="minorBidi"/>
@@ -7073,16 +7382,42 @@
           <w:sz w:val="24"/>
           <w:szCs w:val="24"/>
         </w:rPr>
-        <w:t xml:space="preserve">do et al design is different from the one we use in our experiment in a few ways. (1) their design is of a fear conditioning task when the subjects simply observe the CS and the US attached to it. (2) their experiment is a within-subject design, meaning each subject had two sessions – one of each punisher. </w:t>
-      </w:r>
-      <w:r>
-        <w:rPr>
-          <w:rFonts w:asciiTheme="minorBidi" w:hAnsiTheme="minorBidi" w:cstheme="minorBidi"/>
-          <w:sz w:val="24"/>
-          <w:szCs w:val="24"/>
-        </w:rPr>
-        <w:br/>
-      </w:r>
+        <w:t>do et al</w:t>
+      </w:r>
+      <w:r>
+        <w:rPr>
+          <w:rFonts w:asciiTheme="minorBidi" w:hAnsiTheme="minorBidi" w:cstheme="minorBidi"/>
+          <w:sz w:val="24"/>
+          <w:szCs w:val="24"/>
+        </w:rPr>
+        <w:t xml:space="preserve"> (2011)</w:t>
+      </w:r>
+      <w:r>
+        <w:rPr>
+          <w:rFonts w:asciiTheme="minorBidi" w:hAnsiTheme="minorBidi" w:cstheme="minorBidi"/>
+          <w:sz w:val="24"/>
+          <w:szCs w:val="24"/>
+        </w:rPr>
+        <w:t xml:space="preserve"> design is different from the one we use in our experiment in a few ways. (1) their design is of a fear conditioning task when the subjects simply observe the CS </w:t>
+      </w:r>
+      <w:r>
+        <w:rPr>
+          <w:rFonts w:asciiTheme="minorBidi" w:hAnsiTheme="minorBidi" w:cstheme="minorBidi"/>
+          <w:sz w:val="24"/>
+          <w:szCs w:val="24"/>
+        </w:rPr>
+        <w:lastRenderedPageBreak/>
+        <w:t xml:space="preserve">and the US attached to it. (2) their experiment is a within-subject design, meaning each subject had two sessions – one of each punisher. </w:t>
+      </w:r>
+    </w:p>
+    <w:p>
+      <w:pPr>
+        <w:pStyle w:val="NormalSectionStart"/>
+        <w:rPr>
+          <w:rFonts w:asciiTheme="minorBidi" w:hAnsiTheme="minorBidi" w:cstheme="minorBidi"/>
+          <w:lang w:bidi="he-IL"/>
+        </w:rPr>
+      </w:pPr>
     </w:p>
     <w:p>
       <w:pPr>
@@ -7103,8 +7438,61 @@
           <w:szCs w:val="24"/>
           <w:lang w:bidi="he-IL"/>
         </w:rPr>
-        <w:lastRenderedPageBreak/>
-        <w:t xml:space="preserve">This study has two main goals. The first is to validate the differences between a </w:t>
+        <w:t xml:space="preserve">The aim of this study is to validate that our design is working, and subjects do learn through punishments the values of the stimuli throughout the 12 days of the experiment. </w:t>
+      </w:r>
+      <w:r>
+        <w:rPr>
+          <w:rFonts w:asciiTheme="minorBidi" w:hAnsiTheme="minorBidi" w:cstheme="minorBidi"/>
+          <w:sz w:val="24"/>
+          <w:szCs w:val="24"/>
+          <w:lang w:bidi="he-IL"/>
+        </w:rPr>
+        <w:t xml:space="preserve"> Our target is to track the learning process, through the performance in training and testing, </w:t>
+      </w:r>
+      <w:r>
+        <w:rPr>
+          <w:rFonts w:asciiTheme="minorBidi" w:hAnsiTheme="minorBidi" w:cstheme="minorBidi"/>
+          <w:sz w:val="24"/>
+          <w:szCs w:val="24"/>
+          <w:lang w:bidi="he-IL"/>
+        </w:rPr>
+        <w:t>and eliminate the claim of habituation</w:t>
+      </w:r>
+      <w:r>
+        <w:rPr>
+          <w:rFonts w:asciiTheme="minorBidi" w:hAnsiTheme="minorBidi" w:cstheme="minorBidi"/>
+          <w:sz w:val="24"/>
+          <w:szCs w:val="24"/>
+          <w:lang w:bidi="he-IL"/>
+        </w:rPr>
+        <w:t xml:space="preserve"> in both punishment types</w:t>
+      </w:r>
+      <w:r>
+        <w:rPr>
+          <w:rFonts w:asciiTheme="minorBidi" w:hAnsiTheme="minorBidi" w:cstheme="minorBidi"/>
+          <w:sz w:val="24"/>
+          <w:szCs w:val="24"/>
+          <w:lang w:bidi="he-IL"/>
+        </w:rPr>
+        <w:t xml:space="preserve">. </w:t>
+      </w:r>
+      <w:r>
+        <w:rPr>
+          <w:rFonts w:asciiTheme="minorBidi" w:hAnsiTheme="minorBidi" w:cstheme="minorBidi"/>
+          <w:sz w:val="24"/>
+          <w:szCs w:val="24"/>
+          <w:lang w:bidi="he-IL"/>
+        </w:rPr>
+        <w:t xml:space="preserve">These results will also give us a first glimpse about the differences between </w:t>
+      </w:r>
+      <w:r>
+        <w:rPr>
+          <w:rFonts w:asciiTheme="minorBidi" w:hAnsiTheme="minorBidi" w:cstheme="minorBidi"/>
+          <w:sz w:val="24"/>
+          <w:szCs w:val="24"/>
+          <w:lang w:bidi="he-IL"/>
+        </w:rPr>
+        <w:t xml:space="preserve">a </w:t>
       </w:r>
       <w:r>
         <w:rPr>
@@ -7158,34 +7546,43 @@
           <w:szCs w:val="24"/>
           <w:lang w:bidi="he-IL"/>
         </w:rPr>
-        <w:t xml:space="preserve">. </w:t>
-      </w:r>
-      <w:r>
-        <w:rPr>
-          <w:rFonts w:asciiTheme="minorBidi" w:hAnsiTheme="minorBidi" w:cstheme="minorBidi"/>
-          <w:sz w:val="24"/>
-          <w:szCs w:val="24"/>
-          <w:lang w:bidi="he-IL"/>
-        </w:rPr>
-        <w:t xml:space="preserve">We wanted to examine the learning process and performance in each punishment type, some physiological (Heart rate) and psychological (e.g. mood self-reports) measurements. </w:t>
-      </w:r>
-      <w:r>
-        <w:rPr>
-          <w:rFonts w:asciiTheme="minorBidi" w:hAnsiTheme="minorBidi" w:cstheme="minorBidi"/>
-          <w:sz w:val="24"/>
-          <w:szCs w:val="24"/>
-          <w:lang w:bidi="he-IL"/>
-        </w:rPr>
-        <w:t>The second goal is</w:t>
-      </w:r>
-      <w:r>
-        <w:rPr>
-          <w:rFonts w:asciiTheme="minorBidi" w:hAnsiTheme="minorBidi" w:cstheme="minorBidi"/>
-          <w:sz w:val="24"/>
-          <w:szCs w:val="24"/>
-          <w:lang w:bidi="he-IL"/>
-        </w:rPr>
-        <w:t xml:space="preserve"> comparing these aversive instrumental learning results with a parallel experiment on reward instrumental learning</w:t>
+        <w:t xml:space="preserve">. We will also compare </w:t>
+      </w:r>
+      <w:r>
+        <w:rPr>
+          <w:rFonts w:asciiTheme="minorBidi" w:hAnsiTheme="minorBidi" w:cstheme="minorBidi"/>
+          <w:sz w:val="24"/>
+          <w:szCs w:val="24"/>
+          <w:lang w:bidi="he-IL"/>
+        </w:rPr>
+        <w:t>aversive instrumental learning results with</w:t>
+      </w:r>
+      <w:r>
+        <w:rPr>
+          <w:rFonts w:asciiTheme="minorBidi" w:hAnsiTheme="minorBidi" w:cstheme="minorBidi"/>
+          <w:sz w:val="24"/>
+          <w:szCs w:val="24"/>
+          <w:lang w:bidi="he-IL"/>
+        </w:rPr>
+        <w:t xml:space="preserve"> the data of</w:t>
+      </w:r>
+      <w:r>
+        <w:rPr>
+          <w:rFonts w:asciiTheme="minorBidi" w:hAnsiTheme="minorBidi" w:cstheme="minorBidi"/>
+          <w:sz w:val="24"/>
+          <w:szCs w:val="24"/>
+          <w:lang w:bidi="he-IL"/>
+        </w:rPr>
+        <w:t xml:space="preserve"> a parallel experiment on reward instrumental learning</w:t>
+      </w:r>
+      <w:r>
+        <w:rPr>
+          <w:rFonts w:asciiTheme="minorBidi" w:hAnsiTheme="minorBidi" w:cstheme="minorBidi"/>
+          <w:sz w:val="24"/>
+          <w:szCs w:val="24"/>
+          <w:lang w:bidi="he-IL"/>
+        </w:rPr>
+        <w:t xml:space="preserve"> conducted in the lab</w:t>
       </w:r>
       <w:r>
         <w:rPr>
@@ -7209,113 +7606,50 @@
           <w:lang w:bidi="he-IL"/>
         </w:rPr>
       </w:pPr>
-    </w:p>
-    <w:p>
-      <w:pPr>
-        <w:spacing w:line="480" w:lineRule="auto"/>
-        <w:ind w:firstLine="0"/>
-        <w:rPr>
-          <w:rFonts w:asciiTheme="minorBidi" w:hAnsiTheme="minorBidi" w:cstheme="minorBidi"/>
-          <w:i/>
-          <w:iCs/>
-          <w:sz w:val="24"/>
-          <w:szCs w:val="24"/>
-          <w:lang w:bidi="he-IL"/>
-        </w:rPr>
-      </w:pPr>
-      <w:r>
-        <w:rPr>
-          <w:rFonts w:asciiTheme="minorBidi" w:hAnsiTheme="minorBidi" w:cstheme="minorBidi"/>
-          <w:sz w:val="24"/>
-          <w:szCs w:val="24"/>
-          <w:lang w:bidi="he-IL"/>
-        </w:rPr>
-        <w:t>For the monetary-loss group, we</w:t>
-      </w:r>
-      <w:r>
-        <w:rPr>
-          <w:rFonts w:asciiTheme="minorBidi" w:hAnsiTheme="minorBidi" w:cstheme="minorBidi"/>
-          <w:sz w:val="24"/>
-          <w:szCs w:val="24"/>
-          <w:lang w:bidi="he-IL"/>
-        </w:rPr>
-        <w:t xml:space="preserve"> conducted a preliminary task before</w:t>
-      </w:r>
-      <w:r>
-        <w:rPr>
-          <w:rFonts w:asciiTheme="minorBidi" w:hAnsiTheme="minorBidi" w:cstheme="minorBidi"/>
-          <w:sz w:val="24"/>
-          <w:szCs w:val="24"/>
-          <w:lang w:bidi="he-IL"/>
-        </w:rPr>
-        <w:t xml:space="preserve">hand </w:t>
-      </w:r>
-      <w:r>
-        <w:rPr>
-          <w:rFonts w:asciiTheme="minorBidi" w:hAnsiTheme="minorBidi" w:cstheme="minorBidi"/>
-          <w:sz w:val="24"/>
-          <w:szCs w:val="24"/>
-          <w:lang w:bidi="he-IL"/>
-        </w:rPr>
-        <w:t xml:space="preserve">to create an experiment bank from which the subject can lose money. This task is </w:t>
-      </w:r>
-      <w:r>
-        <w:rPr>
-          <w:rFonts w:asciiTheme="minorBidi" w:hAnsiTheme="minorBidi" w:cstheme="minorBidi"/>
-          <w:sz w:val="24"/>
-          <w:szCs w:val="24"/>
-          <w:lang w:bidi="he-IL"/>
-        </w:rPr>
-        <w:t xml:space="preserve">somewhat </w:t>
-      </w:r>
-      <w:proofErr w:type="gramStart"/>
-      <w:r>
-        <w:rPr>
-          <w:rFonts w:asciiTheme="minorBidi" w:hAnsiTheme="minorBidi" w:cstheme="minorBidi"/>
-          <w:sz w:val="24"/>
-          <w:szCs w:val="24"/>
-          <w:lang w:bidi="he-IL"/>
-        </w:rPr>
-        <w:t>similar to</w:t>
-      </w:r>
-      <w:proofErr w:type="gramEnd"/>
-      <w:r>
-        <w:rPr>
-          <w:rFonts w:asciiTheme="minorBidi" w:hAnsiTheme="minorBidi" w:cstheme="minorBidi"/>
-          <w:sz w:val="24"/>
-          <w:szCs w:val="24"/>
-          <w:lang w:bidi="he-IL"/>
-        </w:rPr>
-        <w:t xml:space="preserve"> other monetary loss studies (such as </w:t>
-      </w:r>
-      <w:r>
-        <w:rPr>
-          <w:rFonts w:asciiTheme="minorBidi" w:hAnsiTheme="minorBidi" w:cstheme="minorBidi"/>
-          <w:i/>
-          <w:iCs/>
-          <w:sz w:val="24"/>
-          <w:szCs w:val="24"/>
-          <w:lang w:bidi="he-IL"/>
-        </w:rPr>
-        <w:t>Delgado et al 2011</w:t>
-      </w:r>
-      <w:r>
-        <w:rPr>
-          <w:rFonts w:asciiTheme="minorBidi" w:hAnsiTheme="minorBidi" w:cstheme="minorBidi"/>
-          <w:sz w:val="24"/>
-          <w:szCs w:val="24"/>
-          <w:lang w:bidi="he-IL"/>
-        </w:rPr>
-        <w:t>; Steel et al 2016;</w:t>
-      </w:r>
-      <w:r>
-        <w:rPr>
-          <w:rFonts w:asciiTheme="minorBidi" w:hAnsiTheme="minorBidi" w:cstheme="minorBidi"/>
-          <w:sz w:val="24"/>
-          <w:szCs w:val="24"/>
-          <w:lang w:bidi="he-IL"/>
-        </w:rPr>
-        <w:t xml:space="preserve"> Steel et al 2020</w:t>
+      <w:r>
+        <w:rPr>
+          <w:rFonts w:asciiTheme="minorBidi" w:hAnsiTheme="minorBidi" w:cstheme="minorBidi"/>
+          <w:sz w:val="24"/>
+          <w:szCs w:val="24"/>
+          <w:lang w:bidi="he-IL"/>
+        </w:rPr>
+        <w:t xml:space="preserve">In addition to the behavioral data, we collected </w:t>
+      </w:r>
+      <w:r>
+        <w:rPr>
+          <w:rFonts w:asciiTheme="minorBidi" w:hAnsiTheme="minorBidi" w:cstheme="minorBidi"/>
+          <w:sz w:val="24"/>
+          <w:szCs w:val="24"/>
+          <w:lang w:bidi="he-IL"/>
+        </w:rPr>
+        <w:t>some physiological (</w:t>
+      </w:r>
+      <w:r>
+        <w:rPr>
+          <w:rFonts w:asciiTheme="minorBidi" w:hAnsiTheme="minorBidi" w:cstheme="minorBidi"/>
+          <w:sz w:val="24"/>
+          <w:szCs w:val="24"/>
+          <w:lang w:bidi="he-IL"/>
+        </w:rPr>
+        <w:t xml:space="preserve">e.g. </w:t>
+      </w:r>
+      <w:r>
+        <w:rPr>
+          <w:rFonts w:asciiTheme="minorBidi" w:hAnsiTheme="minorBidi" w:cstheme="minorBidi"/>
+          <w:sz w:val="24"/>
+          <w:szCs w:val="24"/>
+          <w:lang w:bidi="he-IL"/>
+        </w:rPr>
+        <w:t>Heart rate) and psychological (e.g. mood self-reports</w:t>
+      </w:r>
+      <w:r>
+        <w:rPr>
+          <w:rFonts w:asciiTheme="minorBidi" w:hAnsiTheme="minorBidi" w:cstheme="minorBidi"/>
+          <w:sz w:val="24"/>
+          <w:szCs w:val="24"/>
+          <w:lang w:bidi="he-IL"/>
+        </w:rPr>
+        <w:t xml:space="preserve"> and personality traits questionnaires</w:t>
       </w:r>
       <w:r>
         <w:rPr>
@@ -7333,6 +7667,78 @@
           <w:szCs w:val="24"/>
           <w:lang w:bidi="he-IL"/>
         </w:rPr>
+        <w:t xml:space="preserve"> information</w:t>
+      </w:r>
+      <w:r>
+        <w:rPr>
+          <w:rFonts w:asciiTheme="minorBidi" w:hAnsiTheme="minorBidi" w:cstheme="minorBidi"/>
+          <w:sz w:val="24"/>
+          <w:szCs w:val="24"/>
+          <w:lang w:bidi="he-IL"/>
+        </w:rPr>
+        <w:t>.</w:t>
+      </w:r>
+      <w:r>
+        <w:rPr>
+          <w:rFonts w:asciiTheme="minorBidi" w:hAnsiTheme="minorBidi" w:cstheme="minorBidi"/>
+          <w:sz w:val="24"/>
+          <w:szCs w:val="24"/>
+          <w:lang w:bidi="he-IL"/>
+        </w:rPr>
+        <w:t xml:space="preserve"> T</w:t>
+      </w:r>
+      <w:r>
+        <w:rPr>
+          <w:rFonts w:asciiTheme="minorBidi" w:hAnsiTheme="minorBidi" w:cstheme="minorBidi"/>
+          <w:sz w:val="24"/>
+          <w:szCs w:val="24"/>
+          <w:lang w:bidi="he-IL"/>
+        </w:rPr>
+        <w:t xml:space="preserve">his experiment will </w:t>
+      </w:r>
+      <w:r>
+        <w:rPr>
+          <w:rFonts w:asciiTheme="minorBidi" w:hAnsiTheme="minorBidi" w:cstheme="minorBidi"/>
+          <w:sz w:val="24"/>
+          <w:szCs w:val="24"/>
+          <w:lang w:bidi="he-IL"/>
+        </w:rPr>
+        <w:t xml:space="preserve">hopefully </w:t>
+      </w:r>
+      <w:r>
+        <w:rPr>
+          <w:rFonts w:asciiTheme="minorBidi" w:hAnsiTheme="minorBidi" w:cstheme="minorBidi"/>
+          <w:sz w:val="24"/>
+          <w:szCs w:val="24"/>
+          <w:lang w:bidi="he-IL"/>
+        </w:rPr>
+        <w:t xml:space="preserve">give us </w:t>
+      </w:r>
+      <w:r>
+        <w:rPr>
+          <w:rFonts w:asciiTheme="minorBidi" w:hAnsiTheme="minorBidi" w:cstheme="minorBidi"/>
+          <w:sz w:val="24"/>
+          <w:szCs w:val="24"/>
+          <w:lang w:bidi="he-IL"/>
+        </w:rPr>
+        <w:t xml:space="preserve">good </w:t>
+      </w:r>
+      <w:r>
+        <w:rPr>
+          <w:rFonts w:asciiTheme="minorBidi" w:hAnsiTheme="minorBidi" w:cstheme="minorBidi"/>
+          <w:sz w:val="24"/>
+          <w:szCs w:val="24"/>
+          <w:lang w:bidi="he-IL"/>
+        </w:rPr>
+        <w:t>preliminary results that would help in developing similar</w:t>
+      </w:r>
+      <w:r>
+        <w:rPr>
+          <w:rFonts w:asciiTheme="minorBidi" w:hAnsiTheme="minorBidi" w:cstheme="minorBidi"/>
+          <w:sz w:val="24"/>
+          <w:szCs w:val="24"/>
+          <w:lang w:bidi="he-IL"/>
+        </w:rPr>
         <w:t xml:space="preserve"> </w:t>
       </w:r>
       <w:r>
@@ -7342,408 +7748,16 @@
           <w:szCs w:val="24"/>
           <w:lang w:bidi="he-IL"/>
         </w:rPr>
-        <w:t xml:space="preserve">although our task was unique. The task </w:t>
-      </w:r>
-      <w:r>
-        <w:rPr>
-          <w:rFonts w:asciiTheme="minorBidi" w:hAnsiTheme="minorBidi" w:cstheme="minorBidi"/>
-          <w:sz w:val="24"/>
-          <w:szCs w:val="24"/>
-          <w:lang w:bidi="he-IL"/>
-        </w:rPr>
-        <w:t xml:space="preserve">included </w:t>
-      </w:r>
-      <w:r>
-        <w:rPr>
-          <w:rFonts w:asciiTheme="minorBidi" w:hAnsiTheme="minorBidi" w:cstheme="minorBidi"/>
-          <w:sz w:val="24"/>
-          <w:szCs w:val="24"/>
-          <w:lang w:bidi="he-IL"/>
-        </w:rPr>
-        <w:t>spinning a</w:t>
-      </w:r>
-      <w:r>
-        <w:rPr>
-          <w:rFonts w:asciiTheme="minorBidi" w:hAnsiTheme="minorBidi" w:cstheme="minorBidi"/>
-          <w:sz w:val="24"/>
-          <w:szCs w:val="24"/>
-          <w:lang w:bidi="he-IL"/>
-        </w:rPr>
-        <w:t xml:space="preserve"> Wheel of fortune</w:t>
-      </w:r>
-      <w:r>
-        <w:rPr>
-          <w:rFonts w:asciiTheme="minorBidi" w:hAnsiTheme="minorBidi" w:cstheme="minorBidi"/>
-          <w:sz w:val="24"/>
-          <w:szCs w:val="24"/>
-          <w:lang w:bidi="he-IL"/>
-        </w:rPr>
-        <w:t xml:space="preserve"> with different amounts of </w:t>
-      </w:r>
-      <w:r>
-        <w:rPr>
-          <w:rFonts w:asciiTheme="minorBidi" w:hAnsiTheme="minorBidi" w:cstheme="minorBidi"/>
-          <w:sz w:val="24"/>
-          <w:szCs w:val="24"/>
-          <w:lang w:bidi="he-IL"/>
-        </w:rPr>
-        <w:t>gains</w:t>
-      </w:r>
-      <w:r>
-        <w:rPr>
-          <w:rFonts w:asciiTheme="minorBidi" w:hAnsiTheme="minorBidi" w:cstheme="minorBidi"/>
-          <w:sz w:val="24"/>
-          <w:szCs w:val="24"/>
-          <w:lang w:bidi="he-IL"/>
-        </w:rPr>
-        <w:t xml:space="preserve"> (</w:t>
-      </w:r>
-      <w:r>
-        <w:rPr>
-          <w:rFonts w:asciiTheme="minorBidi" w:hAnsiTheme="minorBidi" w:cstheme="minorBidi"/>
-          <w:sz w:val="24"/>
-          <w:szCs w:val="24"/>
-          <w:lang w:bidi="he-IL"/>
-        </w:rPr>
-        <w:t>4</w:t>
-      </w:r>
-      <w:r>
-        <w:rPr>
-          <w:rFonts w:asciiTheme="minorBidi" w:hAnsiTheme="minorBidi" w:cstheme="minorBidi"/>
-          <w:sz w:val="24"/>
-          <w:szCs w:val="24"/>
-          <w:lang w:bidi="he-IL"/>
-        </w:rPr>
-        <w:t>00-1000 shekels)</w:t>
-      </w:r>
-      <w:r>
-        <w:rPr>
-          <w:rFonts w:asciiTheme="minorBidi" w:hAnsiTheme="minorBidi" w:cstheme="minorBidi"/>
-          <w:sz w:val="24"/>
-          <w:szCs w:val="24"/>
-          <w:lang w:bidi="he-IL"/>
-        </w:rPr>
-        <w:t>. Unknown to the participants, the</w:t>
-      </w:r>
-      <w:r>
-        <w:rPr>
-          <w:rFonts w:asciiTheme="minorBidi" w:hAnsiTheme="minorBidi" w:cstheme="minorBidi"/>
-          <w:sz w:val="24"/>
-          <w:szCs w:val="24"/>
-          <w:lang w:bidi="he-IL"/>
-        </w:rPr>
-        <w:t xml:space="preserve"> amount</w:t>
-      </w:r>
-      <w:r>
-        <w:rPr>
-          <w:rFonts w:asciiTheme="minorBidi" w:hAnsiTheme="minorBidi" w:cstheme="minorBidi"/>
-          <w:sz w:val="24"/>
-          <w:szCs w:val="24"/>
-          <w:lang w:bidi="he-IL"/>
-        </w:rPr>
-        <w:t xml:space="preserve"> of money the</w:t>
-      </w:r>
-      <w:r>
-        <w:rPr>
-          <w:rFonts w:asciiTheme="minorBidi" w:hAnsiTheme="minorBidi" w:cstheme="minorBidi"/>
-          <w:sz w:val="24"/>
-          <w:szCs w:val="24"/>
-          <w:lang w:bidi="he-IL"/>
-        </w:rPr>
-        <w:t>y</w:t>
-      </w:r>
-      <w:r>
-        <w:rPr>
-          <w:rFonts w:asciiTheme="minorBidi" w:hAnsiTheme="minorBidi" w:cstheme="minorBidi"/>
-          <w:sz w:val="24"/>
-          <w:szCs w:val="24"/>
-          <w:lang w:bidi="he-IL"/>
-        </w:rPr>
-        <w:t xml:space="preserve"> won was fixed on 600 shekels (eq to ~182 dollars). For magnifying the effect of money loss on subjects, we </w:t>
-      </w:r>
-      <w:r>
-        <w:rPr>
-          <w:rFonts w:asciiTheme="minorBidi" w:hAnsiTheme="minorBidi" w:cstheme="minorBidi"/>
-          <w:sz w:val="24"/>
-          <w:szCs w:val="24"/>
-          <w:lang w:bidi="he-IL"/>
-        </w:rPr>
-        <w:t>created a sense of</w:t>
-      </w:r>
-      <w:r>
-        <w:rPr>
-          <w:rFonts w:asciiTheme="minorBidi" w:hAnsiTheme="minorBidi" w:cstheme="minorBidi"/>
-          <w:sz w:val="24"/>
-          <w:szCs w:val="24"/>
-          <w:lang w:bidi="he-IL"/>
-        </w:rPr>
-        <w:t xml:space="preserve"> endowment </w:t>
-      </w:r>
-      <w:r>
-        <w:rPr>
-          <w:rFonts w:asciiTheme="minorBidi" w:hAnsiTheme="minorBidi" w:cstheme="minorBidi"/>
-          <w:sz w:val="24"/>
-          <w:szCs w:val="24"/>
-          <w:lang w:bidi="he-IL"/>
-        </w:rPr>
-        <w:t xml:space="preserve">to </w:t>
-      </w:r>
-      <w:r>
-        <w:rPr>
-          <w:rFonts w:asciiTheme="minorBidi" w:hAnsiTheme="minorBidi" w:cstheme="minorBidi"/>
-          <w:sz w:val="24"/>
-          <w:szCs w:val="24"/>
-          <w:lang w:bidi="he-IL"/>
-        </w:rPr>
-        <w:t xml:space="preserve">make the subject value more the initial sum of money. We also wanted to create a sense of agency, to </w:t>
-      </w:r>
-      <w:r>
-        <w:rPr>
-          <w:rFonts w:asciiTheme="minorBidi" w:hAnsiTheme="minorBidi" w:cstheme="minorBidi"/>
-          <w:sz w:val="24"/>
-          <w:szCs w:val="24"/>
-          <w:lang w:bidi="he-IL"/>
-        </w:rPr>
-        <w:t>increase the engagement and interest of subjects</w:t>
-      </w:r>
-      <w:r>
-        <w:rPr>
-          <w:rFonts w:asciiTheme="minorBidi" w:hAnsiTheme="minorBidi" w:cstheme="minorBidi"/>
-          <w:sz w:val="24"/>
-          <w:szCs w:val="24"/>
-          <w:lang w:bidi="he-IL"/>
-        </w:rPr>
-        <w:t xml:space="preserve"> (</w:t>
-      </w:r>
-      <w:r>
-        <w:rPr>
-          <w:rFonts w:asciiTheme="minorBidi" w:hAnsiTheme="minorBidi" w:cstheme="minorBidi"/>
-          <w:sz w:val="24"/>
-          <w:szCs w:val="24"/>
-        </w:rPr>
-        <w:t>Taub</w:t>
-      </w:r>
-      <w:r>
-        <w:rPr>
-          <w:rFonts w:asciiTheme="minorBidi" w:hAnsiTheme="minorBidi" w:cstheme="minorBidi"/>
-          <w:sz w:val="24"/>
-          <w:szCs w:val="24"/>
-          <w:lang w:bidi="he-IL"/>
-        </w:rPr>
-        <w:t xml:space="preserve"> et al. 2020)</w:t>
-      </w:r>
-      <w:r>
-        <w:rPr>
-          <w:rFonts w:asciiTheme="minorBidi" w:hAnsiTheme="minorBidi" w:cstheme="minorBidi"/>
-          <w:sz w:val="24"/>
-          <w:szCs w:val="24"/>
-          <w:lang w:bidi="he-IL"/>
-        </w:rPr>
-        <w:t>. The reason for doing that is our fear that since the amount being reduced in each loss of a coin is meager (0.2 shekels, ~</w:t>
-      </w:r>
-      <w:r>
-        <w:rPr>
-          <w:rFonts w:asciiTheme="minorBidi" w:hAnsiTheme="minorBidi" w:cstheme="minorBidi"/>
+        <w:t>studies in the future.</w:t>
+      </w:r>
+      <w:r>
+        <w:rPr>
+          <w:rFonts w:asciiTheme="minorBidi" w:hAnsiTheme="minorBidi" w:cstheme="minorBidi"/>
+          <w:sz w:val="24"/>
+          <w:szCs w:val="24"/>
+          <w:lang w:bidi="he-IL"/>
         </w:rPr>
         <w:t xml:space="preserve"> </w:t>
-      </w:r>
-      <w:r>
-        <w:rPr>
-          <w:rFonts w:asciiTheme="minorBidi" w:hAnsiTheme="minorBidi" w:cstheme="minorBidi"/>
-          <w:sz w:val="24"/>
-          <w:szCs w:val="24"/>
-          <w:lang w:bidi="he-IL"/>
-        </w:rPr>
-        <w:t xml:space="preserve">0.06 dollars) we might lose the loss aversion effect </w:t>
-      </w:r>
-      <w:r>
-        <w:rPr>
-          <w:rFonts w:asciiTheme="minorBidi" w:hAnsiTheme="minorBidi" w:cstheme="minorBidi"/>
-          <w:sz w:val="24"/>
-          <w:szCs w:val="24"/>
-          <w:lang w:bidi="he-IL"/>
-        </w:rPr>
-        <w:t>and</w:t>
-      </w:r>
-      <w:r>
-        <w:rPr>
-          <w:rFonts w:asciiTheme="minorBidi" w:hAnsiTheme="minorBidi" w:cstheme="minorBidi"/>
-          <w:sz w:val="24"/>
-          <w:szCs w:val="24"/>
-          <w:lang w:bidi="he-IL"/>
-        </w:rPr>
-        <w:t xml:space="preserve"> the motivation to avoid punishments might be sparse too. </w:t>
-      </w:r>
-      <w:r>
-        <w:rPr>
-          <w:rFonts w:asciiTheme="minorBidi" w:hAnsiTheme="minorBidi" w:cstheme="minorBidi"/>
-          <w:sz w:val="24"/>
-          <w:szCs w:val="24"/>
-          <w:lang w:bidi="he-IL"/>
-        </w:rPr>
-        <w:t xml:space="preserve"> </w:t>
-      </w:r>
-      <w:r>
-        <w:rPr>
-          <w:rFonts w:asciiTheme="minorBidi" w:hAnsiTheme="minorBidi" w:cstheme="minorBidi"/>
-          <w:sz w:val="24"/>
-          <w:szCs w:val="24"/>
-          <w:lang w:bidi="he-IL"/>
-        </w:rPr>
-        <w:t xml:space="preserve">Although we have many trials along the experiment, and therefor the potential amount of loss is great, still, participant might not look on the big picture and therefor disregard the micro loss in a single trial. </w:t>
-      </w:r>
-      <w:r>
-        <w:rPr>
-          <w:rFonts w:asciiTheme="minorBidi" w:hAnsiTheme="minorBidi" w:cstheme="minorBidi"/>
-          <w:sz w:val="24"/>
-          <w:szCs w:val="24"/>
-          <w:lang w:bidi="he-IL"/>
-        </w:rPr>
-        <w:t xml:space="preserve">The sense of </w:t>
-      </w:r>
-      <w:r>
-        <w:rPr>
-          <w:rFonts w:asciiTheme="minorBidi" w:hAnsiTheme="minorBidi" w:cstheme="minorBidi"/>
-          <w:sz w:val="24"/>
-          <w:szCs w:val="24"/>
-          <w:lang w:bidi="he-IL"/>
-        </w:rPr>
-        <w:t xml:space="preserve">endowment and </w:t>
-      </w:r>
-      <w:r>
-        <w:rPr>
-          <w:rFonts w:asciiTheme="minorBidi" w:hAnsiTheme="minorBidi" w:cstheme="minorBidi"/>
-          <w:sz w:val="24"/>
-          <w:szCs w:val="24"/>
-          <w:lang w:bidi="he-IL"/>
-        </w:rPr>
-        <w:t>agency over the money increases the aversiveness of the monetary loss, therefor magnifying the effect on the subject (</w:t>
-      </w:r>
-      <w:r>
-        <w:rPr>
-          <w:rFonts w:asciiTheme="minorBidi" w:hAnsiTheme="minorBidi" w:cstheme="minorBidi"/>
-          <w:i/>
-          <w:iCs/>
-          <w:sz w:val="24"/>
-          <w:szCs w:val="24"/>
-          <w:lang w:bidi="he-IL"/>
-        </w:rPr>
-        <w:t>Delgado et al 2011</w:t>
-      </w:r>
-      <w:r>
-        <w:rPr>
-          <w:rFonts w:asciiTheme="minorBidi" w:hAnsiTheme="minorBidi" w:cstheme="minorBidi"/>
-          <w:sz w:val="24"/>
-          <w:szCs w:val="24"/>
-          <w:lang w:bidi="he-IL"/>
-        </w:rPr>
-        <w:t>;</w:t>
-      </w:r>
-      <w:r>
-        <w:rPr>
-          <w:rFonts w:asciiTheme="minorBidi" w:hAnsiTheme="minorBidi" w:cstheme="minorBidi"/>
-        </w:rPr>
-        <w:t xml:space="preserve"> </w:t>
-      </w:r>
-      <w:proofErr w:type="spellStart"/>
-      <w:r>
-        <w:rPr>
-          <w:rFonts w:asciiTheme="minorBidi" w:hAnsiTheme="minorBidi" w:cstheme="minorBidi"/>
-          <w:i/>
-          <w:iCs/>
-          <w:sz w:val="24"/>
-          <w:szCs w:val="24"/>
-          <w:lang w:bidi="he-IL"/>
-        </w:rPr>
-        <w:t>Tricomi</w:t>
-      </w:r>
-      <w:proofErr w:type="spellEnd"/>
-      <w:r>
-        <w:rPr>
-          <w:rFonts w:asciiTheme="minorBidi" w:hAnsiTheme="minorBidi" w:cstheme="minorBidi"/>
-          <w:i/>
-          <w:iCs/>
-          <w:sz w:val="24"/>
-          <w:szCs w:val="24"/>
-          <w:lang w:bidi="he-IL"/>
-        </w:rPr>
-        <w:t xml:space="preserve"> et al., 2004; Zink et al., 2004;</w:t>
-      </w:r>
-      <w:r>
-        <w:rPr>
-          <w:rFonts w:asciiTheme="minorBidi" w:hAnsiTheme="minorBidi" w:cstheme="minorBidi"/>
-        </w:rPr>
-        <w:t xml:space="preserve"> </w:t>
-      </w:r>
-      <w:r>
-        <w:rPr>
-          <w:rFonts w:asciiTheme="minorBidi" w:hAnsiTheme="minorBidi" w:cstheme="minorBidi"/>
-          <w:i/>
-          <w:iCs/>
-          <w:sz w:val="24"/>
-          <w:szCs w:val="24"/>
-          <w:lang w:bidi="he-IL"/>
-        </w:rPr>
-        <w:t>De Martino et al., 2009</w:t>
-      </w:r>
-      <w:r>
-        <w:rPr>
-          <w:rFonts w:asciiTheme="minorBidi" w:hAnsiTheme="minorBidi" w:cstheme="minorBidi"/>
-          <w:sz w:val="24"/>
-          <w:szCs w:val="24"/>
-          <w:lang w:bidi="he-IL"/>
-        </w:rPr>
-        <w:t>).</w:t>
-      </w:r>
-      <w:r>
-        <w:rPr>
-          <w:rFonts w:asciiTheme="minorBidi" w:hAnsiTheme="minorBidi" w:cstheme="minorBidi"/>
-          <w:sz w:val="24"/>
-          <w:szCs w:val="24"/>
-          <w:lang w:bidi="he-IL"/>
-        </w:rPr>
-        <w:t xml:space="preserve"> </w:t>
-      </w:r>
-    </w:p>
-    <w:p>
-      <w:pPr>
-        <w:spacing w:line="480" w:lineRule="auto"/>
-        <w:ind w:firstLine="0"/>
-        <w:rPr>
-          <w:rFonts w:asciiTheme="minorBidi" w:hAnsiTheme="minorBidi" w:cstheme="minorBidi"/>
-          <w:lang w:bidi="he-IL"/>
-        </w:rPr>
-      </w:pPr>
-    </w:p>
-    <w:p>
-      <w:pPr>
-        <w:pStyle w:val="NormalSectionStart"/>
-        <w:rPr>
-          <w:rFonts w:asciiTheme="minorBidi" w:hAnsiTheme="minorBidi" w:cstheme="minorBidi"/>
-          <w:lang w:bidi="he-IL"/>
-        </w:rPr>
-      </w:pPr>
-    </w:p>
-    <w:p>
-      <w:pPr>
-        <w:spacing w:line="480" w:lineRule="auto"/>
-        <w:ind w:firstLine="0"/>
-        <w:jc w:val="left"/>
-        <w:rPr>
-          <w:rFonts w:asciiTheme="minorBidi" w:hAnsiTheme="minorBidi" w:cstheme="minorBidi"/>
-          <w:sz w:val="24"/>
-          <w:szCs w:val="24"/>
-          <w:lang w:bidi="he-IL"/>
-        </w:rPr>
-      </w:pPr>
-      <w:r>
-        <w:rPr>
-          <w:rFonts w:asciiTheme="minorBidi" w:hAnsiTheme="minorBidi" w:cstheme="minorBidi"/>
-          <w:sz w:val="24"/>
-          <w:szCs w:val="24"/>
-          <w:lang w:bidi="he-IL"/>
-        </w:rPr>
-        <w:t>The aim of this study is to validate that our design is working, and subjects do learn through punishments the values of the stimuli throughout the 12 days of the experiment. Additionally, this experiment will give us preliminary results that would help in developing similar studies in the future.</w:t>
       </w:r>
     </w:p>
     <w:p>
@@ -7820,13 +7834,18 @@
     <w:p>
       <w:pPr>
         <w:pStyle w:val="Heading1"/>
-        <w:rPr>
-          <w:rFonts w:asciiTheme="minorBidi" w:hAnsiTheme="minorBidi" w:cstheme="minorBidi"/>
-        </w:rPr>
-      </w:pPr>
-      <w:r>
-        <w:rPr>
-          <w:rFonts w:asciiTheme="minorBidi" w:hAnsiTheme="minorBidi" w:cstheme="minorBidi"/>
+        <w:jc w:val="left"/>
+        <w:rPr>
+          <w:rFonts w:asciiTheme="minorBidi" w:hAnsiTheme="minorBidi" w:cstheme="minorBidi"/>
+          <w:sz w:val="32"/>
+          <w:szCs w:val="32"/>
+        </w:rPr>
+      </w:pPr>
+      <w:r>
+        <w:rPr>
+          <w:rFonts w:asciiTheme="minorBidi" w:hAnsiTheme="minorBidi" w:cstheme="minorBidi"/>
+          <w:sz w:val="32"/>
+          <w:szCs w:val="32"/>
         </w:rPr>
         <w:t>Materials and Methods</w:t>
       </w:r>
@@ -7842,21 +7861,7 @@
         <w:rPr>
           <w:rFonts w:asciiTheme="minorBidi" w:hAnsiTheme="minorBidi" w:cstheme="minorBidi"/>
         </w:rPr>
-        <w:t xml:space="preserve">This is the “HOW”-section and has the purpose of describing in detail exactly how the research was conducted. The ideal aim should be that another researcher based on the information given in this section should be able to replicate the study. The materials and methods section </w:t>
-      </w:r>
-      <w:proofErr w:type="gramStart"/>
-      <w:r>
-        <w:rPr>
-          <w:rFonts w:asciiTheme="minorBidi" w:hAnsiTheme="minorBidi" w:cstheme="minorBidi"/>
-        </w:rPr>
-        <w:t>is</w:t>
-      </w:r>
-      <w:proofErr w:type="gramEnd"/>
-      <w:r>
-        <w:rPr>
-          <w:rFonts w:asciiTheme="minorBidi" w:hAnsiTheme="minorBidi" w:cstheme="minorBidi"/>
-        </w:rPr>
-        <w:t xml:space="preserve"> normally divided into a number of subsections:</w:t>
+        <w:t>This is the “HOW”-section and has the purpose of describing in detail exactly how the research was conducted. The ideal aim should be that another researcher based on the information given in this section should be able to replicate the study. The materials and methods section is normally divided into a number of subsections:</w:t>
       </w:r>
     </w:p>
     <w:p>
@@ -7870,7 +7875,13 @@
         <w:rPr>
           <w:rFonts w:asciiTheme="minorBidi" w:hAnsiTheme="minorBidi" w:cstheme="minorBidi"/>
         </w:rPr>
-        <w:t>(Participants)</w:t>
+        <w:t>Participants</w:t>
+      </w:r>
+      <w:r>
+        <w:rPr>
+          <w:rFonts w:asciiTheme="minorBidi" w:hAnsiTheme="minorBidi" w:cstheme="minorBidi"/>
+        </w:rPr>
+        <w:t>:</w:t>
       </w:r>
     </w:p>
     <w:p>
@@ -7884,21 +7895,407 @@
         <w:rPr>
           <w:rFonts w:asciiTheme="minorBidi" w:hAnsiTheme="minorBidi" w:cstheme="minorBidi"/>
         </w:rPr>
-        <w:t xml:space="preserve">If your study involves a survey or experiment, often the first section contains some minimal demographic information about the participants. How many? Gender distribution? Mean age and standard deviations? Any </w:t>
-      </w:r>
-      <w:proofErr w:type="gramStart"/>
-      <w:r>
-        <w:rPr>
-          <w:rFonts w:asciiTheme="minorBidi" w:hAnsiTheme="minorBidi" w:cstheme="minorBidi"/>
-        </w:rPr>
-        <w:t>particular inclusion/exclusion</w:t>
-      </w:r>
-      <w:proofErr w:type="gramEnd"/>
-      <w:r>
-        <w:rPr>
-          <w:rFonts w:asciiTheme="minorBidi" w:hAnsiTheme="minorBidi" w:cstheme="minorBidi"/>
-        </w:rPr>
-        <w:t xml:space="preserve"> criteria (e.g. only participants speaking languages relying on SVO were included or participants with prior knowledge of Japanese were excluded). If relevant something on informed consent and payment? </w:t>
+        <w:t xml:space="preserve">If your study involves a survey or experiment, often the first section contains some minimal demographic information about the participants. How many? Gender distribution? Mean age and standard deviations? Any particular inclusion/exclusion criteria (e.g. only participants speaking languages relying on SVO were included or participants with prior knowledge of Japanese were excluded). If relevant something on informed consent and payment? </w:t>
+      </w:r>
+    </w:p>
+    <w:p>
+      <w:pPr>
+        <w:pStyle w:val="NormalSectionStart"/>
+      </w:pPr>
+    </w:p>
+    <w:p>
+      <w:pPr>
+        <w:pStyle w:val="NormalSectionStart"/>
+        <w:rPr>
+          <w:rFonts w:asciiTheme="minorBidi" w:hAnsiTheme="minorBidi" w:cstheme="minorBidi"/>
+          <w:sz w:val="24"/>
+          <w:szCs w:val="24"/>
+        </w:rPr>
+      </w:pPr>
+      <w:r>
+        <w:rPr>
+          <w:rFonts w:asciiTheme="minorBidi" w:hAnsiTheme="minorBidi" w:cstheme="minorBidi"/>
+          <w:sz w:val="24"/>
+          <w:szCs w:val="24"/>
+        </w:rPr>
+        <w:t xml:space="preserve">12 healthy </w:t>
+      </w:r>
+      <w:r>
+        <w:rPr>
+          <w:rFonts w:asciiTheme="minorBidi" w:hAnsiTheme="minorBidi" w:cstheme="minorBidi"/>
+          <w:sz w:val="24"/>
+          <w:szCs w:val="24"/>
+        </w:rPr>
+        <w:t>volunteers</w:t>
+      </w:r>
+      <w:r>
+        <w:rPr>
+          <w:rFonts w:asciiTheme="minorBidi" w:hAnsiTheme="minorBidi" w:cstheme="minorBidi"/>
+          <w:sz w:val="24"/>
+          <w:szCs w:val="24"/>
+        </w:rPr>
+        <w:t xml:space="preserve"> </w:t>
+      </w:r>
+      <w:r>
+        <w:rPr>
+          <w:rFonts w:asciiTheme="minorBidi" w:hAnsiTheme="minorBidi" w:cstheme="minorBidi"/>
+          <w:sz w:val="24"/>
+          <w:szCs w:val="24"/>
+        </w:rPr>
+        <w:t>(</w:t>
+      </w:r>
+      <w:r>
+        <w:rPr>
+          <w:rFonts w:asciiTheme="minorBidi" w:hAnsiTheme="minorBidi" w:cstheme="minorBidi"/>
+          <w:sz w:val="22"/>
+          <w:szCs w:val="22"/>
+        </w:rPr>
+        <w:t>m</w:t>
+      </w:r>
+      <w:r>
+        <w:rPr>
+          <w:rFonts w:asciiTheme="minorBidi" w:hAnsiTheme="minorBidi" w:cstheme="minorBidi"/>
+          <w:sz w:val="22"/>
+          <w:szCs w:val="22"/>
+        </w:rPr>
+        <w:t>ean</w:t>
+      </w:r>
+      <w:r>
+        <w:rPr>
+          <w:rFonts w:asciiTheme="minorBidi" w:hAnsiTheme="minorBidi" w:cstheme="minorBidi"/>
+          <w:sz w:val="22"/>
+          <w:szCs w:val="22"/>
+        </w:rPr>
+        <w:t>-</w:t>
+      </w:r>
+      <w:r>
+        <w:rPr>
+          <w:rFonts w:asciiTheme="minorBidi" w:hAnsiTheme="minorBidi" w:cstheme="minorBidi"/>
+          <w:sz w:val="22"/>
+          <w:szCs w:val="22"/>
+        </w:rPr>
+        <w:t xml:space="preserve">age: </w:t>
+      </w:r>
+      <w:r>
+        <w:rPr>
+          <w:rFonts w:asciiTheme="minorBidi" w:hAnsiTheme="minorBidi" w:cstheme="minorBidi"/>
+          <w:sz w:val="22"/>
+          <w:szCs w:val="22"/>
+        </w:rPr>
+        <w:t>25.58</w:t>
+      </w:r>
+      <w:r>
+        <w:rPr>
+          <w:rFonts w:asciiTheme="minorBidi" w:hAnsiTheme="minorBidi" w:cstheme="minorBidi"/>
+          <w:sz w:val="22"/>
+          <w:szCs w:val="22"/>
+        </w:rPr>
+        <w:t>±</w:t>
+      </w:r>
+      <w:r>
+        <w:rPr>
+          <w:rFonts w:asciiTheme="minorBidi" w:hAnsiTheme="minorBidi" w:cstheme="minorBidi"/>
+          <w:sz w:val="22"/>
+          <w:szCs w:val="22"/>
+        </w:rPr>
+        <w:t>2.96</w:t>
+      </w:r>
+      <w:r>
+        <w:rPr>
+          <w:rFonts w:asciiTheme="minorBidi" w:hAnsiTheme="minorBidi" w:cstheme="minorBidi"/>
+          <w:sz w:val="22"/>
+          <w:szCs w:val="22"/>
+        </w:rPr>
+        <w:t xml:space="preserve">; </w:t>
+      </w:r>
+      <w:r>
+        <w:rPr>
+          <w:rFonts w:asciiTheme="minorBidi" w:hAnsiTheme="minorBidi" w:cstheme="minorBidi"/>
+          <w:sz w:val="22"/>
+          <w:szCs w:val="22"/>
+        </w:rPr>
+        <w:t>range</w:t>
+      </w:r>
+      <w:r>
+        <w:rPr>
+          <w:rFonts w:asciiTheme="minorBidi" w:hAnsiTheme="minorBidi" w:cstheme="minorBidi"/>
+          <w:sz w:val="22"/>
+          <w:szCs w:val="22"/>
+        </w:rPr>
+        <w:t xml:space="preserve"> 20 – 31</w:t>
+      </w:r>
+      <w:r>
+        <w:rPr>
+          <w:rFonts w:asciiTheme="minorBidi" w:hAnsiTheme="minorBidi" w:cstheme="minorBidi"/>
+          <w:sz w:val="22"/>
+          <w:szCs w:val="22"/>
+        </w:rPr>
+        <w:t xml:space="preserve"> years old</w:t>
+      </w:r>
+      <w:r>
+        <w:rPr>
+          <w:rFonts w:asciiTheme="minorBidi" w:hAnsiTheme="minorBidi" w:cstheme="minorBidi"/>
+          <w:sz w:val="22"/>
+          <w:szCs w:val="22"/>
+        </w:rPr>
+        <w:t>; 8 female</w:t>
+      </w:r>
+      <w:r>
+        <w:rPr>
+          <w:rFonts w:asciiTheme="minorBidi" w:hAnsiTheme="minorBidi" w:cstheme="minorBidi"/>
+          <w:sz w:val="22"/>
+          <w:szCs w:val="22"/>
+        </w:rPr>
+        <w:t xml:space="preserve"> subjects</w:t>
+      </w:r>
+      <w:r>
+        <w:rPr>
+          <w:rFonts w:asciiTheme="minorBidi" w:hAnsiTheme="minorBidi" w:cstheme="minorBidi"/>
+          <w:sz w:val="24"/>
+          <w:szCs w:val="24"/>
+        </w:rPr>
+        <w:t xml:space="preserve">) </w:t>
+      </w:r>
+      <w:r>
+        <w:rPr>
+          <w:rFonts w:asciiTheme="minorBidi" w:hAnsiTheme="minorBidi" w:cstheme="minorBidi"/>
+          <w:sz w:val="24"/>
+          <w:szCs w:val="24"/>
+        </w:rPr>
+        <w:t xml:space="preserve">were recruited through </w:t>
+      </w:r>
+      <w:r>
+        <w:rPr>
+          <w:rFonts w:asciiTheme="minorBidi" w:hAnsiTheme="minorBidi" w:cstheme="minorBidi"/>
+          <w:sz w:val="24"/>
+          <w:szCs w:val="24"/>
+        </w:rPr>
+        <w:t>social media</w:t>
+      </w:r>
+      <w:r>
+        <w:rPr>
+          <w:rFonts w:asciiTheme="minorBidi" w:hAnsiTheme="minorBidi" w:cstheme="minorBidi"/>
+          <w:sz w:val="24"/>
+          <w:szCs w:val="24"/>
+        </w:rPr>
+        <w:t xml:space="preserve"> advertisements </w:t>
+      </w:r>
+      <w:r>
+        <w:rPr>
+          <w:rFonts w:asciiTheme="minorBidi" w:hAnsiTheme="minorBidi" w:cstheme="minorBidi"/>
+          <w:sz w:val="24"/>
+          <w:szCs w:val="24"/>
+        </w:rPr>
+        <w:t xml:space="preserve">and participated in a </w:t>
+      </w:r>
+      <w:r>
+        <w:rPr>
+          <w:rFonts w:asciiTheme="minorBidi" w:hAnsiTheme="minorBidi" w:cstheme="minorBidi"/>
+          <w:sz w:val="24"/>
+          <w:szCs w:val="24"/>
+        </w:rPr>
+        <w:t>12-day</w:t>
+      </w:r>
+      <w:r>
+        <w:rPr>
+          <w:rFonts w:asciiTheme="minorBidi" w:hAnsiTheme="minorBidi" w:cstheme="minorBidi"/>
+          <w:sz w:val="24"/>
+          <w:szCs w:val="24"/>
+        </w:rPr>
+        <w:t xml:space="preserve"> experiment </w:t>
+      </w:r>
+      <w:r>
+        <w:rPr>
+          <w:rFonts w:asciiTheme="minorBidi" w:hAnsiTheme="minorBidi" w:cstheme="minorBidi"/>
+          <w:sz w:val="24"/>
+          <w:szCs w:val="24"/>
+        </w:rPr>
+        <w:lastRenderedPageBreak/>
+        <w:t xml:space="preserve">conducted </w:t>
+      </w:r>
+      <w:r>
+        <w:rPr>
+          <w:rFonts w:asciiTheme="minorBidi" w:hAnsiTheme="minorBidi" w:cstheme="minorBidi"/>
+          <w:sz w:val="24"/>
+          <w:szCs w:val="24"/>
+        </w:rPr>
+        <w:t xml:space="preserve">through a trial-and-error game installed on their phones. Subjects who did not have </w:t>
+      </w:r>
+      <w:r>
+        <w:rPr>
+          <w:rFonts w:asciiTheme="minorBidi" w:hAnsiTheme="minorBidi" w:cstheme="minorBidi"/>
+          <w:sz w:val="24"/>
+          <w:szCs w:val="24"/>
+        </w:rPr>
+        <w:t xml:space="preserve">phones </w:t>
+      </w:r>
+      <w:r>
+        <w:rPr>
+          <w:rFonts w:asciiTheme="minorBidi" w:hAnsiTheme="minorBidi" w:cstheme="minorBidi"/>
+          <w:sz w:val="24"/>
+          <w:szCs w:val="24"/>
+        </w:rPr>
+        <w:t>that are</w:t>
+      </w:r>
+      <w:r>
+        <w:rPr>
+          <w:rFonts w:asciiTheme="minorBidi" w:hAnsiTheme="minorBidi" w:cstheme="minorBidi"/>
+          <w:sz w:val="24"/>
+          <w:szCs w:val="24"/>
+        </w:rPr>
+        <w:t xml:space="preserve"> compatible with the experiment application were delivered a phone owned by the</w:t>
+      </w:r>
+      <w:r>
+        <w:rPr>
+          <w:rFonts w:asciiTheme="minorBidi" w:hAnsiTheme="minorBidi" w:cstheme="minorBidi"/>
+          <w:sz w:val="24"/>
+          <w:szCs w:val="24"/>
+        </w:rPr>
+        <w:t xml:space="preserve"> lab. </w:t>
+      </w:r>
+      <w:r>
+        <w:rPr>
+          <w:rFonts w:asciiTheme="minorBidi" w:hAnsiTheme="minorBidi" w:cstheme="minorBidi"/>
+          <w:sz w:val="24"/>
+          <w:szCs w:val="24"/>
+        </w:rPr>
+        <w:t xml:space="preserve">All subjects underwent a screening process to exclude any motoric, auditory or vision disability. The </w:t>
+      </w:r>
+      <w:r>
+        <w:rPr>
+          <w:rFonts w:asciiTheme="minorBidi" w:hAnsiTheme="minorBidi" w:cstheme="minorBidi"/>
+          <w:sz w:val="24"/>
+          <w:szCs w:val="24"/>
+        </w:rPr>
+        <w:t>screening process</w:t>
+      </w:r>
+      <w:r>
+        <w:rPr>
+          <w:rFonts w:asciiTheme="minorBidi" w:hAnsiTheme="minorBidi" w:cstheme="minorBidi"/>
+          <w:sz w:val="24"/>
+          <w:szCs w:val="24"/>
+        </w:rPr>
+        <w:t xml:space="preserve"> also excluded any past psychiatric disorder or the use psychiatric medications and drugs. </w:t>
+      </w:r>
+      <w:r>
+        <w:rPr>
+          <w:rFonts w:asciiTheme="minorBidi" w:hAnsiTheme="minorBidi" w:cstheme="minorBidi"/>
+          <w:sz w:val="24"/>
+          <w:szCs w:val="24"/>
+        </w:rPr>
+        <w:t>The experiment was approved by the Helsinki committee and subjects signed a consent form accordingly.</w:t>
+      </w:r>
+      <w:r>
+        <w:rPr>
+          <w:rFonts w:asciiTheme="minorBidi" w:hAnsiTheme="minorBidi" w:cstheme="minorBidi"/>
+          <w:sz w:val="24"/>
+          <w:szCs w:val="24"/>
+        </w:rPr>
+        <w:t xml:space="preserve"> All subjects were paid by the hour</w:t>
+      </w:r>
+      <w:r>
+        <w:rPr>
+          <w:rFonts w:asciiTheme="minorBidi" w:hAnsiTheme="minorBidi" w:cstheme="minorBidi"/>
+          <w:sz w:val="24"/>
+          <w:szCs w:val="24"/>
+        </w:rPr>
+        <w:t xml:space="preserve"> (40 shekels)</w:t>
+      </w:r>
+      <w:r>
+        <w:rPr>
+          <w:rFonts w:asciiTheme="minorBidi" w:hAnsiTheme="minorBidi" w:cstheme="minorBidi"/>
+          <w:sz w:val="24"/>
+          <w:szCs w:val="24"/>
+        </w:rPr>
+        <w:t xml:space="preserve"> </w:t>
+      </w:r>
+      <w:r>
+        <w:rPr>
+          <w:rFonts w:asciiTheme="minorBidi" w:hAnsiTheme="minorBidi" w:cstheme="minorBidi"/>
+          <w:sz w:val="24"/>
+          <w:szCs w:val="24"/>
+        </w:rPr>
+        <w:t>plus</w:t>
+      </w:r>
+      <w:r>
+        <w:rPr>
+          <w:rFonts w:asciiTheme="minorBidi" w:hAnsiTheme="minorBidi" w:cstheme="minorBidi"/>
+          <w:sz w:val="24"/>
+          <w:szCs w:val="24"/>
+        </w:rPr>
+        <w:t xml:space="preserve"> the amount </w:t>
+      </w:r>
+      <w:r>
+        <w:rPr>
+          <w:rFonts w:asciiTheme="minorBidi" w:hAnsiTheme="minorBidi" w:cstheme="minorBidi"/>
+          <w:sz w:val="24"/>
+          <w:szCs w:val="24"/>
+        </w:rPr>
+        <w:t>left in the experiment band or</w:t>
+      </w:r>
+      <w:r>
+        <w:rPr>
+          <w:rFonts w:asciiTheme="minorBidi" w:hAnsiTheme="minorBidi" w:cstheme="minorBidi"/>
+          <w:sz w:val="24"/>
+          <w:szCs w:val="24"/>
+        </w:rPr>
+        <w:t xml:space="preserve"> </w:t>
+      </w:r>
+      <w:r>
+        <w:rPr>
+          <w:rFonts w:asciiTheme="minorBidi" w:hAnsiTheme="minorBidi" w:cstheme="minorBidi"/>
+          <w:sz w:val="24"/>
+          <w:szCs w:val="24"/>
+        </w:rPr>
+        <w:t xml:space="preserve">a finishing </w:t>
+      </w:r>
+      <w:r>
+        <w:rPr>
+          <w:rFonts w:asciiTheme="minorBidi" w:hAnsiTheme="minorBidi" w:cstheme="minorBidi"/>
+          <w:sz w:val="24"/>
+          <w:szCs w:val="24"/>
+        </w:rPr>
+        <w:t>bonus (</w:t>
+      </w:r>
+      <w:r>
+        <w:rPr>
+          <w:rFonts w:asciiTheme="minorBidi" w:hAnsiTheme="minorBidi" w:cstheme="minorBidi"/>
+          <w:sz w:val="24"/>
+          <w:szCs w:val="24"/>
+        </w:rPr>
+        <w:t xml:space="preserve">for elaboration on the paying method see </w:t>
+      </w:r>
+      <w:r>
+        <w:rPr>
+          <w:rFonts w:asciiTheme="minorBidi" w:hAnsiTheme="minorBidi" w:cstheme="minorBidi"/>
+          <w:sz w:val="24"/>
+          <w:szCs w:val="24"/>
+        </w:rPr>
+        <w:t xml:space="preserve">the </w:t>
+      </w:r>
+      <w:r>
+        <w:rPr>
+          <w:rFonts w:asciiTheme="minorBidi" w:hAnsiTheme="minorBidi" w:cstheme="minorBidi"/>
+          <w:sz w:val="24"/>
+          <w:szCs w:val="24"/>
+        </w:rPr>
+        <w:t>appendix</w:t>
+      </w:r>
+      <w:r>
+        <w:rPr>
+          <w:rFonts w:asciiTheme="minorBidi" w:hAnsiTheme="minorBidi" w:cstheme="minorBidi"/>
+          <w:sz w:val="24"/>
+          <w:szCs w:val="24"/>
+        </w:rPr>
+        <w:t xml:space="preserve"> section</w:t>
+      </w:r>
+      <w:r>
+        <w:rPr>
+          <w:rFonts w:asciiTheme="minorBidi" w:hAnsiTheme="minorBidi" w:cstheme="minorBidi"/>
+          <w:sz w:val="24"/>
+          <w:szCs w:val="24"/>
+        </w:rPr>
+        <w:t>).</w:t>
       </w:r>
     </w:p>
     <w:p>
@@ -7922,26 +8319,6 @@
           <w:rFonts w:asciiTheme="minorBidi" w:hAnsiTheme="minorBidi" w:cstheme="minorBidi"/>
         </w:rPr>
       </w:pPr>
-      <w:r>
-        <w:rPr>
-          <w:rFonts w:asciiTheme="minorBidi" w:hAnsiTheme="minorBidi" w:cstheme="minorBidi"/>
-        </w:rPr>
-        <w:t xml:space="preserve">Specify also the test/survey materials and maybe give an example of one or more stimulus items in a figure (if the stimuli </w:t>
-      </w:r>
-      <w:proofErr w:type="gramStart"/>
-      <w:r>
-        <w:rPr>
-          <w:rFonts w:asciiTheme="minorBidi" w:hAnsiTheme="minorBidi" w:cstheme="minorBidi"/>
-        </w:rPr>
-        <w:t>was</w:t>
-      </w:r>
-      <w:proofErr w:type="gramEnd"/>
-      <w:r>
-        <w:rPr>
-          <w:rFonts w:asciiTheme="minorBidi" w:hAnsiTheme="minorBidi" w:cstheme="minorBidi"/>
-        </w:rPr>
-        <w:t xml:space="preserve"> of a visual kind).</w:t>
-      </w:r>
     </w:p>
     <w:p>
       <w:pPr>
@@ -7971,7 +8348,6 @@
         <w:t xml:space="preserve">How was the investigation carried out? Outline the procedure you followed in detail. What were the participants supposed to do and when? Outline the full experimental procedure (e.g. “first participants were instructed and given the opportunity to familiarize themselves with the test materials. Then they were engaged in a session consisting of x trials ...” etc.). Also specify which equipment/software/ programming language and packages were used to record responses/mine data/build your model (e.g. “Survey was administered with </w:t>
       </w:r>
       <w:proofErr w:type="spellStart"/>
-      <w:proofErr w:type="gramStart"/>
       <w:r>
         <w:rPr>
           <w:rFonts w:asciiTheme="minorBidi" w:hAnsiTheme="minorBidi" w:cstheme="minorBidi"/>
@@ -7979,7 +8355,6 @@
         <w:t>Surveymonkey</w:t>
       </w:r>
       <w:proofErr w:type="spellEnd"/>
-      <w:proofErr w:type="gramEnd"/>
       <w:r>
         <w:rPr>
           <w:rFonts w:asciiTheme="minorBidi" w:hAnsiTheme="minorBidi" w:cstheme="minorBidi"/>
@@ -8012,22 +8387,1882 @@
         <w:rPr>
           <w:rFonts w:asciiTheme="minorBidi" w:hAnsiTheme="minorBidi" w:cstheme="minorBidi"/>
         </w:rPr>
-        <w:t xml:space="preserve"> to analyze the rate of X among A versus B by…”</w:t>
-      </w:r>
-      <w:proofErr w:type="gramStart"/>
-      <w:r>
-        <w:rPr>
-          <w:rFonts w:asciiTheme="minorBidi" w:hAnsiTheme="minorBidi" w:cstheme="minorBidi"/>
-        </w:rPr>
-        <w:t>. )</w:t>
-      </w:r>
-      <w:proofErr w:type="gramEnd"/>
-      <w:r>
-        <w:rPr>
-          <w:rFonts w:asciiTheme="minorBidi" w:hAnsiTheme="minorBidi" w:cstheme="minorBidi"/>
+        <w:t xml:space="preserve"> to analyze the rate of X among A versus B by…”. ) </w:t>
+      </w:r>
+    </w:p>
+    <w:p>
+      <w:pPr>
+        <w:ind w:firstLine="0"/>
+      </w:pPr>
+    </w:p>
+    <w:p>
+      <w:pPr>
+        <w:spacing w:line="480" w:lineRule="auto"/>
+        <w:ind w:firstLine="0"/>
+        <w:rPr>
+          <w:rFonts w:asciiTheme="minorBidi" w:hAnsiTheme="minorBidi" w:cstheme="minorBidi"/>
+          <w:sz w:val="24"/>
+          <w:szCs w:val="24"/>
+          <w:lang w:bidi="he-IL"/>
+        </w:rPr>
+      </w:pPr>
+      <w:r>
+        <w:rPr>
+          <w:rFonts w:asciiTheme="minorBidi" w:hAnsiTheme="minorBidi" w:cstheme="minorBidi"/>
+          <w:sz w:val="24"/>
+          <w:szCs w:val="24"/>
+          <w:lang w:bidi="he-IL"/>
+        </w:rPr>
+        <w:t>Subjects were assigned randomly into two groups of two types of punishments. Each participant had a screening interview to suffice the experiment criteria and if successful the subject was invited to the preliminary lab meeting. In this lab meeting</w:t>
+      </w:r>
+      <w:r>
+        <w:rPr>
+          <w:rFonts w:asciiTheme="minorBidi" w:hAnsiTheme="minorBidi" w:cstheme="minorBidi"/>
+          <w:sz w:val="24"/>
+          <w:szCs w:val="24"/>
+          <w:lang w:bidi="he-IL"/>
+        </w:rPr>
+        <w:t xml:space="preserve">, subjects first signed a consent form. Then the experimenter explained them the schedule of the task throughout the days of the experiment. </w:t>
+      </w:r>
+      <w:r>
+        <w:rPr>
+          <w:rFonts w:asciiTheme="minorBidi" w:hAnsiTheme="minorBidi" w:cstheme="minorBidi"/>
+          <w:sz w:val="24"/>
+          <w:szCs w:val="24"/>
+          <w:lang w:bidi="he-IL"/>
+        </w:rPr>
+        <w:t>The schedule</w:t>
+      </w:r>
+      <w:r>
+        <w:rPr>
+          <w:rFonts w:asciiTheme="minorBidi" w:hAnsiTheme="minorBidi" w:cstheme="minorBidi"/>
+          <w:sz w:val="24"/>
+          <w:szCs w:val="24"/>
+          <w:lang w:bidi="he-IL"/>
+        </w:rPr>
+        <w:t xml:space="preserve"> of the app</w:t>
+      </w:r>
+      <w:r>
+        <w:rPr>
+          <w:rFonts w:asciiTheme="minorBidi" w:hAnsiTheme="minorBidi" w:cstheme="minorBidi"/>
+          <w:sz w:val="24"/>
+          <w:szCs w:val="24"/>
+          <w:lang w:bidi="he-IL"/>
+        </w:rPr>
+        <w:t xml:space="preserve"> starts in the morning and when the subject wakes up she needs to press a "woke up" button in the app and report the quality of her sleep and the content of her dreams if she can recall. Also the subject needed to play two games of the task in the morning and in the evening and to fill three mood questionnaires throughout the day. Before going to sleep, </w:t>
+      </w:r>
+      <w:r>
+        <w:rPr>
+          <w:rFonts w:asciiTheme="minorBidi" w:hAnsiTheme="minorBidi" w:cstheme="minorBidi"/>
+          <w:sz w:val="24"/>
+          <w:szCs w:val="24"/>
+          <w:lang w:bidi="he-IL"/>
+        </w:rPr>
+        <w:t xml:space="preserve">a video recording task was delivered in which the subject needed to tell about her day within 20 seconds and following that, pressing a "went to sleep" button when she is ready to go to sleep. </w:t>
+      </w:r>
+      <w:r>
+        <w:rPr>
+          <w:rFonts w:asciiTheme="minorBidi" w:hAnsiTheme="minorBidi" w:cstheme="minorBidi"/>
+          <w:sz w:val="24"/>
+          <w:szCs w:val="24"/>
+          <w:lang w:bidi="he-IL"/>
+        </w:rPr>
+        <w:t xml:space="preserve">This routine was kept for 10 </w:t>
+      </w:r>
+      <w:r>
+        <w:rPr>
+          <w:rFonts w:asciiTheme="minorBidi" w:hAnsiTheme="minorBidi" w:cstheme="minorBidi"/>
+          <w:sz w:val="24"/>
+          <w:szCs w:val="24"/>
+          <w:lang w:bidi="he-IL"/>
+        </w:rPr>
+        <w:t>Consecutive</w:t>
+      </w:r>
+      <w:r>
+        <w:rPr>
+          <w:rFonts w:asciiTheme="minorBidi" w:hAnsiTheme="minorBidi" w:cstheme="minorBidi"/>
+          <w:sz w:val="24"/>
+          <w:szCs w:val="24"/>
+          <w:lang w:bidi="he-IL"/>
+        </w:rPr>
+        <w:t xml:space="preserve"> days, following by a rest day and finally another experiment day meant as a summery test for all stimuli.</w:t>
+      </w:r>
+    </w:p>
+    <w:p>
+      <w:pPr>
+        <w:spacing w:line="480" w:lineRule="auto"/>
+        <w:ind w:firstLine="0"/>
+        <w:rPr>
+          <w:rFonts w:asciiTheme="minorBidi" w:hAnsiTheme="minorBidi" w:cstheme="minorBidi"/>
+          <w:sz w:val="24"/>
+          <w:szCs w:val="24"/>
+          <w:lang w:bidi="he-IL"/>
+        </w:rPr>
+      </w:pPr>
+      <w:r>
+        <w:rPr>
+          <w:rFonts w:asciiTheme="minorBidi" w:hAnsiTheme="minorBidi" w:cstheme="minorBidi"/>
+          <w:sz w:val="24"/>
+          <w:szCs w:val="24"/>
+          <w:lang w:bidi="he-IL"/>
+        </w:rPr>
+        <w:t xml:space="preserve">For the </w:t>
+      </w:r>
+      <w:r>
+        <w:rPr>
+          <w:rFonts w:asciiTheme="minorBidi" w:hAnsiTheme="minorBidi" w:cstheme="minorBidi"/>
+          <w:b/>
+          <w:bCs/>
+          <w:sz w:val="24"/>
+          <w:szCs w:val="24"/>
+          <w:lang w:bidi="he-IL"/>
+        </w:rPr>
+        <w:t>monetary-loss group</w:t>
+      </w:r>
+      <w:r>
+        <w:rPr>
+          <w:rFonts w:asciiTheme="minorBidi" w:hAnsiTheme="minorBidi" w:cstheme="minorBidi"/>
+          <w:sz w:val="24"/>
+          <w:szCs w:val="24"/>
+          <w:lang w:bidi="he-IL"/>
+        </w:rPr>
+        <w:t>, we</w:t>
+      </w:r>
+      <w:r>
+        <w:rPr>
+          <w:rFonts w:asciiTheme="minorBidi" w:hAnsiTheme="minorBidi" w:cstheme="minorBidi"/>
+          <w:sz w:val="24"/>
+          <w:szCs w:val="24"/>
+          <w:lang w:bidi="he-IL"/>
+        </w:rPr>
+        <w:t xml:space="preserve"> conducted a preliminary task before</w:t>
+      </w:r>
+      <w:r>
+        <w:rPr>
+          <w:rFonts w:asciiTheme="minorBidi" w:hAnsiTheme="minorBidi" w:cstheme="minorBidi"/>
+          <w:sz w:val="24"/>
+          <w:szCs w:val="24"/>
+          <w:lang w:bidi="he-IL"/>
+        </w:rPr>
+        <w:t xml:space="preserve">hand </w:t>
+      </w:r>
+      <w:r>
+        <w:rPr>
+          <w:rFonts w:asciiTheme="minorBidi" w:hAnsiTheme="minorBidi" w:cstheme="minorBidi"/>
+          <w:sz w:val="24"/>
+          <w:szCs w:val="24"/>
+          <w:lang w:bidi="he-IL"/>
+        </w:rPr>
+        <w:t xml:space="preserve">to create an experiment bank from which the subject can lose money. This task is </w:t>
+      </w:r>
+      <w:r>
+        <w:rPr>
+          <w:rFonts w:asciiTheme="minorBidi" w:hAnsiTheme="minorBidi" w:cstheme="minorBidi"/>
+          <w:sz w:val="24"/>
+          <w:szCs w:val="24"/>
+          <w:lang w:bidi="he-IL"/>
+        </w:rPr>
+        <w:t>somewhat similar to</w:t>
+      </w:r>
+      <w:r>
+        <w:rPr>
+          <w:rFonts w:asciiTheme="minorBidi" w:hAnsiTheme="minorBidi" w:cstheme="minorBidi"/>
+          <w:sz w:val="24"/>
+          <w:szCs w:val="24"/>
+          <w:lang w:bidi="he-IL"/>
+        </w:rPr>
+        <w:t xml:space="preserve"> other monetary loss studies (such as </w:t>
+      </w:r>
+      <w:r>
+        <w:rPr>
+          <w:rFonts w:asciiTheme="minorBidi" w:hAnsiTheme="minorBidi" w:cstheme="minorBidi"/>
+          <w:i/>
+          <w:iCs/>
+          <w:sz w:val="24"/>
+          <w:szCs w:val="24"/>
+          <w:lang w:bidi="he-IL"/>
+        </w:rPr>
+        <w:t>Delgado et al 2011</w:t>
+      </w:r>
+      <w:r>
+        <w:rPr>
+          <w:rFonts w:asciiTheme="minorBidi" w:hAnsiTheme="minorBidi" w:cstheme="minorBidi"/>
+          <w:sz w:val="24"/>
+          <w:szCs w:val="24"/>
+          <w:lang w:bidi="he-IL"/>
+        </w:rPr>
+        <w:t>; Steel et al 2016; Steel et al 2020</w:t>
+      </w:r>
+      <w:r>
+        <w:rPr>
+          <w:rFonts w:asciiTheme="minorBidi" w:hAnsiTheme="minorBidi" w:cstheme="minorBidi"/>
+          <w:sz w:val="24"/>
+          <w:szCs w:val="24"/>
+          <w:lang w:bidi="he-IL"/>
+        </w:rPr>
+        <w:t xml:space="preserve">) although </w:t>
+      </w:r>
+      <w:r>
+        <w:rPr>
+          <w:rFonts w:asciiTheme="minorBidi" w:hAnsiTheme="minorBidi" w:cstheme="minorBidi"/>
+          <w:sz w:val="24"/>
+          <w:szCs w:val="24"/>
+          <w:lang w:bidi="he-IL"/>
+        </w:rPr>
+        <w:lastRenderedPageBreak/>
+        <w:t>our task was unique. The task included</w:t>
+      </w:r>
+      <w:r>
+        <w:rPr>
+          <w:rFonts w:asciiTheme="minorBidi" w:hAnsiTheme="minorBidi" w:cstheme="minorBidi"/>
+          <w:sz w:val="24"/>
+          <w:szCs w:val="24"/>
+          <w:lang w:bidi="he-IL"/>
         </w:rPr>
         <w:t xml:space="preserve"> </w:t>
       </w:r>
+      <w:r>
+        <w:rPr>
+          <w:rFonts w:asciiTheme="minorBidi" w:hAnsiTheme="minorBidi" w:cstheme="minorBidi"/>
+          <w:sz w:val="24"/>
+          <w:szCs w:val="24"/>
+          <w:lang w:bidi="he-IL"/>
+        </w:rPr>
+        <w:t>spinning a Wheel of fortune</w:t>
+      </w:r>
+      <w:r>
+        <w:rPr>
+          <w:rFonts w:asciiTheme="minorBidi" w:hAnsiTheme="minorBidi" w:cstheme="minorBidi"/>
+          <w:sz w:val="24"/>
+          <w:szCs w:val="24"/>
+          <w:lang w:bidi="he-IL"/>
+        </w:rPr>
+        <w:t xml:space="preserve"> (in a computer program)</w:t>
+      </w:r>
+      <w:r>
+        <w:rPr>
+          <w:rFonts w:asciiTheme="minorBidi" w:hAnsiTheme="minorBidi" w:cstheme="minorBidi"/>
+          <w:sz w:val="24"/>
+          <w:szCs w:val="24"/>
+          <w:lang w:bidi="he-IL"/>
+        </w:rPr>
+        <w:t xml:space="preserve"> with different amounts of </w:t>
+      </w:r>
+      <w:r>
+        <w:rPr>
+          <w:rFonts w:asciiTheme="minorBidi" w:hAnsiTheme="minorBidi" w:cstheme="minorBidi"/>
+          <w:sz w:val="24"/>
+          <w:szCs w:val="24"/>
+          <w:lang w:bidi="he-IL"/>
+        </w:rPr>
+        <w:t>gains</w:t>
+      </w:r>
+      <w:r>
+        <w:rPr>
+          <w:rFonts w:asciiTheme="minorBidi" w:hAnsiTheme="minorBidi" w:cstheme="minorBidi"/>
+          <w:sz w:val="24"/>
+          <w:szCs w:val="24"/>
+          <w:lang w:bidi="he-IL"/>
+        </w:rPr>
+        <w:t xml:space="preserve"> (</w:t>
+      </w:r>
+      <w:r>
+        <w:rPr>
+          <w:rFonts w:asciiTheme="minorBidi" w:hAnsiTheme="minorBidi" w:cstheme="minorBidi"/>
+          <w:sz w:val="24"/>
+          <w:szCs w:val="24"/>
+          <w:lang w:bidi="he-IL"/>
+        </w:rPr>
+        <w:t>4</w:t>
+      </w:r>
+      <w:r>
+        <w:rPr>
+          <w:rFonts w:asciiTheme="minorBidi" w:hAnsiTheme="minorBidi" w:cstheme="minorBidi"/>
+          <w:sz w:val="24"/>
+          <w:szCs w:val="24"/>
+          <w:lang w:bidi="he-IL"/>
+        </w:rPr>
+        <w:t>00-1000 shekels). Unknown to the participants, the</w:t>
+      </w:r>
+      <w:r>
+        <w:rPr>
+          <w:rFonts w:asciiTheme="minorBidi" w:hAnsiTheme="minorBidi" w:cstheme="minorBidi"/>
+          <w:sz w:val="24"/>
+          <w:szCs w:val="24"/>
+          <w:lang w:bidi="he-IL"/>
+        </w:rPr>
+        <w:t xml:space="preserve"> amount</w:t>
+      </w:r>
+      <w:r>
+        <w:rPr>
+          <w:rFonts w:asciiTheme="minorBidi" w:hAnsiTheme="minorBidi" w:cstheme="minorBidi"/>
+          <w:sz w:val="24"/>
+          <w:szCs w:val="24"/>
+          <w:lang w:bidi="he-IL"/>
+        </w:rPr>
+        <w:t xml:space="preserve"> of money the</w:t>
+      </w:r>
+      <w:r>
+        <w:rPr>
+          <w:rFonts w:asciiTheme="minorBidi" w:hAnsiTheme="minorBidi" w:cstheme="minorBidi"/>
+          <w:sz w:val="24"/>
+          <w:szCs w:val="24"/>
+          <w:lang w:bidi="he-IL"/>
+        </w:rPr>
+        <w:t>y</w:t>
+      </w:r>
+      <w:r>
+        <w:rPr>
+          <w:rFonts w:asciiTheme="minorBidi" w:hAnsiTheme="minorBidi" w:cstheme="minorBidi"/>
+          <w:sz w:val="24"/>
+          <w:szCs w:val="24"/>
+          <w:lang w:bidi="he-IL"/>
+        </w:rPr>
+        <w:t xml:space="preserve"> won was fixed on 600 shekels (eq to ~182 dollars)</w:t>
+      </w:r>
+      <w:r>
+        <w:rPr>
+          <w:rFonts w:asciiTheme="minorBidi" w:hAnsiTheme="minorBidi" w:cstheme="minorBidi"/>
+          <w:sz w:val="24"/>
+          <w:szCs w:val="24"/>
+          <w:lang w:bidi="he-IL"/>
+        </w:rPr>
+        <w:t xml:space="preserve"> in order to equalize the amount of money for all subjects</w:t>
+      </w:r>
+      <w:r>
+        <w:rPr>
+          <w:rFonts w:asciiTheme="minorBidi" w:hAnsiTheme="minorBidi" w:cstheme="minorBidi"/>
+          <w:sz w:val="24"/>
+          <w:szCs w:val="24"/>
+          <w:lang w:bidi="he-IL"/>
+        </w:rPr>
+        <w:t>.</w:t>
+      </w:r>
+      <w:r>
+        <w:rPr>
+          <w:rFonts w:asciiTheme="minorBidi" w:hAnsiTheme="minorBidi" w:cstheme="minorBidi"/>
+          <w:sz w:val="24"/>
+          <w:szCs w:val="24"/>
+          <w:lang w:bidi="he-IL"/>
+        </w:rPr>
+        <w:t xml:space="preserve"> This was their bank of money from which they can lose and therefore should do their best to avoid punishments. The aim of this task was to</w:t>
+      </w:r>
+      <w:r>
+        <w:rPr>
+          <w:rFonts w:asciiTheme="minorBidi" w:hAnsiTheme="minorBidi" w:cstheme="minorBidi"/>
+          <w:sz w:val="24"/>
+          <w:szCs w:val="24"/>
+          <w:lang w:bidi="he-IL"/>
+        </w:rPr>
+        <w:t xml:space="preserve"> magnify the effect of money loss on subjects</w:t>
+      </w:r>
+      <w:r>
+        <w:rPr>
+          <w:rFonts w:asciiTheme="minorBidi" w:hAnsiTheme="minorBidi" w:cstheme="minorBidi"/>
+          <w:sz w:val="24"/>
+          <w:szCs w:val="24"/>
+          <w:lang w:bidi="he-IL"/>
+        </w:rPr>
+        <w:t xml:space="preserve"> by </w:t>
+      </w:r>
+      <w:r>
+        <w:rPr>
+          <w:rFonts w:asciiTheme="minorBidi" w:hAnsiTheme="minorBidi" w:cstheme="minorBidi"/>
+          <w:sz w:val="24"/>
+          <w:szCs w:val="24"/>
+          <w:lang w:bidi="he-IL"/>
+        </w:rPr>
+        <w:t>creat</w:t>
+      </w:r>
+      <w:r>
+        <w:rPr>
+          <w:rFonts w:asciiTheme="minorBidi" w:hAnsiTheme="minorBidi" w:cstheme="minorBidi"/>
+          <w:sz w:val="24"/>
+          <w:szCs w:val="24"/>
+          <w:lang w:bidi="he-IL"/>
+        </w:rPr>
+        <w:t>ing</w:t>
+      </w:r>
+      <w:r>
+        <w:rPr>
+          <w:rFonts w:asciiTheme="minorBidi" w:hAnsiTheme="minorBidi" w:cstheme="minorBidi"/>
+          <w:sz w:val="24"/>
+          <w:szCs w:val="24"/>
+          <w:lang w:bidi="he-IL"/>
+        </w:rPr>
+        <w:t xml:space="preserve"> a sense of endowment </w:t>
+      </w:r>
+      <w:r>
+        <w:rPr>
+          <w:rFonts w:asciiTheme="minorBidi" w:hAnsiTheme="minorBidi" w:cstheme="minorBidi"/>
+          <w:sz w:val="24"/>
+          <w:szCs w:val="24"/>
+          <w:lang w:bidi="he-IL"/>
+        </w:rPr>
+        <w:t xml:space="preserve">to </w:t>
+      </w:r>
+      <w:r>
+        <w:rPr>
+          <w:rFonts w:asciiTheme="minorBidi" w:hAnsiTheme="minorBidi" w:cstheme="minorBidi"/>
+          <w:sz w:val="24"/>
+          <w:szCs w:val="24"/>
+          <w:lang w:bidi="he-IL"/>
+        </w:rPr>
+        <w:t>make the subject value more the initial sum of money. We also wanted to create a sense of agency, to increase the engagement and interest of subjects (</w:t>
+      </w:r>
+      <w:r>
+        <w:rPr>
+          <w:rFonts w:asciiTheme="minorBidi" w:hAnsiTheme="minorBidi" w:cstheme="minorBidi"/>
+          <w:sz w:val="24"/>
+          <w:szCs w:val="24"/>
+        </w:rPr>
+        <w:t>Taub</w:t>
+      </w:r>
+      <w:r>
+        <w:rPr>
+          <w:rFonts w:asciiTheme="minorBidi" w:hAnsiTheme="minorBidi" w:cstheme="minorBidi"/>
+          <w:sz w:val="24"/>
+          <w:szCs w:val="24"/>
+          <w:lang w:bidi="he-IL"/>
+        </w:rPr>
+        <w:t xml:space="preserve"> et al. 2020)</w:t>
+      </w:r>
+      <w:r>
+        <w:rPr>
+          <w:rFonts w:asciiTheme="minorBidi" w:hAnsiTheme="minorBidi" w:cstheme="minorBidi"/>
+          <w:sz w:val="24"/>
+          <w:szCs w:val="24"/>
+          <w:lang w:bidi="he-IL"/>
+        </w:rPr>
+        <w:t>. The reason for doing that is our fear that since the amount being reduced in each loss of a coin is meager (0.2 shekels, ~</w:t>
+      </w:r>
+      <w:r>
+        <w:rPr>
+          <w:rFonts w:asciiTheme="minorBidi" w:hAnsiTheme="minorBidi" w:cstheme="minorBidi"/>
+        </w:rPr>
+        <w:t xml:space="preserve"> </w:t>
+      </w:r>
+      <w:r>
+        <w:rPr>
+          <w:rFonts w:asciiTheme="minorBidi" w:hAnsiTheme="minorBidi" w:cstheme="minorBidi"/>
+          <w:sz w:val="24"/>
+          <w:szCs w:val="24"/>
+          <w:lang w:bidi="he-IL"/>
+        </w:rPr>
+        <w:t xml:space="preserve">0.06 dollars) we might lose the loss aversion effect </w:t>
+      </w:r>
+      <w:r>
+        <w:rPr>
+          <w:rFonts w:asciiTheme="minorBidi" w:hAnsiTheme="minorBidi" w:cstheme="minorBidi"/>
+          <w:sz w:val="24"/>
+          <w:szCs w:val="24"/>
+          <w:lang w:bidi="he-IL"/>
+        </w:rPr>
+        <w:t>and</w:t>
+      </w:r>
+      <w:r>
+        <w:rPr>
+          <w:rFonts w:asciiTheme="minorBidi" w:hAnsiTheme="minorBidi" w:cstheme="minorBidi"/>
+          <w:sz w:val="24"/>
+          <w:szCs w:val="24"/>
+          <w:lang w:bidi="he-IL"/>
+        </w:rPr>
+        <w:t xml:space="preserve"> the motivation to avoid punishments might be sparse too.  Although we have many trials along the experiment, and therefor the potential amount of loss is great, still, participant might not look on the big picture and therefor disregard the micro loss in a single trial. The sense of </w:t>
+      </w:r>
+      <w:r>
+        <w:rPr>
+          <w:rFonts w:asciiTheme="minorBidi" w:hAnsiTheme="minorBidi" w:cstheme="minorBidi"/>
+          <w:sz w:val="24"/>
+          <w:szCs w:val="24"/>
+          <w:lang w:bidi="he-IL"/>
+        </w:rPr>
+        <w:t xml:space="preserve">endowment and </w:t>
+      </w:r>
+      <w:r>
+        <w:rPr>
+          <w:rFonts w:asciiTheme="minorBidi" w:hAnsiTheme="minorBidi" w:cstheme="minorBidi"/>
+          <w:sz w:val="24"/>
+          <w:szCs w:val="24"/>
+          <w:lang w:bidi="he-IL"/>
+        </w:rPr>
+        <w:t>agency over the money increases the aversiveness of the monetary loss, therefor magnifying the effect on the subject (</w:t>
+      </w:r>
+      <w:r>
+        <w:rPr>
+          <w:rFonts w:asciiTheme="minorBidi" w:hAnsiTheme="minorBidi" w:cstheme="minorBidi"/>
+          <w:i/>
+          <w:iCs/>
+          <w:sz w:val="24"/>
+          <w:szCs w:val="24"/>
+          <w:lang w:bidi="he-IL"/>
+        </w:rPr>
+        <w:t>Delgado et al 2011</w:t>
+      </w:r>
+      <w:r>
+        <w:rPr>
+          <w:rFonts w:asciiTheme="minorBidi" w:hAnsiTheme="minorBidi" w:cstheme="minorBidi"/>
+          <w:sz w:val="24"/>
+          <w:szCs w:val="24"/>
+          <w:lang w:bidi="he-IL"/>
+        </w:rPr>
+        <w:t>;</w:t>
+      </w:r>
+      <w:r>
+        <w:rPr>
+          <w:rFonts w:asciiTheme="minorBidi" w:hAnsiTheme="minorBidi" w:cstheme="minorBidi"/>
+        </w:rPr>
+        <w:t xml:space="preserve"> </w:t>
+      </w:r>
+      <w:proofErr w:type="spellStart"/>
+      <w:r>
+        <w:rPr>
+          <w:rFonts w:asciiTheme="minorBidi" w:hAnsiTheme="minorBidi" w:cstheme="minorBidi"/>
+          <w:i/>
+          <w:iCs/>
+          <w:sz w:val="24"/>
+          <w:szCs w:val="24"/>
+          <w:lang w:bidi="he-IL"/>
+        </w:rPr>
+        <w:t>Tricomi</w:t>
+      </w:r>
+      <w:proofErr w:type="spellEnd"/>
+      <w:r>
+        <w:rPr>
+          <w:rFonts w:asciiTheme="minorBidi" w:hAnsiTheme="minorBidi" w:cstheme="minorBidi"/>
+          <w:i/>
+          <w:iCs/>
+          <w:sz w:val="24"/>
+          <w:szCs w:val="24"/>
+          <w:lang w:bidi="he-IL"/>
+        </w:rPr>
+        <w:t xml:space="preserve"> et al., 2004; Zink et al., 2004;</w:t>
+      </w:r>
+      <w:r>
+        <w:rPr>
+          <w:rFonts w:asciiTheme="minorBidi" w:hAnsiTheme="minorBidi" w:cstheme="minorBidi"/>
+        </w:rPr>
+        <w:t xml:space="preserve"> </w:t>
+      </w:r>
+      <w:r>
+        <w:rPr>
+          <w:rFonts w:asciiTheme="minorBidi" w:hAnsiTheme="minorBidi" w:cstheme="minorBidi"/>
+          <w:i/>
+          <w:iCs/>
+          <w:sz w:val="24"/>
+          <w:szCs w:val="24"/>
+          <w:lang w:bidi="he-IL"/>
+        </w:rPr>
+        <w:t>De Martino et al., 2009</w:t>
+      </w:r>
+      <w:r>
+        <w:rPr>
+          <w:rFonts w:asciiTheme="minorBidi" w:hAnsiTheme="minorBidi" w:cstheme="minorBidi"/>
+          <w:sz w:val="24"/>
+          <w:szCs w:val="24"/>
+          <w:lang w:bidi="he-IL"/>
+        </w:rPr>
+        <w:t xml:space="preserve">). </w:t>
+      </w:r>
+    </w:p>
+    <w:p>
+      <w:pPr>
+        <w:spacing w:line="480" w:lineRule="auto"/>
+        <w:ind w:firstLine="0"/>
+        <w:rPr>
+          <w:rFonts w:asciiTheme="minorBidi" w:hAnsiTheme="minorBidi" w:cstheme="minorBidi"/>
+          <w:sz w:val="24"/>
+          <w:szCs w:val="24"/>
+          <w:lang w:bidi="he-IL"/>
+        </w:rPr>
+      </w:pPr>
+    </w:p>
+    <w:p>
+      <w:pPr>
+        <w:spacing w:line="480" w:lineRule="auto"/>
+        <w:ind w:firstLine="0"/>
+        <w:rPr>
+          <w:rFonts w:asciiTheme="minorBidi" w:hAnsiTheme="minorBidi" w:cstheme="minorBidi"/>
+          <w:sz w:val="24"/>
+          <w:szCs w:val="24"/>
+          <w:lang w:bidi="he-IL"/>
+        </w:rPr>
+      </w:pPr>
+      <w:r>
+        <w:rPr>
+          <w:rFonts w:asciiTheme="minorBidi" w:hAnsiTheme="minorBidi" w:cstheme="minorBidi"/>
+          <w:sz w:val="24"/>
+          <w:szCs w:val="24"/>
+          <w:lang w:bidi="he-IL"/>
+        </w:rPr>
+        <w:t xml:space="preserve">Afterwards, for both groups, the experimenter downloaded and installed the application of the experiment on the subject's phone (or, if it </w:t>
+      </w:r>
+      <w:r>
+        <w:rPr>
+          <w:rFonts w:asciiTheme="minorBidi" w:hAnsiTheme="minorBidi" w:cstheme="minorBidi"/>
+          <w:sz w:val="24"/>
+          <w:szCs w:val="24"/>
+          <w:lang w:bidi="he-IL"/>
+        </w:rPr>
+        <w:t>was not</w:t>
+      </w:r>
+      <w:r>
+        <w:rPr>
+          <w:rFonts w:asciiTheme="minorBidi" w:hAnsiTheme="minorBidi" w:cstheme="minorBidi"/>
+          <w:sz w:val="24"/>
+          <w:szCs w:val="24"/>
+          <w:lang w:bidi="he-IL"/>
+        </w:rPr>
+        <w:t xml:space="preserve"> compatible, the phone was </w:t>
+      </w:r>
+      <w:r>
+        <w:rPr>
+          <w:rFonts w:asciiTheme="minorBidi" w:hAnsiTheme="minorBidi" w:cstheme="minorBidi"/>
+          <w:sz w:val="24"/>
+          <w:szCs w:val="24"/>
+          <w:lang w:bidi="he-IL"/>
+        </w:rPr>
+        <w:t xml:space="preserve">delivered by the lab – </w:t>
+      </w:r>
+      <w:r>
+        <w:rPr>
+          <w:rFonts w:asciiTheme="minorBidi" w:hAnsiTheme="minorBidi" w:cstheme="minorBidi"/>
+          <w:sz w:val="24"/>
+          <w:szCs w:val="24"/>
+          <w:lang w:bidi="he-IL"/>
+        </w:rPr>
+        <w:t>"</w:t>
+      </w:r>
+      <w:r>
+        <w:rPr>
+          <w:rFonts w:asciiTheme="minorBidi" w:hAnsiTheme="minorBidi" w:cstheme="minorBidi"/>
+          <w:sz w:val="24"/>
+          <w:szCs w:val="24"/>
+          <w:lang w:bidi="he-IL"/>
+        </w:rPr>
+        <w:t>Redmi Note 9 Pro</w:t>
+      </w:r>
+      <w:r>
+        <w:rPr>
+          <w:rFonts w:asciiTheme="minorBidi" w:hAnsiTheme="minorBidi" w:cstheme="minorBidi"/>
+          <w:sz w:val="24"/>
+          <w:szCs w:val="24"/>
+          <w:lang w:bidi="he-IL"/>
+        </w:rPr>
+        <w:t>"</w:t>
+      </w:r>
+      <w:r>
+        <w:rPr>
+          <w:rFonts w:asciiTheme="minorBidi" w:hAnsiTheme="minorBidi" w:cstheme="minorBidi"/>
+          <w:sz w:val="24"/>
+          <w:szCs w:val="24"/>
+          <w:lang w:bidi="he-IL"/>
+        </w:rPr>
+        <w:t>)</w:t>
+      </w:r>
+      <w:r>
+        <w:rPr>
+          <w:rFonts w:asciiTheme="minorBidi" w:hAnsiTheme="minorBidi" w:cstheme="minorBidi"/>
+          <w:sz w:val="24"/>
+          <w:szCs w:val="24"/>
+          <w:lang w:bidi="he-IL"/>
+        </w:rPr>
+        <w:t>.</w:t>
+      </w:r>
+      <w:r>
+        <w:rPr>
+          <w:rFonts w:asciiTheme="minorBidi" w:hAnsiTheme="minorBidi" w:cstheme="minorBidi"/>
+          <w:sz w:val="24"/>
+          <w:szCs w:val="24"/>
+          <w:lang w:bidi="he-IL"/>
+        </w:rPr>
+        <w:t xml:space="preserve"> </w:t>
+      </w:r>
+    </w:p>
+    <w:p>
+      <w:pPr>
+        <w:spacing w:line="480" w:lineRule="auto"/>
+        <w:ind w:firstLine="0"/>
+        <w:rPr>
+          <w:rFonts w:asciiTheme="minorBidi" w:hAnsiTheme="minorBidi" w:cstheme="minorBidi"/>
+          <w:sz w:val="24"/>
+          <w:szCs w:val="24"/>
+          <w:lang w:bidi="he-IL"/>
+        </w:rPr>
+      </w:pPr>
+      <w:r>
+        <w:rPr>
+          <w:rFonts w:asciiTheme="minorBidi" w:hAnsiTheme="minorBidi" w:cstheme="minorBidi"/>
+          <w:sz w:val="24"/>
+          <w:szCs w:val="24"/>
+          <w:lang w:bidi="he-IL"/>
+        </w:rPr>
+        <w:t>For the White Noise group, a sound calibration was made beforehand to set the D</w:t>
+      </w:r>
+      <w:r>
+        <w:rPr>
+          <w:rFonts w:asciiTheme="minorBidi" w:hAnsiTheme="minorBidi" w:cstheme="minorBidi"/>
+          <w:sz w:val="24"/>
+          <w:szCs w:val="24"/>
+          <w:lang w:bidi="he-IL"/>
+        </w:rPr>
+        <w:t>b</w:t>
+      </w:r>
+      <w:r>
+        <w:rPr>
+          <w:rFonts w:asciiTheme="minorBidi" w:hAnsiTheme="minorBidi" w:cstheme="minorBidi"/>
+          <w:sz w:val="24"/>
+          <w:szCs w:val="24"/>
+          <w:lang w:bidi="he-IL"/>
+        </w:rPr>
+        <w:t xml:space="preserve"> volume in the range determined in the experiment plan. As in Sperl et al study, the range was between 92-95 D</w:t>
+      </w:r>
+      <w:r>
+        <w:rPr>
+          <w:rFonts w:asciiTheme="minorBidi" w:hAnsiTheme="minorBidi" w:cstheme="minorBidi"/>
+          <w:sz w:val="24"/>
+          <w:szCs w:val="24"/>
+          <w:lang w:bidi="he-IL"/>
+        </w:rPr>
+        <w:t>b</w:t>
+      </w:r>
+      <w:r>
+        <w:rPr>
+          <w:rFonts w:asciiTheme="minorBidi" w:hAnsiTheme="minorBidi" w:cstheme="minorBidi"/>
+          <w:sz w:val="24"/>
+          <w:szCs w:val="24"/>
+          <w:lang w:bidi="he-IL"/>
+        </w:rPr>
+        <w:t xml:space="preserve"> for every subject in the noise group</w:t>
+      </w:r>
+      <w:r>
+        <w:rPr>
+          <w:rFonts w:asciiTheme="minorBidi" w:hAnsiTheme="minorBidi" w:cstheme="minorBidi"/>
+          <w:sz w:val="24"/>
+          <w:szCs w:val="24"/>
+          <w:lang w:bidi="he-IL"/>
+        </w:rPr>
+        <w:t xml:space="preserve"> (mean Db=92.68</w:t>
+      </w:r>
+      <w:r>
+        <w:rPr>
+          <w:rFonts w:asciiTheme="minorBidi" w:hAnsiTheme="minorBidi" w:cstheme="minorBidi"/>
+          <w:sz w:val="22"/>
+          <w:szCs w:val="22"/>
+        </w:rPr>
+        <w:t>±</w:t>
+      </w:r>
+      <w:r>
+        <w:rPr>
+          <w:rFonts w:asciiTheme="minorBidi" w:hAnsiTheme="minorBidi" w:cstheme="minorBidi"/>
+          <w:sz w:val="22"/>
+          <w:szCs w:val="22"/>
+        </w:rPr>
+        <w:t>0.69; range 92 – 93.6 Db</w:t>
+      </w:r>
+      <w:r>
+        <w:rPr>
+          <w:rFonts w:asciiTheme="minorBidi" w:hAnsiTheme="minorBidi" w:cstheme="minorBidi"/>
+          <w:sz w:val="24"/>
+          <w:szCs w:val="24"/>
+          <w:lang w:bidi="he-IL"/>
+        </w:rPr>
+        <w:t xml:space="preserve">). The variability in the Db volume is due to the different phone systems and from the amount of intensity </w:t>
+      </w:r>
+      <w:r>
+        <w:rPr>
+          <w:rFonts w:asciiTheme="minorBidi" w:hAnsiTheme="minorBidi" w:cstheme="minorBidi"/>
+          <w:sz w:val="24"/>
+          <w:szCs w:val="24"/>
+          <w:lang w:bidi="he-IL"/>
+        </w:rPr>
+        <w:lastRenderedPageBreak/>
+        <w:t>of the noise perceived by each subject. If the noise was unbearably intense for the subject, we lower the volume but maintained a minimum threshold of 92 Dbs.</w:t>
+      </w:r>
+    </w:p>
+    <w:p>
+      <w:pPr>
+        <w:spacing w:line="480" w:lineRule="auto"/>
+        <w:ind w:firstLine="0"/>
+        <w:rPr>
+          <w:rFonts w:asciiTheme="minorBidi" w:hAnsiTheme="minorBidi" w:cstheme="minorBidi"/>
+          <w:sz w:val="24"/>
+          <w:szCs w:val="24"/>
+          <w:lang w:bidi="he-IL"/>
+        </w:rPr>
+      </w:pPr>
+      <w:r>
+        <w:rPr>
+          <w:rFonts w:asciiTheme="minorBidi" w:hAnsiTheme="minorBidi" w:cstheme="minorBidi"/>
+          <w:sz w:val="24"/>
+          <w:szCs w:val="24"/>
+          <w:lang w:bidi="he-IL"/>
+        </w:rPr>
+        <w:t>After that, we instructed the subject how to put the wearable sensors on her body. Two physiological sensors were used to collect body data: a "Muse EEG sensor" device to measure brain activity and a "</w:t>
+      </w:r>
+      <w:r>
+        <w:t xml:space="preserve"> </w:t>
+      </w:r>
+      <w:r>
+        <w:rPr>
+          <w:rFonts w:asciiTheme="minorBidi" w:hAnsiTheme="minorBidi" w:cstheme="minorBidi"/>
+          <w:sz w:val="24"/>
+          <w:szCs w:val="24"/>
+          <w:lang w:bidi="he-IL"/>
+        </w:rPr>
+        <w:t>Polar H10</w:t>
+      </w:r>
+      <w:r>
+        <w:rPr>
+          <w:rFonts w:asciiTheme="minorBidi" w:hAnsiTheme="minorBidi" w:cstheme="minorBidi"/>
+          <w:sz w:val="24"/>
+          <w:szCs w:val="24"/>
+          <w:lang w:bidi="he-IL"/>
+        </w:rPr>
+        <w:t xml:space="preserve"> </w:t>
+      </w:r>
+      <w:r>
+        <w:rPr>
+          <w:rFonts w:asciiTheme="minorBidi" w:hAnsiTheme="minorBidi" w:cstheme="minorBidi"/>
+          <w:sz w:val="24"/>
+          <w:szCs w:val="24"/>
+          <w:lang w:bidi="he-IL"/>
+        </w:rPr>
+        <w:t>" device monitor to measure heartbeat rates:</w:t>
+      </w:r>
+    </w:p>
+    <w:p>
+      <w:pPr>
+        <w:spacing w:line="480" w:lineRule="auto"/>
+        <w:ind w:firstLine="0"/>
+        <w:rPr>
+          <w:rFonts w:asciiTheme="minorBidi" w:hAnsiTheme="minorBidi" w:cstheme="minorBidi"/>
+          <w:sz w:val="24"/>
+          <w:szCs w:val="24"/>
+          <w:lang w:bidi="he-IL"/>
+        </w:rPr>
+      </w:pPr>
+      <w:r>
+        <w:rPr>
+          <w:rFonts w:asciiTheme="minorBidi" w:hAnsiTheme="minorBidi" w:cstheme="minorBidi"/>
+          <w:sz w:val="24"/>
+          <w:szCs w:val="24"/>
+          <w:lang w:bidi="he-IL"/>
+        </w:rPr>
+        <w:drawing>
+          <wp:inline distT="0" distB="0" distL="0" distR="0" wp14:anchorId="419162B1" wp14:editId="61D07C47">
+            <wp:extent cx="3334753" cy="1794681"/>
+            <wp:effectExtent l="0" t="0" r="0" b="0"/>
+            <wp:docPr id="3" name="Picture 3" descr="A person and person in swimsuits on a beach&#10;&#10;Description automatically generated with low confidence"/>
+            <wp:cNvGraphicFramePr>
+              <a:graphicFrameLocks xmlns:a="http://schemas.openxmlformats.org/drawingml/2006/main" noChangeAspect="1"/>
+            </wp:cNvGraphicFramePr>
+            <a:graphic xmlns:a="http://schemas.openxmlformats.org/drawingml/2006/main">
+              <a:graphicData uri="http://schemas.openxmlformats.org/drawingml/2006/picture">
+                <pic:pic xmlns:pic="http://schemas.openxmlformats.org/drawingml/2006/picture">
+                  <pic:nvPicPr>
+                    <pic:cNvPr id="3" name="Picture 3" descr="A person and person in swimsuits on a beach&#10;&#10;Description automatically generated with low confidence"/>
+                    <pic:cNvPicPr/>
+                  </pic:nvPicPr>
+                  <pic:blipFill>
+                    <a:blip r:embed="rId10"/>
+                    <a:stretch>
+                      <a:fillRect/>
+                    </a:stretch>
+                  </pic:blipFill>
+                  <pic:spPr>
+                    <a:xfrm>
+                      <a:off x="0" y="0"/>
+                      <a:ext cx="3352415" cy="1804186"/>
+                    </a:xfrm>
+                    <a:prstGeom prst="rect">
+                      <a:avLst/>
+                    </a:prstGeom>
+                  </pic:spPr>
+                </pic:pic>
+              </a:graphicData>
+            </a:graphic>
+          </wp:inline>
+        </w:drawing>
+      </w:r>
+      <w:r>
+        <w:rPr>
+          <w:rFonts w:asciiTheme="minorBidi" w:hAnsiTheme="minorBidi" w:cstheme="minorBidi"/>
+          <w:sz w:val="24"/>
+          <w:szCs w:val="24"/>
+          <w:lang w:bidi="he-IL"/>
+        </w:rPr>
+        <w:t xml:space="preserve"> </w:t>
+      </w:r>
+      <w:r>
+        <w:rPr>
+          <w:rFonts w:asciiTheme="minorBidi" w:hAnsiTheme="minorBidi" w:cstheme="minorBidi"/>
+          <w:sz w:val="24"/>
+          <w:szCs w:val="24"/>
+          <w:lang w:bidi="he-IL"/>
+        </w:rPr>
+        <w:drawing>
+          <wp:inline distT="0" distB="0" distL="0" distR="0" wp14:anchorId="5D2CDA10" wp14:editId="12965E9D">
+            <wp:extent cx="2053988" cy="1780122"/>
+            <wp:effectExtent l="0" t="0" r="3810" b="0"/>
+            <wp:docPr id="2" name="Picture 2" descr="A person wearing glasses&#10;&#10;Description automatically generated with low confidence"/>
+            <wp:cNvGraphicFramePr>
+              <a:graphicFrameLocks xmlns:a="http://schemas.openxmlformats.org/drawingml/2006/main" noChangeAspect="1"/>
+            </wp:cNvGraphicFramePr>
+            <a:graphic xmlns:a="http://schemas.openxmlformats.org/drawingml/2006/main">
+              <a:graphicData uri="http://schemas.openxmlformats.org/drawingml/2006/picture">
+                <pic:pic xmlns:pic="http://schemas.openxmlformats.org/drawingml/2006/picture">
+                  <pic:nvPicPr>
+                    <pic:cNvPr id="2" name="Picture 2" descr="A person wearing glasses&#10;&#10;Description automatically generated with low confidence"/>
+                    <pic:cNvPicPr/>
+                  </pic:nvPicPr>
+                  <pic:blipFill>
+                    <a:blip r:embed="rId11"/>
+                    <a:stretch>
+                      <a:fillRect/>
+                    </a:stretch>
+                  </pic:blipFill>
+                  <pic:spPr>
+                    <a:xfrm>
+                      <a:off x="0" y="0"/>
+                      <a:ext cx="2089281" cy="1810709"/>
+                    </a:xfrm>
+                    <a:prstGeom prst="rect">
+                      <a:avLst/>
+                    </a:prstGeom>
+                  </pic:spPr>
+                </pic:pic>
+              </a:graphicData>
+            </a:graphic>
+          </wp:inline>
+        </w:drawing>
+      </w:r>
+    </w:p>
+    <w:p>
+      <w:pPr>
+        <w:spacing w:line="480" w:lineRule="auto"/>
+        <w:ind w:firstLine="0"/>
+        <w:rPr>
+          <w:rFonts w:asciiTheme="minorBidi" w:hAnsiTheme="minorBidi" w:cstheme="minorBidi"/>
+          <w:sz w:val="24"/>
+          <w:szCs w:val="24"/>
+          <w:lang w:bidi="he-IL"/>
+        </w:rPr>
+      </w:pPr>
+      <w:r>
+        <w:rPr>
+          <w:rFonts w:asciiTheme="minorBidi" w:hAnsiTheme="minorBidi" w:cstheme="minorBidi"/>
+          <w:sz w:val="24"/>
+          <w:szCs w:val="24"/>
+          <w:lang w:bidi="he-IL"/>
+        </w:rPr>
+        <w:t>Subjects had to wear the sensors whenever they played the experiment game and it included a rest state measure of five minutes before starting the games</w:t>
+      </w:r>
+      <w:r>
+        <w:rPr>
+          <w:rFonts w:asciiTheme="minorBidi" w:hAnsiTheme="minorBidi" w:cstheme="minorBidi"/>
+          <w:sz w:val="24"/>
+          <w:szCs w:val="24"/>
+          <w:lang w:bidi="he-IL"/>
+        </w:rPr>
+        <w:t>.</w:t>
+      </w:r>
+    </w:p>
+    <w:p>
+      <w:pPr>
+        <w:spacing w:line="480" w:lineRule="auto"/>
+        <w:ind w:firstLine="0"/>
+        <w:rPr>
+          <w:rFonts w:asciiTheme="minorBidi" w:hAnsiTheme="minorBidi" w:cstheme="minorBidi"/>
+          <w:sz w:val="24"/>
+          <w:szCs w:val="24"/>
+          <w:lang w:bidi="he-IL"/>
+        </w:rPr>
+      </w:pPr>
+      <w:r>
+        <w:rPr>
+          <w:rFonts w:asciiTheme="minorBidi" w:hAnsiTheme="minorBidi" w:cstheme="minorBidi"/>
+          <w:sz w:val="24"/>
+          <w:szCs w:val="24"/>
+          <w:lang w:bidi="he-IL"/>
+        </w:rPr>
+        <w:t>Next, we explained the tasks to the subjects in details, including the structure of the game.</w:t>
+      </w:r>
+    </w:p>
+    <w:p>
+      <w:pPr>
+        <w:spacing w:line="480" w:lineRule="auto"/>
+        <w:ind w:firstLine="0"/>
+        <w:rPr>
+          <w:rFonts w:asciiTheme="minorBidi" w:hAnsiTheme="minorBidi" w:cstheme="minorBidi"/>
+          <w:b/>
+          <w:bCs/>
+          <w:sz w:val="24"/>
+          <w:szCs w:val="24"/>
+          <w:lang w:bidi="he-IL"/>
+        </w:rPr>
+      </w:pPr>
+    </w:p>
+    <w:p>
+      <w:pPr>
+        <w:spacing w:line="480" w:lineRule="auto"/>
+        <w:ind w:firstLine="0"/>
+        <w:rPr>
+          <w:rFonts w:asciiTheme="minorBidi" w:hAnsiTheme="minorBidi" w:cstheme="minorBidi"/>
+          <w:b/>
+          <w:bCs/>
+          <w:sz w:val="24"/>
+          <w:szCs w:val="24"/>
+          <w:lang w:bidi="he-IL"/>
+        </w:rPr>
+      </w:pPr>
+      <w:r>
+        <w:rPr>
+          <w:rFonts w:asciiTheme="minorBidi" w:hAnsiTheme="minorBidi" w:cstheme="minorBidi"/>
+          <w:b/>
+          <w:bCs/>
+          <w:sz w:val="24"/>
+          <w:szCs w:val="24"/>
+          <w:lang w:bidi="he-IL"/>
+        </w:rPr>
+        <w:t>THE GAME:</w:t>
+      </w:r>
+    </w:p>
+    <w:p>
+      <w:pPr>
+        <w:spacing w:line="480" w:lineRule="auto"/>
+        <w:ind w:firstLine="0"/>
+        <w:rPr>
+          <w:rFonts w:asciiTheme="minorBidi" w:hAnsiTheme="minorBidi" w:cstheme="minorBidi"/>
+          <w:sz w:val="24"/>
+          <w:szCs w:val="24"/>
+          <w:lang w:bidi="he-IL"/>
+        </w:rPr>
+      </w:pPr>
+      <w:r>
+        <w:rPr>
+          <w:rFonts w:asciiTheme="minorBidi" w:hAnsiTheme="minorBidi" w:cstheme="minorBidi"/>
+          <w:sz w:val="24"/>
+          <w:szCs w:val="24"/>
+          <w:lang w:bidi="he-IL"/>
+        </w:rPr>
+        <w:t xml:space="preserve">The game itself is a trial-and-error learning game in which subjects need to choose between 2 stimuli every time. Each stimulus has its own probability to deliver punishment. Unknown to the subjects, the probabilities were set to be in a hierarchical structure with the probabilities of [0, .33, .66] or [.33, .66, 1] where 0 represents no chance of getting punished and 1 </w:t>
+      </w:r>
+      <w:r>
+        <w:rPr>
+          <w:rFonts w:asciiTheme="minorBidi" w:hAnsiTheme="minorBidi" w:cstheme="minorBidi"/>
+          <w:sz w:val="24"/>
+          <w:szCs w:val="24"/>
+          <w:lang w:bidi="he-IL"/>
+        </w:rPr>
+        <w:t xml:space="preserve">means that punishment </w:t>
+      </w:r>
+      <w:r>
+        <w:rPr>
+          <w:rFonts w:asciiTheme="minorBidi" w:hAnsiTheme="minorBidi" w:cstheme="minorBidi"/>
+          <w:sz w:val="24"/>
+          <w:szCs w:val="24"/>
+          <w:lang w:bidi="he-IL"/>
+        </w:rPr>
+        <w:t xml:space="preserve">will definitely </w:t>
+      </w:r>
+      <w:r>
+        <w:rPr>
+          <w:rFonts w:asciiTheme="minorBidi" w:hAnsiTheme="minorBidi" w:cstheme="minorBidi"/>
+          <w:sz w:val="24"/>
+          <w:szCs w:val="24"/>
+          <w:lang w:bidi="he-IL"/>
+        </w:rPr>
+        <w:t xml:space="preserve">be delivered. </w:t>
+      </w:r>
+    </w:p>
+    <w:p>
+      <w:pPr>
+        <w:spacing w:line="480" w:lineRule="auto"/>
+        <w:ind w:firstLine="0"/>
+        <w:rPr>
+          <w:rFonts w:asciiTheme="minorBidi" w:hAnsiTheme="minorBidi" w:cstheme="minorBidi"/>
+        </w:rPr>
+      </w:pPr>
+      <w:r>
+        <w:rPr>
+          <w:rFonts w:asciiTheme="minorBidi" w:hAnsiTheme="minorBidi" w:cstheme="minorBidi"/>
+          <w:sz w:val="24"/>
+          <w:szCs w:val="24"/>
+          <w:lang w:bidi="he-IL"/>
+        </w:rPr>
+        <w:lastRenderedPageBreak/>
+        <w:drawing>
+          <wp:inline distT="0" distB="0" distL="0" distR="0" wp14:anchorId="1A5A78FC" wp14:editId="39BDEC62">
+            <wp:extent cx="2635155" cy="1903863"/>
+            <wp:effectExtent l="0" t="0" r="0" b="1270"/>
+            <wp:docPr id="173" name="Google Shape;173;p34" descr="A picture containing graphical user interface&#10;&#10;Description automatically generated"/>
+            <wp:cNvGraphicFramePr/>
+            <a:graphic xmlns:a="http://schemas.openxmlformats.org/drawingml/2006/main">
+              <a:graphicData uri="http://schemas.openxmlformats.org/drawingml/2006/picture">
+                <pic:pic xmlns:pic="http://schemas.openxmlformats.org/drawingml/2006/picture">
+                  <pic:nvPicPr>
+                    <pic:cNvPr id="173" name="Google Shape;173;p34" descr="A picture containing graphical user interface&#10;&#10;Description automatically generated"/>
+                    <pic:cNvPicPr preferRelativeResize="0"/>
+                  </pic:nvPicPr>
+                  <pic:blipFill>
+                    <a:blip r:embed="rId12">
+                      <a:alphaModFix/>
+                    </a:blip>
+                    <a:stretch>
+                      <a:fillRect/>
+                    </a:stretch>
+                  </pic:blipFill>
+                  <pic:spPr>
+                    <a:xfrm>
+                      <a:off x="0" y="0"/>
+                      <a:ext cx="2643441" cy="1909849"/>
+                    </a:xfrm>
+                    <a:prstGeom prst="rect">
+                      <a:avLst/>
+                    </a:prstGeom>
+                    <a:noFill/>
+                    <a:ln>
+                      <a:noFill/>
+                    </a:ln>
+                  </pic:spPr>
+                </pic:pic>
+              </a:graphicData>
+            </a:graphic>
+          </wp:inline>
+        </w:drawing>
+      </w:r>
+      <w:r>
+        <w:rPr>
+          <w:rFonts w:asciiTheme="minorBidi" w:hAnsiTheme="minorBidi" w:cstheme="minorBidi"/>
+          <w:sz w:val="24"/>
+          <w:szCs w:val="24"/>
+          <w:lang w:bidi="he-IL"/>
+        </w:rPr>
+        <w:t xml:space="preserve"> </w:t>
+      </w:r>
+      <w:r>
+        <w:rPr>
+          <w:rFonts w:asciiTheme="minorBidi" w:hAnsiTheme="minorBidi" w:cstheme="minorBidi"/>
+        </w:rPr>
+        <w:drawing>
+          <wp:inline distT="0" distB="0" distL="0" distR="0" wp14:anchorId="727D9354" wp14:editId="5689E5AA">
+            <wp:extent cx="2345690" cy="1362044"/>
+            <wp:effectExtent l="0" t="0" r="0" b="0"/>
+            <wp:docPr id="4" name="Picture 4" descr="A picture containing text, monitor, electronics&#10;&#10;Description automatically generated"/>
+            <wp:cNvGraphicFramePr>
+              <a:graphicFrameLocks xmlns:a="http://schemas.openxmlformats.org/drawingml/2006/main" noChangeAspect="1"/>
+            </wp:cNvGraphicFramePr>
+            <a:graphic xmlns:a="http://schemas.openxmlformats.org/drawingml/2006/main">
+              <a:graphicData uri="http://schemas.openxmlformats.org/drawingml/2006/picture">
+                <pic:pic xmlns:pic="http://schemas.openxmlformats.org/drawingml/2006/picture">
+                  <pic:nvPicPr>
+                    <pic:cNvPr id="4" name="Picture 4" descr="A picture containing text, monitor, electronics&#10;&#10;Description automatically generated"/>
+                    <pic:cNvPicPr/>
+                  </pic:nvPicPr>
+                  <pic:blipFill>
+                    <a:blip r:embed="rId13"/>
+                    <a:stretch>
+                      <a:fillRect/>
+                    </a:stretch>
+                  </pic:blipFill>
+                  <pic:spPr>
+                    <a:xfrm>
+                      <a:off x="0" y="0"/>
+                      <a:ext cx="2345690" cy="1362044"/>
+                    </a:xfrm>
+                    <a:prstGeom prst="rect">
+                      <a:avLst/>
+                    </a:prstGeom>
+                  </pic:spPr>
+                </pic:pic>
+              </a:graphicData>
+            </a:graphic>
+          </wp:inline>
+        </w:drawing>
+      </w:r>
+    </w:p>
+    <w:p>
+      <w:pPr>
+        <w:spacing w:line="480" w:lineRule="auto"/>
+        <w:ind w:firstLine="0"/>
+        <w:rPr>
+          <w:rFonts w:asciiTheme="minorBidi" w:hAnsiTheme="minorBidi" w:cstheme="minorBidi"/>
+        </w:rPr>
+      </w:pPr>
+      <w:r>
+        <w:rPr>
+          <w:rFonts w:asciiTheme="minorBidi" w:hAnsiTheme="minorBidi" w:cstheme="minorBidi"/>
+          <w:noProof/>
+        </w:rPr>
+        <mc:AlternateContent>
+          <mc:Choice Requires="wps">
+            <w:drawing>
+              <wp:anchor distT="45720" distB="45720" distL="114300" distR="114300" simplePos="0" relativeHeight="251659264" behindDoc="0" locked="0" layoutInCell="1" allowOverlap="1" wp14:anchorId="46A55FAC" wp14:editId="015DD9DE">
+                <wp:simplePos x="0" y="0"/>
+                <wp:positionH relativeFrom="column">
+                  <wp:posOffset>473710</wp:posOffset>
+                </wp:positionH>
+                <wp:positionV relativeFrom="paragraph">
+                  <wp:posOffset>102870</wp:posOffset>
+                </wp:positionV>
+                <wp:extent cx="4087495" cy="1404620"/>
+                <wp:effectExtent l="0" t="0" r="27305" b="20320"/>
+                <wp:wrapSquare wrapText="bothSides"/>
+                <wp:docPr id="217" name="Text Box 2"/>
+                <wp:cNvGraphicFramePr>
+                  <a:graphicFrameLocks xmlns:a="http://schemas.openxmlformats.org/drawingml/2006/main"/>
+                </wp:cNvGraphicFramePr>
+                <a:graphic xmlns:a="http://schemas.openxmlformats.org/drawingml/2006/main">
+                  <a:graphicData uri="http://schemas.microsoft.com/office/word/2010/wordprocessingShape">
+                    <wps:wsp>
+                      <wps:cNvSpPr txBox="1">
+                        <a:spLocks noChangeArrowheads="1"/>
+                      </wps:cNvSpPr>
+                      <wps:spPr bwMode="auto">
+                        <a:xfrm>
+                          <a:off x="0" y="0"/>
+                          <a:ext cx="4087495" cy="1404620"/>
+                        </a:xfrm>
+                        <a:prstGeom prst="rect">
+                          <a:avLst/>
+                        </a:prstGeom>
+                        <a:solidFill>
+                          <a:srgbClr val="FFFFFF"/>
+                        </a:solidFill>
+                        <a:ln w="9525">
+                          <a:solidFill>
+                            <a:srgbClr val="000000"/>
+                          </a:solidFill>
+                          <a:miter lim="800000"/>
+                          <a:headEnd/>
+                          <a:tailEnd/>
+                        </a:ln>
+                      </wps:spPr>
+                      <wps:txbx>
+                        <w:txbxContent>
+                          <w:p>
+                            <w:r>
+                              <w:t>Fig 2: we can see…</w:t>
+                            </w:r>
+                          </w:p>
+                          <w:p/>
+                        </w:txbxContent>
+                      </wps:txbx>
+                      <wps:bodyPr rot="0" vert="horz" wrap="square" lIns="91440" tIns="45720" rIns="91440" bIns="45720" anchor="t" anchorCtr="0">
+                        <a:spAutoFit/>
+                      </wps:bodyPr>
+                    </wps:wsp>
+                  </a:graphicData>
+                </a:graphic>
+                <wp14:sizeRelH relativeFrom="margin">
+                  <wp14:pctWidth>0</wp14:pctWidth>
+                </wp14:sizeRelH>
+                <wp14:sizeRelV relativeFrom="margin">
+                  <wp14:pctHeight>20000</wp14:pctHeight>
+                </wp14:sizeRelV>
+              </wp:anchor>
+            </w:drawing>
+          </mc:Choice>
+          <mc:Fallback>
+            <w:pict>
+              <v:shapetype w14:anchorId="46A55FAC" id="_x0000_t202" coordsize="21600,21600" o:spt="202" path="m,l,21600r21600,l21600,xe">
+                <v:stroke joinstyle="miter"/>
+                <v:path gradientshapeok="t" o:connecttype="rect"/>
+              </v:shapetype>
+              <v:shape id="Text Box 2" o:spid="_x0000_s1026" type="#_x0000_t202" style="position:absolute;left:0;text-align:left;margin-left:37.3pt;margin-top:8.1pt;width:321.85pt;height:110.6pt;z-index:251659264;visibility:visible;mso-wrap-style:square;mso-width-percent:0;mso-height-percent:200;mso-wrap-distance-left:9pt;mso-wrap-distance-top:3.6pt;mso-wrap-distance-right:9pt;mso-wrap-distance-bottom:3.6pt;mso-position-horizontal:absolute;mso-position-horizontal-relative:text;mso-position-vertical:absolute;mso-position-vertical-relative:text;mso-width-percent:0;mso-height-percent:200;mso-width-relative:margin;mso-height-relative:margin;v-text-anchor:top" o:gfxdata="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">
+                <v:textbox style="mso-fit-shape-to-text:t">
+                  <w:txbxContent>
+                    <w:p>
+                      <w:r>
+                        <w:t>Fig 2: we can see…</w:t>
+                      </w:r>
+                    </w:p>
+                    <w:p/>
+                  </w:txbxContent>
+                </v:textbox>
+                <w10:wrap type="square"/>
+              </v:shape>
+            </w:pict>
+          </mc:Fallback>
+        </mc:AlternateContent>
+      </w:r>
+    </w:p>
+    <w:p>
+      <w:pPr>
+        <w:spacing w:line="480" w:lineRule="auto"/>
+        <w:ind w:firstLine="0"/>
+        <w:rPr>
+          <w:rFonts w:asciiTheme="minorBidi" w:hAnsiTheme="minorBidi" w:cstheme="minorBidi"/>
+        </w:rPr>
+      </w:pPr>
+    </w:p>
+    <w:p>
+      <w:pPr>
+        <w:spacing w:line="480" w:lineRule="auto"/>
+        <w:ind w:firstLine="0"/>
+        <w:rPr>
+          <w:rFonts w:asciiTheme="minorBidi" w:hAnsiTheme="minorBidi" w:cstheme="minorBidi"/>
+          <w:sz w:val="24"/>
+          <w:szCs w:val="24"/>
+          <w:lang w:bidi="he-IL"/>
+        </w:rPr>
+      </w:pPr>
+      <w:r>
+        <w:rPr>
+          <w:rFonts w:asciiTheme="minorBidi" w:hAnsiTheme="minorBidi" w:cstheme="minorBidi"/>
+          <w:sz w:val="24"/>
+          <w:szCs w:val="24"/>
+          <w:lang w:bidi="he-IL"/>
+        </w:rPr>
+        <w:t xml:space="preserve">After they choose, subjects can see the outcome of their choice and learn the value of that stimulus. </w:t>
+      </w:r>
+      <w:r>
+        <w:rPr>
+          <w:rFonts w:asciiTheme="minorBidi" w:hAnsiTheme="minorBidi" w:cstheme="minorBidi"/>
+          <w:sz w:val="24"/>
+          <w:szCs w:val="24"/>
+          <w:lang w:bidi="he-IL"/>
+        </w:rPr>
+        <w:t>A punishment outcome was seen as a red arrow pointing down</w:t>
+      </w:r>
+      <w:r>
+        <w:rPr>
+          <w:rFonts w:asciiTheme="minorBidi" w:hAnsiTheme="minorBidi" w:cstheme="minorBidi"/>
+          <w:sz w:val="24"/>
+          <w:szCs w:val="24"/>
+          <w:lang w:bidi="he-IL"/>
+        </w:rPr>
+        <w:t xml:space="preserve"> inside a circle with black background</w:t>
+      </w:r>
+      <w:r>
+        <w:rPr>
+          <w:rFonts w:asciiTheme="minorBidi" w:hAnsiTheme="minorBidi" w:cstheme="minorBidi"/>
+          <w:sz w:val="24"/>
+          <w:szCs w:val="24"/>
+          <w:lang w:bidi="he-IL"/>
+        </w:rPr>
+        <w:t xml:space="preserve"> (and in the noise group was paired with a l</w:t>
+      </w:r>
+      <w:r>
+        <w:rPr>
+          <w:rFonts w:asciiTheme="minorBidi" w:hAnsiTheme="minorBidi" w:cstheme="minorBidi"/>
+          <w:sz w:val="24"/>
+          <w:szCs w:val="24"/>
+          <w:lang w:bidi="he-IL"/>
+        </w:rPr>
+        <w:t>oud white noise</w:t>
+      </w:r>
+      <w:r>
+        <w:rPr>
+          <w:rFonts w:asciiTheme="minorBidi" w:hAnsiTheme="minorBidi" w:cstheme="minorBidi"/>
+          <w:sz w:val="24"/>
+          <w:szCs w:val="24"/>
+          <w:lang w:bidi="he-IL"/>
+        </w:rPr>
+        <w:t xml:space="preserve">) and no punishment </w:t>
+      </w:r>
+      <w:r>
+        <w:rPr>
+          <w:rFonts w:asciiTheme="minorBidi" w:hAnsiTheme="minorBidi" w:cstheme="minorBidi"/>
+          <w:sz w:val="24"/>
+          <w:szCs w:val="24"/>
+          <w:lang w:bidi="he-IL"/>
+        </w:rPr>
+        <w:t xml:space="preserve">outcome </w:t>
+      </w:r>
+      <w:r>
+        <w:rPr>
+          <w:rFonts w:asciiTheme="minorBidi" w:hAnsiTheme="minorBidi" w:cstheme="minorBidi"/>
+          <w:sz w:val="24"/>
+          <w:szCs w:val="24"/>
+          <w:lang w:bidi="he-IL"/>
+        </w:rPr>
+        <w:t>was seen as a blank black circle .</w:t>
+      </w:r>
+      <w:r>
+        <w:rPr>
+          <w:rFonts w:asciiTheme="minorBidi" w:hAnsiTheme="minorBidi" w:cstheme="minorBidi"/>
+          <w:sz w:val="24"/>
+          <w:szCs w:val="24"/>
+          <w:lang w:bidi="he-IL"/>
+        </w:rPr>
+        <w:t xml:space="preserve">It was emphasized to the that the game is probabilistic and therefore a bad stimulus can sometimes not deliver punishment (although it is still the worst choice) </w:t>
+      </w:r>
+      <w:r>
+        <w:rPr>
+          <w:rFonts w:asciiTheme="minorBidi" w:hAnsiTheme="minorBidi" w:cstheme="minorBidi"/>
+          <w:sz w:val="24"/>
+          <w:szCs w:val="24"/>
+          <w:lang w:bidi="he-IL"/>
+        </w:rPr>
+        <w:t>and</w:t>
+      </w:r>
+      <w:r>
+        <w:rPr>
+          <w:rFonts w:asciiTheme="minorBidi" w:hAnsiTheme="minorBidi" w:cstheme="minorBidi"/>
+          <w:sz w:val="24"/>
+          <w:szCs w:val="24"/>
+          <w:lang w:bidi="he-IL"/>
+        </w:rPr>
+        <w:t xml:space="preserve"> a not bad stimulus can sometimes deliver punishment (although it is still the best choice).</w:t>
+      </w:r>
+      <w:r>
+        <w:rPr>
+          <w:rFonts w:asciiTheme="minorBidi" w:hAnsiTheme="minorBidi" w:cstheme="minorBidi"/>
+          <w:sz w:val="24"/>
+          <w:szCs w:val="24"/>
+          <w:lang w:bidi="he-IL"/>
+        </w:rPr>
+        <w:t xml:space="preserve"> </w:t>
+      </w:r>
+    </w:p>
+    <w:p>
+      <w:pPr>
+        <w:spacing w:line="480" w:lineRule="auto"/>
+        <w:ind w:firstLine="0"/>
+        <w:rPr>
+          <w:rFonts w:asciiTheme="minorBidi" w:hAnsiTheme="minorBidi" w:cstheme="minorBidi"/>
+          <w:sz w:val="24"/>
+          <w:szCs w:val="24"/>
+          <w:lang w:bidi="he-IL"/>
+        </w:rPr>
+      </w:pPr>
+      <w:r>
+        <w:rPr>
+          <w:rFonts w:asciiTheme="minorBidi" w:hAnsiTheme="minorBidi" w:cstheme="minorBidi"/>
+          <w:sz w:val="24"/>
+          <w:szCs w:val="24"/>
+          <w:lang w:bidi="he-IL"/>
+        </w:rPr>
+        <w:drawing>
+          <wp:inline distT="0" distB="0" distL="0" distR="0" wp14:anchorId="35F01AEE" wp14:editId="78A22D71">
+            <wp:extent cx="6400800" cy="2095500"/>
+            <wp:effectExtent l="0" t="0" r="0" b="0"/>
+            <wp:docPr id="5" name="Picture 5" descr="A picture containing icon&#10;&#10;Description automatically generated"/>
+            <wp:cNvGraphicFramePr>
+              <a:graphicFrameLocks xmlns:a="http://schemas.openxmlformats.org/drawingml/2006/main" noChangeAspect="1"/>
+            </wp:cNvGraphicFramePr>
+            <a:graphic xmlns:a="http://schemas.openxmlformats.org/drawingml/2006/main">
+              <a:graphicData uri="http://schemas.openxmlformats.org/drawingml/2006/picture">
+                <pic:pic xmlns:pic="http://schemas.openxmlformats.org/drawingml/2006/picture">
+                  <pic:nvPicPr>
+                    <pic:cNvPr id="5" name="Picture 5" descr="A picture containing icon&#10;&#10;Description automatically generated"/>
+                    <pic:cNvPicPr/>
+                  </pic:nvPicPr>
+                  <pic:blipFill>
+                    <a:blip r:embed="rId14"/>
+                    <a:stretch>
+                      <a:fillRect/>
+                    </a:stretch>
+                  </pic:blipFill>
+                  <pic:spPr>
+                    <a:xfrm>
+                      <a:off x="0" y="0"/>
+                      <a:ext cx="6400800" cy="2095500"/>
+                    </a:xfrm>
+                    <a:prstGeom prst="rect">
+                      <a:avLst/>
+                    </a:prstGeom>
+                  </pic:spPr>
+                </pic:pic>
+              </a:graphicData>
+            </a:graphic>
+          </wp:inline>
+        </w:drawing>
+      </w:r>
+    </w:p>
+    <w:p>
+      <w:pPr>
+        <w:spacing w:line="480" w:lineRule="auto"/>
+        <w:ind w:firstLine="0"/>
+        <w:rPr>
+          <w:rFonts w:asciiTheme="minorBidi" w:hAnsiTheme="minorBidi" w:cstheme="minorBidi"/>
+          <w:sz w:val="24"/>
+          <w:szCs w:val="24"/>
+          <w:lang w:bidi="he-IL"/>
+        </w:rPr>
+      </w:pPr>
+      <w:r>
+        <w:rPr>
+          <w:rFonts w:asciiTheme="minorBidi" w:hAnsiTheme="minorBidi" w:cstheme="minorBidi"/>
+          <w:sz w:val="24"/>
+          <w:szCs w:val="24"/>
+          <w:lang w:bidi="he-IL"/>
+        </w:rPr>
+        <w:t>After enough times that a set of stimuli was repeated</w:t>
+      </w:r>
+      <w:r>
+        <w:rPr>
+          <w:rFonts w:asciiTheme="minorBidi" w:hAnsiTheme="minorBidi" w:cstheme="minorBidi"/>
+          <w:sz w:val="24"/>
+          <w:szCs w:val="24"/>
+          <w:lang w:bidi="he-IL"/>
+        </w:rPr>
+        <w:t>,</w:t>
+      </w:r>
+      <w:r>
+        <w:rPr>
+          <w:rFonts w:asciiTheme="minorBidi" w:hAnsiTheme="minorBidi" w:cstheme="minorBidi"/>
+          <w:sz w:val="24"/>
+          <w:szCs w:val="24"/>
+          <w:lang w:bidi="he-IL"/>
+        </w:rPr>
+        <w:t xml:space="preserve"> a curtain covered the outcomes to conceal them from the subject. </w:t>
+      </w:r>
+      <w:r>
+        <w:rPr>
+          <w:rFonts w:asciiTheme="minorBidi" w:hAnsiTheme="minorBidi" w:cstheme="minorBidi"/>
+          <w:sz w:val="24"/>
+          <w:szCs w:val="24"/>
+          <w:lang w:bidi="he-IL"/>
+        </w:rPr>
+        <w:t>Th</w:t>
+      </w:r>
+      <w:r>
+        <w:rPr>
+          <w:rFonts w:asciiTheme="minorBidi" w:hAnsiTheme="minorBidi" w:cstheme="minorBidi"/>
+          <w:sz w:val="24"/>
+          <w:szCs w:val="24"/>
+          <w:lang w:bidi="he-IL"/>
+        </w:rPr>
+        <w:t>is means that the</w:t>
+      </w:r>
+      <w:r>
+        <w:rPr>
+          <w:rFonts w:asciiTheme="minorBidi" w:hAnsiTheme="minorBidi" w:cstheme="minorBidi"/>
+          <w:sz w:val="24"/>
+          <w:szCs w:val="24"/>
+          <w:lang w:bidi="he-IL"/>
+        </w:rPr>
+        <w:t xml:space="preserve"> training phase</w:t>
+      </w:r>
+      <w:r>
+        <w:rPr>
+          <w:rFonts w:asciiTheme="minorBidi" w:hAnsiTheme="minorBidi" w:cstheme="minorBidi"/>
+          <w:sz w:val="24"/>
+          <w:szCs w:val="24"/>
+          <w:lang w:bidi="he-IL"/>
+        </w:rPr>
+        <w:t xml:space="preserve"> is over, and </w:t>
+      </w:r>
+      <w:r>
+        <w:rPr>
+          <w:rFonts w:asciiTheme="minorBidi" w:hAnsiTheme="minorBidi" w:cstheme="minorBidi"/>
+          <w:sz w:val="24"/>
+          <w:szCs w:val="24"/>
+          <w:lang w:bidi="he-IL"/>
+        </w:rPr>
+        <w:t xml:space="preserve">the </w:t>
+      </w:r>
+      <w:r>
+        <w:rPr>
+          <w:rFonts w:asciiTheme="minorBidi" w:hAnsiTheme="minorBidi" w:cstheme="minorBidi"/>
+          <w:b/>
+          <w:bCs/>
+          <w:sz w:val="24"/>
+          <w:szCs w:val="24"/>
+          <w:lang w:bidi="he-IL"/>
+        </w:rPr>
+        <w:t>testing</w:t>
+      </w:r>
+      <w:r>
+        <w:rPr>
+          <w:rFonts w:asciiTheme="minorBidi" w:hAnsiTheme="minorBidi" w:cstheme="minorBidi"/>
+          <w:sz w:val="24"/>
+          <w:szCs w:val="24"/>
+          <w:lang w:bidi="he-IL"/>
+        </w:rPr>
+        <w:t xml:space="preserve"> phase </w:t>
+      </w:r>
+      <w:r>
+        <w:rPr>
+          <w:rFonts w:asciiTheme="minorBidi" w:hAnsiTheme="minorBidi" w:cstheme="minorBidi"/>
+          <w:sz w:val="24"/>
+          <w:szCs w:val="24"/>
+          <w:lang w:bidi="he-IL"/>
+        </w:rPr>
+        <w:t>starts for</w:t>
+      </w:r>
+      <w:r>
+        <w:rPr>
+          <w:rFonts w:asciiTheme="minorBidi" w:hAnsiTheme="minorBidi" w:cstheme="minorBidi"/>
+          <w:sz w:val="24"/>
+          <w:szCs w:val="24"/>
+          <w:lang w:bidi="he-IL"/>
+        </w:rPr>
+        <w:t xml:space="preserve"> </w:t>
+      </w:r>
+      <w:r>
+        <w:rPr>
+          <w:rFonts w:asciiTheme="minorBidi" w:hAnsiTheme="minorBidi" w:cstheme="minorBidi"/>
+          <w:sz w:val="24"/>
+          <w:szCs w:val="24"/>
+          <w:lang w:bidi="he-IL"/>
+        </w:rPr>
+        <w:t>that</w:t>
+      </w:r>
+      <w:r>
+        <w:rPr>
+          <w:rFonts w:asciiTheme="minorBidi" w:hAnsiTheme="minorBidi" w:cstheme="minorBidi"/>
+          <w:sz w:val="24"/>
+          <w:szCs w:val="24"/>
+          <w:lang w:bidi="he-IL"/>
+        </w:rPr>
+        <w:t xml:space="preserve"> certain set of stimuli.</w:t>
+      </w:r>
+      <w:r>
+        <w:rPr>
+          <w:rFonts w:asciiTheme="minorBidi" w:hAnsiTheme="minorBidi" w:cstheme="minorBidi"/>
+          <w:sz w:val="24"/>
+          <w:szCs w:val="24"/>
+          <w:lang w:bidi="he-IL"/>
+        </w:rPr>
+        <w:t xml:space="preserve"> This way we can see how much is learned throughout the trials of </w:t>
+      </w:r>
+      <w:r>
+        <w:rPr>
+          <w:rFonts w:asciiTheme="minorBidi" w:hAnsiTheme="minorBidi" w:cstheme="minorBidi"/>
+          <w:sz w:val="24"/>
+          <w:szCs w:val="24"/>
+          <w:lang w:bidi="he-IL"/>
+        </w:rPr>
+        <w:lastRenderedPageBreak/>
+        <w:t xml:space="preserve">those stimuli </w:t>
+      </w:r>
+      <w:r>
+        <w:rPr>
+          <w:rFonts w:asciiTheme="minorBidi" w:hAnsiTheme="minorBidi" w:cstheme="minorBidi"/>
+          <w:sz w:val="24"/>
+          <w:szCs w:val="24"/>
+          <w:lang w:bidi="he-IL"/>
+        </w:rPr>
+        <w:t>and</w:t>
+      </w:r>
+      <w:r>
+        <w:rPr>
+          <w:rFonts w:asciiTheme="minorBidi" w:hAnsiTheme="minorBidi" w:cstheme="minorBidi"/>
+          <w:sz w:val="24"/>
+          <w:szCs w:val="24"/>
+          <w:lang w:bidi="he-IL"/>
+        </w:rPr>
+        <w:t xml:space="preserve"> test for their recall.</w:t>
+      </w:r>
+      <w:r>
+        <w:rPr>
+          <w:rFonts w:asciiTheme="minorBidi" w:hAnsiTheme="minorBidi" w:cstheme="minorBidi"/>
+          <w:sz w:val="24"/>
+          <w:szCs w:val="24"/>
+          <w:lang w:bidi="he-IL"/>
+        </w:rPr>
+        <w:t xml:space="preserve"> Nevertheless, the outcomes of choices </w:t>
+      </w:r>
+      <w:r>
+        <w:rPr>
+          <w:rFonts w:asciiTheme="minorBidi" w:hAnsiTheme="minorBidi" w:cstheme="minorBidi"/>
+          <w:sz w:val="24"/>
+          <w:szCs w:val="24"/>
+          <w:lang w:bidi="he-IL"/>
+        </w:rPr>
+        <w:t>were</w:t>
+      </w:r>
+      <w:r>
+        <w:rPr>
+          <w:rFonts w:asciiTheme="minorBidi" w:hAnsiTheme="minorBidi" w:cstheme="minorBidi"/>
+          <w:sz w:val="24"/>
+          <w:szCs w:val="24"/>
+          <w:lang w:bidi="he-IL"/>
+        </w:rPr>
+        <w:t xml:space="preserve"> </w:t>
+      </w:r>
+      <w:r>
+        <w:rPr>
+          <w:rFonts w:asciiTheme="minorBidi" w:hAnsiTheme="minorBidi" w:cstheme="minorBidi"/>
+          <w:sz w:val="24"/>
+          <w:szCs w:val="24"/>
+          <w:lang w:bidi="he-IL"/>
+        </w:rPr>
+        <w:t>stored,</w:t>
+      </w:r>
+      <w:r>
+        <w:rPr>
+          <w:rFonts w:asciiTheme="minorBidi" w:hAnsiTheme="minorBidi" w:cstheme="minorBidi"/>
+          <w:sz w:val="24"/>
+          <w:szCs w:val="24"/>
+          <w:lang w:bidi="he-IL"/>
+        </w:rPr>
+        <w:t xml:space="preserve"> and punishments are presented as a message to the subject after every 10 trials saying that she lost X </w:t>
+      </w:r>
+      <w:r>
+        <w:rPr>
+          <w:rFonts w:asciiTheme="minorBidi" w:hAnsiTheme="minorBidi" w:cstheme="minorBidi"/>
+          <w:sz w:val="24"/>
+          <w:szCs w:val="24"/>
+          <w:lang w:bidi="he-IL"/>
+        </w:rPr>
+        <w:t>number</w:t>
+      </w:r>
+      <w:r>
+        <w:rPr>
+          <w:rFonts w:asciiTheme="minorBidi" w:hAnsiTheme="minorBidi" w:cstheme="minorBidi"/>
+          <w:sz w:val="24"/>
+          <w:szCs w:val="24"/>
+          <w:lang w:bidi="he-IL"/>
+        </w:rPr>
+        <w:t xml:space="preserve"> of coins in the last 10 trials, in the money loss group, and in the </w:t>
+      </w:r>
+      <w:r>
+        <w:rPr>
+          <w:rFonts w:asciiTheme="minorBidi" w:hAnsiTheme="minorBidi" w:cstheme="minorBidi"/>
+          <w:sz w:val="24"/>
+          <w:szCs w:val="24"/>
+          <w:lang w:bidi="he-IL"/>
+        </w:rPr>
+        <w:t>white noise</w:t>
+      </w:r>
+      <w:r>
+        <w:rPr>
+          <w:rFonts w:asciiTheme="minorBidi" w:hAnsiTheme="minorBidi" w:cstheme="minorBidi"/>
+          <w:sz w:val="24"/>
+          <w:szCs w:val="24"/>
+          <w:lang w:bidi="he-IL"/>
+        </w:rPr>
+        <w:t xml:space="preserve"> group saying that she was punished X times in last 10 trials. In addition to the message, in the white noise group, </w:t>
+      </w:r>
+      <w:r>
+        <w:rPr>
+          <w:rFonts w:asciiTheme="minorBidi" w:hAnsiTheme="minorBidi" w:cstheme="minorBidi"/>
+          <w:sz w:val="24"/>
+          <w:szCs w:val="24"/>
+          <w:lang w:bidi="he-IL"/>
+        </w:rPr>
+        <w:t>a loud white noise was delivered the number of times that the hidden outcomes conveyed punishments. This way we kept the subjects motivated without revealing the outcomes and therefore continuing the learning phase.</w:t>
+      </w:r>
+    </w:p>
+    <w:p>
+      <w:pPr>
+        <w:spacing w:line="480" w:lineRule="auto"/>
+        <w:ind w:firstLine="0"/>
+        <w:rPr>
+          <w:rFonts w:asciiTheme="minorBidi" w:hAnsiTheme="minorBidi" w:cstheme="minorBidi"/>
+          <w:sz w:val="24"/>
+          <w:szCs w:val="24"/>
+          <w:lang w:bidi="he-IL"/>
+        </w:rPr>
+      </w:pPr>
+    </w:p>
+    <w:p>
+      <w:pPr>
+        <w:spacing w:line="480" w:lineRule="auto"/>
+        <w:ind w:firstLine="0"/>
+        <w:rPr>
+          <w:rFonts w:asciiTheme="minorBidi" w:hAnsiTheme="minorBidi" w:cstheme="minorBidi"/>
+          <w:sz w:val="24"/>
+          <w:szCs w:val="24"/>
+          <w:lang w:bidi="he-IL"/>
+        </w:rPr>
+      </w:pPr>
+      <w:r>
+        <w:rPr>
+          <w:rFonts w:asciiTheme="minorBidi" w:hAnsiTheme="minorBidi" w:cstheme="minorBidi"/>
+          <w:sz w:val="24"/>
+          <w:szCs w:val="24"/>
+          <w:lang w:bidi="he-IL"/>
+        </w:rPr>
+        <w:t>The loud white noise group was supplied with earphones from the lab (Miracase MBTO106)</w:t>
+      </w:r>
+      <w:r>
+        <w:rPr>
+          <w:rFonts w:asciiTheme="minorBidi" w:hAnsiTheme="minorBidi" w:cstheme="minorBidi"/>
+          <w:sz w:val="24"/>
+          <w:szCs w:val="24"/>
+          <w:lang w:bidi="he-IL"/>
+        </w:rPr>
+        <w:t xml:space="preserve">. To make sure that subjects are </w:t>
+      </w:r>
+      <w:r>
+        <w:rPr>
+          <w:rFonts w:asciiTheme="minorBidi" w:hAnsiTheme="minorBidi" w:cstheme="minorBidi"/>
+          <w:sz w:val="24"/>
+          <w:szCs w:val="24"/>
+          <w:lang w:bidi="he-IL"/>
+        </w:rPr>
+        <w:t>wearing</w:t>
+      </w:r>
+      <w:r>
+        <w:rPr>
+          <w:rFonts w:asciiTheme="minorBidi" w:hAnsiTheme="minorBidi" w:cstheme="minorBidi"/>
+          <w:sz w:val="24"/>
+          <w:szCs w:val="24"/>
+          <w:lang w:bidi="he-IL"/>
+        </w:rPr>
+        <w:t xml:space="preserve"> the earphones and listening to the delivery of punishments, we added a task </w:t>
+      </w:r>
+      <w:r>
+        <w:rPr>
+          <w:rFonts w:asciiTheme="minorBidi" w:hAnsiTheme="minorBidi" w:cstheme="minorBidi"/>
+          <w:sz w:val="24"/>
+          <w:szCs w:val="24"/>
+          <w:lang w:bidi="he-IL"/>
+        </w:rPr>
+        <w:t xml:space="preserve">of colors between trials. Randomly, every few trials appeared a screen with six rectangles of different colors. Then, one of the colors randomly asserted, and the subject needed to press the matching colored-rectangle. Also, in testing sessions, when a set of punishments was delivered, the task appeared randomly between noises.  </w:t>
+      </w:r>
+    </w:p>
+    <w:p>
+      <w:pPr>
+        <w:spacing w:line="480" w:lineRule="auto"/>
+        <w:ind w:firstLine="0"/>
+        <w:rPr>
+          <w:rFonts w:asciiTheme="minorBidi" w:hAnsiTheme="minorBidi" w:cstheme="minorBidi"/>
+          <w:sz w:val="24"/>
+          <w:szCs w:val="24"/>
+          <w:lang w:bidi="he-IL"/>
+        </w:rPr>
+      </w:pPr>
+    </w:p>
+    <w:p>
+      <w:pPr>
+        <w:spacing w:line="480" w:lineRule="auto"/>
+        <w:ind w:firstLine="0"/>
+        <w:rPr>
+          <w:rFonts w:asciiTheme="minorBidi" w:hAnsiTheme="minorBidi" w:cstheme="minorBidi" w:hint="cs"/>
+          <w:sz w:val="24"/>
+          <w:szCs w:val="24"/>
+          <w:rtl/>
+          <w:lang w:bidi="he-IL"/>
+        </w:rPr>
+      </w:pPr>
+    </w:p>
+    <w:p>
+      <w:pPr>
+        <w:spacing w:line="480" w:lineRule="auto"/>
+        <w:ind w:firstLine="0"/>
+        <w:rPr>
+          <w:rFonts w:asciiTheme="minorBidi" w:hAnsiTheme="minorBidi" w:cstheme="minorBidi"/>
+        </w:rPr>
+      </w:pPr>
+    </w:p>
+    <w:p>
+      <w:pPr>
+        <w:spacing w:line="480" w:lineRule="auto"/>
+        <w:ind w:firstLine="0"/>
+        <w:rPr>
+          <w:rFonts w:asciiTheme="minorBidi" w:hAnsiTheme="minorBidi" w:cstheme="minorBidi"/>
+        </w:rPr>
+      </w:pPr>
+    </w:p>
+    <w:p>
+      <w:pPr>
+        <w:pStyle w:val="Heading2"/>
+        <w:rPr>
+          <w:rFonts w:asciiTheme="minorBidi" w:hAnsiTheme="minorBidi" w:cstheme="minorBidi"/>
+        </w:rPr>
+      </w:pPr>
+      <w:r>
+        <w:rPr>
+          <w:rFonts w:asciiTheme="minorBidi" w:hAnsiTheme="minorBidi" w:cstheme="minorBidi"/>
+        </w:rPr>
+        <w:t xml:space="preserve">Analysis </w:t>
+      </w:r>
     </w:p>
     <w:p>
       <w:pPr>
@@ -8036,19 +10271,25 @@
           <w:rFonts w:asciiTheme="minorBidi" w:hAnsiTheme="minorBidi" w:cstheme="minorBidi"/>
         </w:rPr>
       </w:pPr>
-    </w:p>
-    <w:p>
-      <w:pPr>
-        <w:pStyle w:val="Heading2"/>
-        <w:rPr>
-          <w:rFonts w:asciiTheme="minorBidi" w:hAnsiTheme="minorBidi" w:cstheme="minorBidi"/>
-        </w:rPr>
-      </w:pPr>
-      <w:r>
-        <w:rPr>
-          <w:rFonts w:asciiTheme="minorBidi" w:hAnsiTheme="minorBidi" w:cstheme="minorBidi"/>
-        </w:rPr>
-        <w:t xml:space="preserve">Analysis </w:t>
+      <w:r>
+        <w:rPr>
+          <w:rFonts w:asciiTheme="minorBidi" w:hAnsiTheme="minorBidi" w:cstheme="minorBidi"/>
+        </w:rPr>
+        <w:t xml:space="preserve">Outline procedures for any type of preprocessing of the data such as transcriptions or coding (what was the coding scheme? Was any data excluded and if so on what grounds? Were any means taken in order to secure reliability?). Optionally, here you can also specify which statistical test you used and the software tools. If your study did not involve a lot of data processing (if you recorded data that can be more or less directly fed into statistical analysis) this section can be collapsed with the result section rather than constitute a separate section. </w:t>
+      </w:r>
+    </w:p>
+    <w:p>
+      <w:pPr>
+        <w:pStyle w:val="Heading1"/>
+        <w:rPr>
+          <w:rFonts w:asciiTheme="minorBidi" w:hAnsiTheme="minorBidi" w:cstheme="minorBidi"/>
+        </w:rPr>
+      </w:pPr>
+      <w:r>
+        <w:rPr>
+          <w:rFonts w:asciiTheme="minorBidi" w:hAnsiTheme="minorBidi" w:cstheme="minorBidi"/>
+        </w:rPr>
+        <w:t xml:space="preserve">Results </w:t>
       </w:r>
     </w:p>
     <w:p>
@@ -8062,84 +10303,7 @@
         <w:rPr>
           <w:rFonts w:asciiTheme="minorBidi" w:hAnsiTheme="minorBidi" w:cstheme="minorBidi"/>
         </w:rPr>
-        <w:t xml:space="preserve">Outline procedures for any type of preprocessing of the data such as transcriptions or coding (what was the coding scheme? Was any data excluded and if so on what grounds? Were any means taken </w:t>
-      </w:r>
-      <w:proofErr w:type="gramStart"/>
-      <w:r>
-        <w:rPr>
-          <w:rFonts w:asciiTheme="minorBidi" w:hAnsiTheme="minorBidi" w:cstheme="minorBidi"/>
-        </w:rPr>
-        <w:t>in order to</w:t>
-      </w:r>
-      <w:proofErr w:type="gramEnd"/>
-      <w:r>
-        <w:rPr>
-          <w:rFonts w:asciiTheme="minorBidi" w:hAnsiTheme="minorBidi" w:cstheme="minorBidi"/>
-        </w:rPr>
-        <w:t xml:space="preserve"> secure reliability?). Optionally, here you can also specify which statistical test you used and the software tools. If your study did not involve a lot of data processing (if you recorded data that can be </w:t>
-      </w:r>
-      <w:proofErr w:type="gramStart"/>
-      <w:r>
-        <w:rPr>
-          <w:rFonts w:asciiTheme="minorBidi" w:hAnsiTheme="minorBidi" w:cstheme="minorBidi"/>
-        </w:rPr>
-        <w:t>more or less directly</w:t>
-      </w:r>
-      <w:proofErr w:type="gramEnd"/>
-      <w:r>
-        <w:rPr>
-          <w:rFonts w:asciiTheme="minorBidi" w:hAnsiTheme="minorBidi" w:cstheme="minorBidi"/>
-        </w:rPr>
-        <w:t xml:space="preserve"> fed into statistical analysis) this section can be collapsed with the result section rather than constitute a separate section. </w:t>
-      </w:r>
-    </w:p>
-    <w:p>
-      <w:pPr>
-        <w:pStyle w:val="Heading1"/>
-        <w:rPr>
-          <w:rFonts w:asciiTheme="minorBidi" w:hAnsiTheme="minorBidi" w:cstheme="minorBidi"/>
-        </w:rPr>
-      </w:pPr>
-      <w:r>
-        <w:rPr>
-          <w:rFonts w:asciiTheme="minorBidi" w:hAnsiTheme="minorBidi" w:cstheme="minorBidi"/>
-        </w:rPr>
-        <w:t xml:space="preserve">Results </w:t>
-      </w:r>
-    </w:p>
-    <w:p>
-      <w:pPr>
-        <w:pStyle w:val="NormalSectionStart"/>
-        <w:rPr>
-          <w:rFonts w:asciiTheme="minorBidi" w:hAnsiTheme="minorBidi" w:cstheme="minorBidi"/>
-        </w:rPr>
-      </w:pPr>
-      <w:r>
-        <w:rPr>
-          <w:rFonts w:asciiTheme="minorBidi" w:hAnsiTheme="minorBidi" w:cstheme="minorBidi"/>
-        </w:rPr>
-        <w:t xml:space="preserve">WHAT did you find? Here you present the output of your statistical analyses. This is often a </w:t>
-      </w:r>
-      <w:proofErr w:type="gramStart"/>
-      <w:r>
-        <w:rPr>
-          <w:rFonts w:asciiTheme="minorBidi" w:hAnsiTheme="minorBidi" w:cstheme="minorBidi"/>
-        </w:rPr>
-        <w:t>pretty short</w:t>
-      </w:r>
-      <w:proofErr w:type="gramEnd"/>
-      <w:r>
-        <w:rPr>
-          <w:rFonts w:asciiTheme="minorBidi" w:hAnsiTheme="minorBidi" w:cstheme="minorBidi"/>
-        </w:rPr>
-        <w:t xml:space="preserve"> section with mostly numbers (means, standard deviations and optionally inferential stats such as e.g. t-values and p-values). </w:t>
-      </w:r>
-      <w:r>
-        <w:rPr>
-          <w:rFonts w:asciiTheme="minorBidi" w:hAnsiTheme="minorBidi" w:cstheme="minorBidi"/>
-        </w:rPr>
-        <w:lastRenderedPageBreak/>
-        <w:t xml:space="preserve">The results should preferably be accompanied with figures presenting tables or possibly graphs such as scatter plots or bar diagrams illustrating the results visually. Notice that this section is not the place for lengthy descriptions and interpretations of your results – that should go to the Discussion-section. </w:t>
+        <w:t xml:space="preserve">WHAT did you find? Here you present the output of your statistical analyses. This is often a pretty short section with mostly numbers (means, standard deviations and optionally inferential stats such as e.g. t-values and p-values). The results should preferably be accompanied with figures presenting tables or possibly graphs such as scatter plots or bar diagrams illustrating the results visually. Notice that this section is not the place for lengthy descriptions and interpretations of your results – that should go to the Discussion-section. </w:t>
       </w:r>
     </w:p>
     <w:p>
@@ -8517,7 +10681,7 @@
                     </pic:cNvPicPr>
                   </pic:nvPicPr>
                   <pic:blipFill>
-                    <a:blip r:embed="rId10" cstate="print">
+                    <a:blip r:embed="rId15" cstate="print">
                       <a:extLst>
                         <a:ext uri="{28A0092B-C50C-407E-A947-70E740481C1C}">
                           <a14:useLocalDpi xmlns:a14="http://schemas.microsoft.com/office/drawing/2010/main" val="0"/>
@@ -8589,21 +10753,7 @@
         <w:rPr>
           <w:rFonts w:asciiTheme="minorBidi" w:hAnsiTheme="minorBidi" w:cstheme="minorBidi"/>
         </w:rPr>
-        <w:t xml:space="preserve">The discussion will often start with </w:t>
-      </w:r>
-      <w:proofErr w:type="gramStart"/>
-      <w:r>
-        <w:rPr>
-          <w:rFonts w:asciiTheme="minorBidi" w:hAnsiTheme="minorBidi" w:cstheme="minorBidi"/>
-        </w:rPr>
-        <w:t>a brief summary</w:t>
-      </w:r>
-      <w:proofErr w:type="gramEnd"/>
-      <w:r>
-        <w:rPr>
-          <w:rFonts w:asciiTheme="minorBidi" w:hAnsiTheme="minorBidi" w:cstheme="minorBidi"/>
-        </w:rPr>
-        <w:t xml:space="preserve"> of the results but in prose (no numbers). Then follows an interpretation connecting the findings to the hypotheses (</w:t>
+        <w:t>The discussion will often start with a brief summary of the results but in prose (no numbers). Then follows an interpretation connecting the findings to the hypotheses (</w:t>
       </w:r>
       <w:proofErr w:type="spellStart"/>
       <w:r>
@@ -8785,7 +10935,6 @@
           <w:sz w:val="24"/>
           <w:szCs w:val="24"/>
         </w:rPr>
-        <w:lastRenderedPageBreak/>
         <w:t xml:space="preserve">Azrin, N. H., &amp; </w:t>
       </w:r>
       <w:proofErr w:type="spellStart"/>
@@ -8826,6 +10975,7 @@
           <w:sz w:val="24"/>
           <w:szCs w:val="24"/>
         </w:rPr>
+        <w:lastRenderedPageBreak/>
         <w:t>Jean-Richard-</w:t>
       </w:r>
       <w:proofErr w:type="spellStart"/>
@@ -9052,7 +11202,7 @@
         </w:rPr>
         <w:t xml:space="preserve">(2), 157–167. </w:t>
       </w:r>
-      <w:hyperlink r:id="rId11" w:history="1">
+      <w:hyperlink r:id="rId16" w:history="1">
         <w:r>
           <w:rPr>
             <w:rStyle w:val="Hyperlink"/>
@@ -9100,18 +11250,8 @@
           <w:sz w:val="24"/>
           <w:szCs w:val="24"/>
         </w:rPr>
-        <w:t xml:space="preserve">Li Jian, Schiller </w:t>
-      </w:r>
-      <w:proofErr w:type="gramStart"/>
-      <w:r>
-        <w:rPr>
-          <w:rFonts w:asciiTheme="minorBidi" w:hAnsiTheme="minorBidi" w:cstheme="minorBidi"/>
-          <w:sz w:val="24"/>
-          <w:szCs w:val="24"/>
-        </w:rPr>
-        <w:t>Daniela</w:t>
-      </w:r>
-      <w:proofErr w:type="gramEnd"/>
+        <w:t>Li Jian, Schiller Daniela</w:t>
+      </w:r>
       <w:r>
         <w:rPr>
           <w:rFonts w:asciiTheme="minorBidi" w:hAnsiTheme="minorBidi" w:cstheme="minorBidi"/>
@@ -9320,7 +11460,7 @@
         </w:rPr>
         <w:t xml:space="preserve">. Punishment of alcohol-reinforced responding in alcohol preferring P rats reveals a bimodal population: Implications for models of compulsive drug seeking. Progress in Neuro-Psychopharmacology and Biological Psychiatry. Volume 87, Part A. 2018. Pages 68-77. ISSN 0278-5846. </w:t>
       </w:r>
-      <w:hyperlink r:id="rId12" w:history="1">
+      <w:hyperlink r:id="rId17" w:history="1">
         <w:r>
           <w:rPr>
             <w:rStyle w:val="Hyperlink"/>
@@ -9445,27 +11585,9 @@
           <w:sz w:val="24"/>
           <w:szCs w:val="24"/>
         </w:rPr>
-        <w:t>Wolfram Schultz. Behavioral dopamine signals. Trends in Neurosciences. Volume 30, Issue 5,2007. Pages 203-</w:t>
-      </w:r>
-      <w:proofErr w:type="gramStart"/>
-      <w:r>
-        <w:rPr>
-          <w:rFonts w:asciiTheme="minorBidi" w:hAnsiTheme="minorBidi" w:cstheme="minorBidi"/>
-          <w:sz w:val="24"/>
-          <w:szCs w:val="24"/>
-        </w:rPr>
-        <w:t>210,ISSN</w:t>
-      </w:r>
-      <w:proofErr w:type="gramEnd"/>
-      <w:r>
-        <w:rPr>
-          <w:rFonts w:asciiTheme="minorBidi" w:hAnsiTheme="minorBidi" w:cstheme="minorBidi"/>
-          <w:sz w:val="24"/>
-          <w:szCs w:val="24"/>
-        </w:rPr>
-        <w:t xml:space="preserve"> 0166-2236. </w:t>
-      </w:r>
-      <w:hyperlink r:id="rId13" w:history="1">
+        <w:t xml:space="preserve">Wolfram Schultz. Behavioral dopamine signals. Trends in Neurosciences. Volume 30, Issue 5,2007. Pages 203-210,ISSN 0166-2236. </w:t>
+      </w:r>
+      <w:hyperlink r:id="rId18" w:history="1">
         <w:r>
           <w:rPr>
             <w:rStyle w:val="Hyperlink"/>
@@ -9506,7 +11628,7 @@
         </w:rPr>
         <w:t xml:space="preserve">Cools, R., Robinson, O. &amp; Sahakian, B. Acute Tryptophan Depletion in Healthy Volunteers Enhances Punishment Prediction but Does not Affect Reward Prediction. Neuropsychopharmacology 33, 2291–2299 (2008). </w:t>
       </w:r>
-      <w:hyperlink r:id="rId14" w:history="1">
+      <w:hyperlink r:id="rId19" w:history="1">
         <w:r>
           <w:rPr>
             <w:rStyle w:val="Hyperlink"/>
@@ -9557,7 +11679,7 @@
         </w:rPr>
         <w:t xml:space="preserve">, E., Stagg, C. et al. The impact of reward and punishment on skill learning depends on task demands. Sci Rep 6, 36056 (2016). </w:t>
       </w:r>
-      <w:hyperlink r:id="rId15" w:history="1">
+      <w:hyperlink r:id="rId20" w:history="1">
         <w:r>
           <w:rPr>
             <w:rStyle w:val="Hyperlink"/>
@@ -9608,7 +11730,7 @@
         </w:rPr>
         <w:t xml:space="preserve"> 11, 4179 (2020). </w:t>
       </w:r>
-      <w:hyperlink r:id="rId16" w:history="1">
+      <w:hyperlink r:id="rId21" w:history="1">
         <w:r>
           <w:rPr>
             <w:rStyle w:val="Hyperlink"/>
@@ -9641,7 +11763,6 @@
           <w:szCs w:val="24"/>
           <w:shd w:val="clear" w:color="auto" w:fill="FFFFFF"/>
         </w:rPr>
-        <w:lastRenderedPageBreak/>
         <w:t xml:space="preserve">Aylward, J., </w:t>
       </w:r>
       <w:proofErr w:type="spellStart"/>
@@ -9768,7 +11889,7 @@
         </w:rPr>
         <w:t xml:space="preserve">1116–1123 (2019). </w:t>
       </w:r>
-      <w:hyperlink r:id="rId17" w:history="1">
+      <w:hyperlink r:id="rId22" w:history="1">
         <w:r>
           <w:rPr>
             <w:rStyle w:val="Hyperlink"/>
@@ -9802,6 +11923,7 @@
           <w:sz w:val="24"/>
           <w:szCs w:val="24"/>
         </w:rPr>
+        <w:lastRenderedPageBreak/>
         <w:t>Duits</w:t>
       </w:r>
       <w:bookmarkEnd w:id="4"/>
@@ -9882,7 +12004,7 @@
         </w:rPr>
         <w:t xml:space="preserve"> 253. </w:t>
       </w:r>
-      <w:hyperlink r:id="rId18" w:history="1">
+      <w:hyperlink r:id="rId23" w:history="1">
         <w:r>
           <w:rPr>
             <w:rStyle w:val="Hyperlink"/>
@@ -9951,7 +12073,7 @@
         </w:rPr>
         <w:t xml:space="preserve"> 18, 597–602 (2015). </w:t>
       </w:r>
-      <w:hyperlink r:id="rId19" w:history="1">
+      <w:hyperlink r:id="rId24" w:history="1">
         <w:r>
           <w:rPr>
             <w:rStyle w:val="Hyperlink"/>
@@ -10268,7 +12390,7 @@
         </w:rPr>
         <w:t xml:space="preserve">8096 (2015). </w:t>
       </w:r>
-      <w:hyperlink r:id="rId20" w:history="1">
+      <w:hyperlink r:id="rId25" w:history="1">
         <w:r>
           <w:rPr>
             <w:rStyle w:val="Hyperlink"/>
@@ -10348,7 +12470,7 @@
         </w:rPr>
         <w:t xml:space="preserve">8906 (2020). </w:t>
       </w:r>
-      <w:hyperlink r:id="rId21" w:history="1">
+      <w:hyperlink r:id="rId26" w:history="1">
         <w:r>
           <w:rPr>
             <w:rStyle w:val="Hyperlink"/>
@@ -10498,7 +12620,7 @@
         </w:rPr>
         <w:t xml:space="preserve">95–102 (2001). </w:t>
       </w:r>
-      <w:hyperlink r:id="rId22" w:history="1">
+      <w:hyperlink r:id="rId27" w:history="1">
         <w:r>
           <w:rPr>
             <w:rStyle w:val="Hyperlink"/>
@@ -10791,7 +12913,6 @@
         <w:t xml:space="preserve">Michelle Taub, Robert Sawyer, Andy Smith, Jonathan Rowe, Roger Azevedo, James </w:t>
       </w:r>
       <w:proofErr w:type="spellStart"/>
-      <w:proofErr w:type="gramStart"/>
       <w:r>
         <w:rPr>
           <w:rFonts w:asciiTheme="minorBidi" w:hAnsiTheme="minorBidi" w:cstheme="minorBidi"/>
@@ -10801,7 +12922,6 @@
         <w:t>Lester,The</w:t>
       </w:r>
       <w:proofErr w:type="spellEnd"/>
-      <w:proofErr w:type="gramEnd"/>
       <w:r>
         <w:rPr>
           <w:rFonts w:asciiTheme="minorBidi" w:hAnsiTheme="minorBidi" w:cstheme="minorBidi"/>
@@ -11040,7 +13160,7 @@
         </w:rPr>
         <w:t xml:space="preserve"> </w:t>
       </w:r>
-      <w:hyperlink r:id="rId23" w:history="1">
+      <w:hyperlink r:id="rId28" w:history="1">
         <w:r>
           <w:rPr>
             <w:rStyle w:val="Hyperlink"/>
@@ -11134,6 +13254,145 @@
           <w:szCs w:val="24"/>
         </w:rPr>
         <w:t>: 10.1016/j.neuroimage.2006.04.206</w:t>
+      </w:r>
+    </w:p>
+    <w:p>
+      <w:pPr>
+        <w:pStyle w:val="ListParagraph"/>
+        <w:numPr>
+          <w:ilvl w:val="0"/>
+          <w:numId w:val="5"/>
+        </w:numPr>
+        <w:rPr>
+          <w:rFonts w:asciiTheme="minorBidi" w:hAnsiTheme="minorBidi" w:cstheme="minorBidi"/>
+          <w:sz w:val="24"/>
+          <w:szCs w:val="24"/>
+        </w:rPr>
+      </w:pPr>
+      <w:r>
+        <w:rPr>
+          <w:rFonts w:asciiTheme="minorBidi" w:hAnsiTheme="minorBidi" w:cstheme="minorBidi"/>
+          <w:sz w:val="24"/>
+          <w:szCs w:val="24"/>
+        </w:rPr>
+        <w:t xml:space="preserve">Eldar, E., Hauser, T.U., Dayan, P. &amp; Dolan, R.J. (2016a) Striatal structure and function predict individual biases in learning to avoid pain. Proc Natl </w:t>
+      </w:r>
+      <w:proofErr w:type="spellStart"/>
+      <w:r>
+        <w:rPr>
+          <w:rFonts w:asciiTheme="minorBidi" w:hAnsiTheme="minorBidi" w:cstheme="minorBidi"/>
+          <w:sz w:val="24"/>
+          <w:szCs w:val="24"/>
+        </w:rPr>
+        <w:t>Acad</w:t>
+      </w:r>
+      <w:proofErr w:type="spellEnd"/>
+      <w:r>
+        <w:rPr>
+          <w:rFonts w:asciiTheme="minorBidi" w:hAnsiTheme="minorBidi" w:cstheme="minorBidi"/>
+          <w:sz w:val="24"/>
+          <w:szCs w:val="24"/>
+        </w:rPr>
+        <w:t xml:space="preserve"> Sci U S A, 113, 4812–4817.</w:t>
+      </w:r>
+    </w:p>
+    <w:p>
+      <w:pPr>
+        <w:pStyle w:val="ListParagraph"/>
+        <w:numPr>
+          <w:ilvl w:val="0"/>
+          <w:numId w:val="5"/>
+        </w:numPr>
+        <w:rPr>
+          <w:rFonts w:asciiTheme="minorBidi" w:hAnsiTheme="minorBidi" w:cstheme="minorBidi"/>
+          <w:sz w:val="24"/>
+          <w:szCs w:val="24"/>
+        </w:rPr>
+      </w:pPr>
+      <w:r>
+        <w:rPr>
+          <w:rFonts w:asciiTheme="minorBidi" w:hAnsiTheme="minorBidi" w:cstheme="minorBidi"/>
+          <w:sz w:val="24"/>
+          <w:szCs w:val="24"/>
+        </w:rPr>
+        <w:t xml:space="preserve">Gary Charness, Uri Gneezy, Michael A. </w:t>
+      </w:r>
+      <w:proofErr w:type="spellStart"/>
+      <w:r>
+        <w:rPr>
+          <w:rFonts w:asciiTheme="minorBidi" w:hAnsiTheme="minorBidi" w:cstheme="minorBidi"/>
+          <w:sz w:val="24"/>
+          <w:szCs w:val="24"/>
+        </w:rPr>
+        <w:t>Kuhn,Experimental</w:t>
+      </w:r>
+      <w:proofErr w:type="spellEnd"/>
+      <w:r>
+        <w:rPr>
+          <w:rFonts w:asciiTheme="minorBidi" w:hAnsiTheme="minorBidi" w:cstheme="minorBidi"/>
+          <w:sz w:val="24"/>
+          <w:szCs w:val="24"/>
+        </w:rPr>
+        <w:t xml:space="preserve"> methods: Between-subject and within-subject </w:t>
+      </w:r>
+      <w:proofErr w:type="spellStart"/>
+      <w:r>
+        <w:rPr>
+          <w:rFonts w:asciiTheme="minorBidi" w:hAnsiTheme="minorBidi" w:cstheme="minorBidi"/>
+          <w:sz w:val="24"/>
+          <w:szCs w:val="24"/>
+        </w:rPr>
+        <w:t>design,Journal</w:t>
+      </w:r>
+      <w:proofErr w:type="spellEnd"/>
+      <w:r>
+        <w:rPr>
+          <w:rFonts w:asciiTheme="minorBidi" w:hAnsiTheme="minorBidi" w:cstheme="minorBidi"/>
+          <w:sz w:val="24"/>
+          <w:szCs w:val="24"/>
+        </w:rPr>
+        <w:t xml:space="preserve"> of Economic Behavior &amp; </w:t>
+      </w:r>
+      <w:proofErr w:type="spellStart"/>
+      <w:r>
+        <w:rPr>
+          <w:rFonts w:asciiTheme="minorBidi" w:hAnsiTheme="minorBidi" w:cstheme="minorBidi"/>
+          <w:sz w:val="24"/>
+          <w:szCs w:val="24"/>
+        </w:rPr>
+        <w:t>Organization,Volume</w:t>
+      </w:r>
+      <w:proofErr w:type="spellEnd"/>
+      <w:r>
+        <w:rPr>
+          <w:rFonts w:asciiTheme="minorBidi" w:hAnsiTheme="minorBidi" w:cstheme="minorBidi"/>
+          <w:sz w:val="24"/>
+          <w:szCs w:val="24"/>
+        </w:rPr>
+        <w:t xml:space="preserve"> 81, Issue 1,2012,Pages 1-8,ISSN 0167-2681,https://doi.org/10.1016/j.jebo.2011.08.009.</w:t>
+      </w:r>
+    </w:p>
+    <w:p>
+      <w:pPr>
+        <w:pStyle w:val="ListParagraph"/>
+        <w:numPr>
+          <w:ilvl w:val="0"/>
+          <w:numId w:val="5"/>
+        </w:numPr>
+        <w:rPr>
+          <w:rFonts w:asciiTheme="minorBidi" w:hAnsiTheme="minorBidi" w:cstheme="minorBidi"/>
+          <w:sz w:val="24"/>
+          <w:szCs w:val="24"/>
+        </w:rPr>
+      </w:pPr>
+      <w:r>
+        <w:rPr>
+          <w:rFonts w:asciiTheme="minorBidi" w:hAnsiTheme="minorBidi" w:cstheme="minorBidi"/>
+          <w:sz w:val="24"/>
+          <w:szCs w:val="24"/>
+        </w:rPr>
+        <w:lastRenderedPageBreak/>
+        <w:t>Franzoi, S. L. (2015). Psychology: a discovery experience. South-Western Cengage Learning.</w:t>
       </w:r>
     </w:p>
     <w:p>
@@ -11463,7 +13722,7 @@
         <v:path o:extrusionok="f" gradientshapeok="t" o:connecttype="rect"/>
         <o:lock v:ext="edit" aspectratio="t"/>
       </v:shapetype>
-      <v:shape id="_x0000_i1145" type="#_x0000_t75" style="width:11.3pt;height:11.3pt" o:bullet="t">
+      <v:shape id="_x0000_i1377" type="#_x0000_t75" style="width:11.25pt;height:11.25pt" o:bullet="t">
         <v:imagedata r:id="rId1" o:title="msoEE6B"/>
       </v:shape>
     </w:pict>
@@ -12448,7 +14707,6 @@
   <w:style w:type="character" w:default="1" w:styleId="DefaultParagraphFont">
     <w:name w:val="Default Paragraph Font"/>
     <w:uiPriority w:val="1"/>
-    <w:semiHidden/>
     <w:unhideWhenUsed/>
   </w:style>
   <w:style w:type="table" w:default="1" w:styleId="TableNormal">

</xml_diff>